<commit_message>
se cambiara la estructura del proyecto
</commit_message>
<xml_diff>
--- a/Trabajo/ControlAeropuerto-ADOO.docx
+++ b/Trabajo/ControlAeropuerto-ADOO.docx
@@ -1,50 +1,2133 @@
 
 <file path=word/document.xml><?xml version="1.0" encoding="utf-8"?>
-<w:document xmlns:wpc="http://schemas.microsoft.com/office/word/2010/wordprocessingCanvas" xmlns:cx="http://schemas.microsoft.com/office/drawing/2014/chartex" xmlns:cx1="http://schemas.microsoft.com/office/drawing/2015/9/8/chartex" xmlns:cx2="http://schemas.microsoft.com/office/drawing/2015/10/21/chartex" xmlns:cx3="http://schemas.microsoft.com/office/drawing/2016/5/9/chartex" xmlns:cx4="http://schemas.microsoft.com/office/drawing/2016/5/10/chartex" xmlns:cx5="http://schemas.microsoft.com/office/drawing/2016/5/11/chartex" xmlns:cx6="http://schemas.microsoft.com/office/drawing/2016/5/12/chartex" xmlns:cx7="http://schemas.microsoft.com/office/drawing/2016/5/13/chartex" xmlns:cx8="http://schemas.microsoft.com/office/drawing/2016/5/14/chartex" xmlns:mc="http://schemas.openxmlformats.org/markup-compatibility/2006" xmlns:aink="http://schemas.microsoft.com/office/drawing/2016/ink" xmlns:am3d="http://schemas.microsoft.com/office/drawing/2017/model3d" xmlns:o="urn:schemas-microsoft-com:office:office" xmlns:oel="http://schemas.microsoft.com/office/2019/extlst" xmlns:r="http://schemas.openxmlformats.org/officeDocument/2006/relationships" xmlns:m="http://schemas.openxmlformats.org/officeDocument/2006/math" xmlns:v="urn:schemas-microsoft-com:vml" xmlns:wp14="http://schemas.microsoft.com/office/word/2010/wordprocessingDrawing" xmlns:wp="http://schemas.openxmlformats.org/drawingml/2006/wordprocessingDrawing" xmlns:w10="urn:schemas-microsoft-com:office:word" xmlns:w="http://schemas.openxmlformats.org/wordprocessingml/2006/main" xmlns:w14="http://schemas.microsoft.com/office/word/2010/wordml" xmlns:w15="http://schemas.microsoft.com/office/word/2012/wordml" xmlns:w16cex="http://schemas.microsoft.com/office/word/2018/wordml/cex" xmlns:w16cid="http://schemas.microsoft.com/office/word/2016/wordml/cid" xmlns:w16="http://schemas.microsoft.com/office/word/2018/wordml" xmlns:w16du="http://schemas.microsoft.com/office/word/2023/wordml/word16du" xmlns:w16sdtdh="http://schemas.microsoft.com/office/word/2020/wordml/sdtdatahash" xmlns:w16se="http://schemas.microsoft.com/office/word/2015/wordml/symex" xmlns:wpg="http://schemas.microsoft.com/office/word/2010/wordprocessingGroup" xmlns:wpi="http://schemas.microsoft.com/office/word/2010/wordprocessingInk" xmlns:wne="http://schemas.microsoft.com/office/word/2006/wordml" xmlns:wps="http://schemas.microsoft.com/office/word/2010/wordprocessingShape" mc:Ignorable="w14 w15 w16se w16cid w16 w16cex w16sdtdh w16du wp14">
+<w:document xmlns:wpc="http://schemas.microsoft.com/office/word/2010/wordprocessingCanvas" xmlns:cx="http://schemas.microsoft.com/office/drawing/2014/chartex" xmlns:cx1="http://schemas.microsoft.com/office/drawing/2015/9/8/chartex" xmlns:cx2="http://schemas.microsoft.com/office/drawing/2015/10/21/chartex" xmlns:cx3="http://schemas.microsoft.com/office/drawing/2016/5/9/chartex" xmlns:cx4="http://schemas.microsoft.com/office/drawing/2016/5/10/chartex" xmlns:cx5="http://schemas.microsoft.com/office/drawing/2016/5/11/chartex" xmlns:cx6="http://schemas.microsoft.com/office/drawing/2016/5/12/chartex" xmlns:cx7="http://schemas.microsoft.com/office/drawing/2016/5/13/chartex" xmlns:cx8="http://schemas.microsoft.com/office/drawing/2016/5/14/chartex" xmlns:mc="http://schemas.openxmlformats.org/markup-compatibility/2006" xmlns:aink="http://schemas.microsoft.com/office/drawing/2016/ink" xmlns:am3d="http://schemas.microsoft.com/office/drawing/2017/model3d" xmlns:o="urn:schemas-microsoft-com:office:office" xmlns:r="http://schemas.openxmlformats.org/officeDocument/2006/relationships" xmlns:m="http://schemas.openxmlformats.org/officeDocument/2006/math" xmlns:v="urn:schemas-microsoft-com:vml" xmlns:wp14="http://schemas.microsoft.com/office/word/2010/wordprocessingDrawing" xmlns:wp="http://schemas.openxmlformats.org/drawingml/2006/wordprocessingDrawing" xmlns:w10="urn:schemas-microsoft-com:office:word" xmlns:w="http://schemas.openxmlformats.org/wordprocessingml/2006/main" xmlns:w14="http://schemas.microsoft.com/office/word/2010/wordml" xmlns:w15="http://schemas.microsoft.com/office/word/2012/wordml" xmlns:w16cex="http://schemas.microsoft.com/office/word/2018/wordml/cex" xmlns:w16cid="http://schemas.microsoft.com/office/word/2016/wordml/cid" xmlns:w16="http://schemas.microsoft.com/office/word/2018/wordml" xmlns:w16se="http://schemas.microsoft.com/office/word/2015/wordml/symex" xmlns:wpg="http://schemas.microsoft.com/office/word/2010/wordprocessingGroup" xmlns:wpi="http://schemas.microsoft.com/office/word/2010/wordprocessingInk" xmlns:wne="http://schemas.microsoft.com/office/word/2006/wordml" xmlns:wps="http://schemas.microsoft.com/office/word/2010/wordprocessingShape" mc:Ignorable="w14 w15 w16se w16cid w16 w16cex wp14">
   <w:body>
-    <w:p/>
-    <w:p/>
-    <w:p/>
-    <w:p/>
-    <w:p/>
-    <w:p/>
-    <w:p/>
-    <w:p/>
-    <w:p/>
-    <w:p/>
-    <w:p/>
-    <w:p/>
-    <w:p/>
-    <w:p/>
-    <w:p/>
-    <w:p/>
-    <w:p/>
-    <w:p/>
-    <w:p/>
-    <w:p/>
-    <w:p/>
-    <w:p/>
-    <w:p/>
-    <w:p/>
-    <w:p/>
-    <w:p/>
-    <w:p/>
-    <w:p/>
-    <w:p/>
-    <w:p/>
-    <w:p/>
-    <w:p/>
-    <w:p/>
-    <w:p/>
-    <w:p/>
-    <w:p/>
-    <w:p/>
-    <w:p/>
-    <w:p/>
-    <w:p/>
-    <w:p/>
-    <w:p/>
-    <w:p/>
+    <w:p>
+      <w:pPr>
+        <w:pStyle w:val="NormalWeb"/>
+        <w:spacing w:before="240" w:beforeAutospacing="0" w:after="0" w:afterAutospacing="0"/>
+        <w:jc w:val="right"/>
+      </w:pPr>
+    </w:p>
+    <w:p>
+      <w:pPr>
+        <w:pStyle w:val="NormalWeb"/>
+        <w:spacing w:before="240" w:beforeAutospacing="0" w:after="720" w:afterAutospacing="0"/>
+        <w:jc w:val="right"/>
+      </w:pPr>
+      <w:r>
+        <w:rPr>
+          <w:rFonts w:ascii="Arial" w:hAnsi="Arial" w:cs="Arial"/>
+          <w:b/>
+          <w:bCs/>
+          <w:i/>
+          <w:iCs/>
+          <w:color w:val="000000"/>
+          <w:sz w:val="60"/>
+          <w:szCs w:val="60"/>
+        </w:rPr>
+        <w:t>Documento de Visión y Alcance </w:t>
+      </w:r>
+    </w:p>
+    <w:p>
+      <w:pPr>
+        <w:pStyle w:val="NormalWeb"/>
+        <w:spacing w:before="0" w:beforeAutospacing="0" w:after="400" w:afterAutospacing="0"/>
+        <w:jc w:val="right"/>
+      </w:pPr>
+      <w:r>
+        <w:rPr>
+          <w:rFonts w:ascii="Arial" w:hAnsi="Arial" w:cs="Arial"/>
+          <w:b/>
+          <w:bCs/>
+          <w:i/>
+          <w:iCs/>
+          <w:color w:val="000000"/>
+          <w:sz w:val="40"/>
+          <w:szCs w:val="40"/>
+        </w:rPr>
+        <w:t>para</w:t>
+      </w:r>
+    </w:p>
+    <w:p>
+      <w:pPr>
+        <w:pStyle w:val="NormalWeb"/>
+        <w:spacing w:before="240" w:beforeAutospacing="0" w:after="720" w:afterAutospacing="0"/>
+        <w:jc w:val="right"/>
+      </w:pPr>
+      <w:r>
+        <w:rPr>
+          <w:rFonts w:ascii="Arial" w:hAnsi="Arial" w:cs="Arial"/>
+          <w:b/>
+          <w:bCs/>
+          <w:i/>
+          <w:iCs/>
+          <w:color w:val="000000"/>
+          <w:sz w:val="44"/>
+          <w:szCs w:val="44"/>
+        </w:rPr>
+        <w:t>Sistema de Control Aeroportuario</w:t>
+      </w:r>
+    </w:p>
+    <w:p>
+      <w:pPr>
+        <w:pStyle w:val="NormalWeb"/>
+        <w:spacing w:before="240" w:beforeAutospacing="0" w:after="720" w:afterAutospacing="0"/>
+        <w:jc w:val="right"/>
+      </w:pPr>
+      <w:r>
+        <w:rPr>
+          <w:rFonts w:ascii="Arial" w:hAnsi="Arial" w:cs="Arial"/>
+          <w:b/>
+          <w:bCs/>
+          <w:color w:val="000000"/>
+          <w:sz w:val="28"/>
+          <w:szCs w:val="28"/>
+        </w:rPr>
+        <w:t>Versión 1.0 aprobada</w:t>
+      </w:r>
+    </w:p>
+    <w:p>
+      <w:pPr>
+        <w:pStyle w:val="NormalWeb"/>
+        <w:spacing w:before="240" w:beforeAutospacing="0" w:after="720" w:afterAutospacing="0"/>
+        <w:jc w:val="right"/>
+      </w:pPr>
+      <w:r>
+        <w:rPr>
+          <w:rFonts w:ascii="Arial" w:hAnsi="Arial" w:cs="Arial"/>
+          <w:b/>
+          <w:bCs/>
+          <w:color w:val="000000"/>
+          <w:sz w:val="28"/>
+          <w:szCs w:val="28"/>
+        </w:rPr>
+        <w:t xml:space="preserve">Preparado por </w:t>
+      </w:r>
+      <w:proofErr w:type="gramStart"/>
+      <w:r>
+        <w:rPr>
+          <w:rFonts w:ascii="Arial" w:hAnsi="Arial" w:cs="Arial"/>
+          <w:b/>
+          <w:bCs/>
+          <w:i/>
+          <w:iCs/>
+          <w:color w:val="000000"/>
+          <w:sz w:val="28"/>
+          <w:szCs w:val="28"/>
+        </w:rPr>
+        <w:t>los pollo loco</w:t>
+      </w:r>
+      <w:proofErr w:type="gramEnd"/>
+      <w:r>
+        <w:rPr>
+          <w:rFonts w:ascii="Arial" w:hAnsi="Arial" w:cs="Arial"/>
+          <w:b/>
+          <w:bCs/>
+          <w:i/>
+          <w:iCs/>
+          <w:color w:val="000000"/>
+          <w:sz w:val="28"/>
+          <w:szCs w:val="28"/>
+        </w:rPr>
+        <w:t> </w:t>
+      </w:r>
+    </w:p>
+    <w:p>
+      <w:pPr>
+        <w:pStyle w:val="NormalWeb"/>
+        <w:spacing w:before="240" w:beforeAutospacing="0" w:after="720" w:afterAutospacing="0"/>
+        <w:jc w:val="right"/>
+      </w:pPr>
+      <w:r>
+        <w:rPr>
+          <w:rFonts w:ascii="Arial" w:hAnsi="Arial" w:cs="Arial"/>
+          <w:b/>
+          <w:bCs/>
+          <w:i/>
+          <w:iCs/>
+          <w:noProof/>
+          <w:color w:val="000000"/>
+          <w:sz w:val="28"/>
+          <w:szCs w:val="28"/>
+          <w:bdr w:val="none" w:sz="0" w:space="0" w:color="auto" w:frame="1"/>
+        </w:rPr>
+        <w:drawing>
+          <wp:anchor distT="0" distB="0" distL="114300" distR="114300" simplePos="0" relativeHeight="251658240" behindDoc="0" locked="0" layoutInCell="1" allowOverlap="1" wp14:anchorId="07E86CAD" wp14:editId="79384C6B">
+            <wp:simplePos x="0" y="0"/>
+            <wp:positionH relativeFrom="page">
+              <wp:align>right</wp:align>
+            </wp:positionH>
+            <wp:positionV relativeFrom="paragraph">
+              <wp:posOffset>615959</wp:posOffset>
+            </wp:positionV>
+            <wp:extent cx="2688590" cy="2142490"/>
+            <wp:effectExtent l="0" t="0" r="0" b="0"/>
+            <wp:wrapThrough wrapText="bothSides">
+              <wp:wrapPolygon edited="0">
+                <wp:start x="9642" y="192"/>
+                <wp:lineTo x="7346" y="960"/>
+                <wp:lineTo x="7346" y="2113"/>
+                <wp:lineTo x="9948" y="3649"/>
+                <wp:lineTo x="9795" y="4225"/>
+                <wp:lineTo x="9795" y="6530"/>
+                <wp:lineTo x="7040" y="9027"/>
+                <wp:lineTo x="6887" y="9795"/>
+                <wp:lineTo x="7652" y="9795"/>
+                <wp:lineTo x="7499" y="11139"/>
+                <wp:lineTo x="8724" y="12868"/>
+                <wp:lineTo x="9795" y="12868"/>
+                <wp:lineTo x="9795" y="16709"/>
+                <wp:lineTo x="10560" y="19014"/>
+                <wp:lineTo x="9795" y="19974"/>
+                <wp:lineTo x="9948" y="20550"/>
+                <wp:lineTo x="11172" y="20550"/>
+                <wp:lineTo x="11632" y="20166"/>
+                <wp:lineTo x="12091" y="19398"/>
+                <wp:lineTo x="11479" y="12868"/>
+                <wp:lineTo x="12856" y="12868"/>
+                <wp:lineTo x="14386" y="11139"/>
+                <wp:lineTo x="14386" y="9795"/>
+                <wp:lineTo x="11172" y="6722"/>
+                <wp:lineTo x="11325" y="4417"/>
+                <wp:lineTo x="11172" y="3649"/>
+                <wp:lineTo x="13162" y="1152"/>
+                <wp:lineTo x="13009" y="576"/>
+                <wp:lineTo x="10560" y="192"/>
+                <wp:lineTo x="9642" y="192"/>
+              </wp:wrapPolygon>
+            </wp:wrapThrough>
+            <wp:docPr id="2" name="Imagen 2"/>
+            <wp:cNvGraphicFramePr>
+              <a:graphicFrameLocks xmlns:a="http://schemas.openxmlformats.org/drawingml/2006/main" noChangeAspect="1"/>
+            </wp:cNvGraphicFramePr>
+            <a:graphic xmlns:a="http://schemas.openxmlformats.org/drawingml/2006/main">
+              <a:graphicData uri="http://schemas.openxmlformats.org/drawingml/2006/picture">
+                <pic:pic xmlns:pic="http://schemas.openxmlformats.org/drawingml/2006/picture">
+                  <pic:nvPicPr>
+                    <pic:cNvPr id="0" name="Picture 1"/>
+                    <pic:cNvPicPr>
+                      <a:picLocks noChangeAspect="1" noChangeArrowheads="1"/>
+                    </pic:cNvPicPr>
+                  </pic:nvPicPr>
+                  <pic:blipFill>
+                    <a:blip r:embed="rId6">
+                      <a:extLst>
+                        <a:ext uri="{28A0092B-C50C-407E-A947-70E740481C1C}">
+                          <a14:useLocalDpi xmlns:a14="http://schemas.microsoft.com/office/drawing/2010/main" val="0"/>
+                        </a:ext>
+                      </a:extLst>
+                    </a:blip>
+                    <a:srcRect/>
+                    <a:stretch>
+                      <a:fillRect/>
+                    </a:stretch>
+                  </pic:blipFill>
+                  <pic:spPr bwMode="auto">
+                    <a:xfrm>
+                      <a:off x="0" y="0"/>
+                      <a:ext cx="2688590" cy="2142490"/>
+                    </a:xfrm>
+                    <a:prstGeom prst="rect">
+                      <a:avLst/>
+                    </a:prstGeom>
+                    <a:noFill/>
+                    <a:ln>
+                      <a:noFill/>
+                    </a:ln>
+                  </pic:spPr>
+                </pic:pic>
+              </a:graphicData>
+            </a:graphic>
+          </wp:anchor>
+        </w:drawing>
+      </w:r>
+      <w:r>
+        <w:rPr>
+          <w:rFonts w:ascii="Arial" w:hAnsi="Arial" w:cs="Arial"/>
+          <w:b/>
+          <w:bCs/>
+          <w:i/>
+          <w:iCs/>
+          <w:color w:val="000000"/>
+          <w:sz w:val="28"/>
+          <w:szCs w:val="28"/>
+        </w:rPr>
+        <w:t>Análisis y Diseño Orientado a Objetos</w:t>
+      </w:r>
+    </w:p>
+    <w:p/>
+    <w:p/>
+    <w:p/>
+    <w:p/>
+    <w:p/>
+    <w:p/>
+    <w:p/>
+    <w:p/>
+    <w:p/>
+    <w:p/>
+    <w:p/>
+    <w:sdt>
+      <w:sdtPr>
+        <w:rPr>
+          <w:lang w:val="es-ES"/>
+        </w:rPr>
+        <w:id w:val="-73287894"/>
+        <w:docPartObj>
+          <w:docPartGallery w:val="Table of Contents"/>
+          <w:docPartUnique/>
+        </w:docPartObj>
+      </w:sdtPr>
+      <w:sdtEndPr>
+        <w:rPr>
+          <w:rFonts w:asciiTheme="minorHAnsi" w:eastAsiaTheme="minorHAnsi" w:hAnsiTheme="minorHAnsi" w:cstheme="minorBidi"/>
+          <w:b/>
+          <w:bCs/>
+          <w:color w:val="auto"/>
+          <w:kern w:val="2"/>
+          <w:sz w:val="22"/>
+          <w:szCs w:val="22"/>
+          <w:lang w:eastAsia="en-US"/>
+          <w14:ligatures w14:val="standardContextual"/>
+        </w:rPr>
+      </w:sdtEndPr>
+      <w:sdtContent>
+        <w:p>
+          <w:pPr>
+            <w:pStyle w:val="TtuloTDC"/>
+          </w:pPr>
+          <w:r>
+            <w:rPr>
+              <w:lang w:val="es-ES"/>
+            </w:rPr>
+            <w:t>Tabla de contenidos</w:t>
+          </w:r>
+        </w:p>
+        <w:p>
+          <w:pPr>
+            <w:pStyle w:val="TDC1"/>
+            <w:tabs>
+              <w:tab w:val="right" w:leader="dot" w:pos="8828"/>
+            </w:tabs>
+            <w:rPr>
+              <w:rFonts w:eastAsiaTheme="minorEastAsia"/>
+              <w:noProof/>
+              <w:kern w:val="0"/>
+              <w:lang w:eastAsia="es-MX"/>
+              <w14:ligatures w14:val="none"/>
+            </w:rPr>
+          </w:pPr>
+          <w:r>
+            <w:fldChar w:fldCharType="begin"/>
+          </w:r>
+          <w:r>
+            <w:instrText xml:space="preserve"> TOC \o "1-3" \h \z \u </w:instrText>
+          </w:r>
+          <w:r>
+            <w:fldChar w:fldCharType="separate"/>
+          </w:r>
+          <w:hyperlink w:anchor="_Toc180256963" w:history="1">
+            <w:r>
+              <w:rPr>
+                <w:rStyle w:val="Hipervnculo"/>
+                <w:noProof/>
+              </w:rPr>
+              <w:t>1. Requerimientos de Negoción</w:t>
+            </w:r>
+            <w:r>
+              <w:rPr>
+                <w:noProof/>
+                <w:webHidden/>
+              </w:rPr>
+              <w:tab/>
+            </w:r>
+            <w:r>
+              <w:rPr>
+                <w:noProof/>
+                <w:webHidden/>
+              </w:rPr>
+              <w:fldChar w:fldCharType="begin"/>
+            </w:r>
+            <w:r>
+              <w:rPr>
+                <w:noProof/>
+                <w:webHidden/>
+              </w:rPr>
+              <w:instrText xml:space="preserve"> PAGEREF _Toc180256963 \h </w:instrText>
+            </w:r>
+            <w:r>
+              <w:rPr>
+                <w:noProof/>
+                <w:webHidden/>
+              </w:rPr>
+            </w:r>
+            <w:r>
+              <w:rPr>
+                <w:noProof/>
+                <w:webHidden/>
+              </w:rPr>
+              <w:fldChar w:fldCharType="separate"/>
+            </w:r>
+            <w:r>
+              <w:rPr>
+                <w:noProof/>
+                <w:webHidden/>
+              </w:rPr>
+              <w:t>3</w:t>
+            </w:r>
+            <w:r>
+              <w:rPr>
+                <w:noProof/>
+                <w:webHidden/>
+              </w:rPr>
+              <w:fldChar w:fldCharType="end"/>
+            </w:r>
+          </w:hyperlink>
+        </w:p>
+        <w:p>
+          <w:pPr>
+            <w:pStyle w:val="TDC2"/>
+            <w:tabs>
+              <w:tab w:val="left" w:pos="880"/>
+              <w:tab w:val="right" w:leader="dot" w:pos="8828"/>
+            </w:tabs>
+            <w:rPr>
+              <w:rFonts w:eastAsiaTheme="minorEastAsia"/>
+              <w:noProof/>
+              <w:kern w:val="0"/>
+              <w:lang w:eastAsia="es-MX"/>
+              <w14:ligatures w14:val="none"/>
+            </w:rPr>
+          </w:pPr>
+          <w:hyperlink w:anchor="_Toc180256964" w:history="1">
+            <w:r>
+              <w:rPr>
+                <w:rStyle w:val="Hipervnculo"/>
+                <w:noProof/>
+              </w:rPr>
+              <w:t>1.1</w:t>
+            </w:r>
+            <w:r>
+              <w:rPr>
+                <w:rFonts w:eastAsiaTheme="minorEastAsia"/>
+                <w:noProof/>
+                <w:kern w:val="0"/>
+                <w:lang w:eastAsia="es-MX"/>
+                <w14:ligatures w14:val="none"/>
+              </w:rPr>
+              <w:t xml:space="preserve"> </w:t>
+            </w:r>
+            <w:r>
+              <w:rPr>
+                <w:rStyle w:val="Hipervnculo"/>
+                <w:noProof/>
+              </w:rPr>
+              <w:t>Antecedentes</w:t>
+            </w:r>
+            <w:r>
+              <w:rPr>
+                <w:noProof/>
+                <w:webHidden/>
+              </w:rPr>
+              <w:tab/>
+            </w:r>
+            <w:r>
+              <w:rPr>
+                <w:noProof/>
+                <w:webHidden/>
+              </w:rPr>
+              <w:fldChar w:fldCharType="begin"/>
+            </w:r>
+            <w:r>
+              <w:rPr>
+                <w:noProof/>
+                <w:webHidden/>
+              </w:rPr>
+              <w:instrText xml:space="preserve"> PAGEREF _Toc180256964 \h </w:instrText>
+            </w:r>
+            <w:r>
+              <w:rPr>
+                <w:noProof/>
+                <w:webHidden/>
+              </w:rPr>
+            </w:r>
+            <w:r>
+              <w:rPr>
+                <w:noProof/>
+                <w:webHidden/>
+              </w:rPr>
+              <w:fldChar w:fldCharType="separate"/>
+            </w:r>
+            <w:r>
+              <w:rPr>
+                <w:noProof/>
+                <w:webHidden/>
+              </w:rPr>
+              <w:t>3</w:t>
+            </w:r>
+            <w:r>
+              <w:rPr>
+                <w:noProof/>
+                <w:webHidden/>
+              </w:rPr>
+              <w:fldChar w:fldCharType="end"/>
+            </w:r>
+          </w:hyperlink>
+        </w:p>
+        <w:p>
+          <w:pPr>
+            <w:pStyle w:val="TDC2"/>
+            <w:tabs>
+              <w:tab w:val="right" w:leader="dot" w:pos="8828"/>
+            </w:tabs>
+            <w:rPr>
+              <w:rFonts w:eastAsiaTheme="minorEastAsia"/>
+              <w:noProof/>
+              <w:kern w:val="0"/>
+              <w:lang w:eastAsia="es-MX"/>
+              <w14:ligatures w14:val="none"/>
+            </w:rPr>
+          </w:pPr>
+          <w:hyperlink w:anchor="_Toc180256965" w:history="1">
+            <w:r>
+              <w:rPr>
+                <w:rStyle w:val="Hipervnculo"/>
+                <w:noProof/>
+              </w:rPr>
+              <w:t>1.2 Oportunidades de negocio</w:t>
+            </w:r>
+            <w:r>
+              <w:rPr>
+                <w:noProof/>
+                <w:webHidden/>
+              </w:rPr>
+              <w:tab/>
+            </w:r>
+            <w:r>
+              <w:rPr>
+                <w:noProof/>
+                <w:webHidden/>
+              </w:rPr>
+              <w:fldChar w:fldCharType="begin"/>
+            </w:r>
+            <w:r>
+              <w:rPr>
+                <w:noProof/>
+                <w:webHidden/>
+              </w:rPr>
+              <w:instrText xml:space="preserve"> PAGEREF _Toc180256965 \h </w:instrText>
+            </w:r>
+            <w:r>
+              <w:rPr>
+                <w:noProof/>
+                <w:webHidden/>
+              </w:rPr>
+            </w:r>
+            <w:r>
+              <w:rPr>
+                <w:noProof/>
+                <w:webHidden/>
+              </w:rPr>
+              <w:fldChar w:fldCharType="separate"/>
+            </w:r>
+            <w:r>
+              <w:rPr>
+                <w:noProof/>
+                <w:webHidden/>
+              </w:rPr>
+              <w:t>3</w:t>
+            </w:r>
+            <w:r>
+              <w:rPr>
+                <w:noProof/>
+                <w:webHidden/>
+              </w:rPr>
+              <w:fldChar w:fldCharType="end"/>
+            </w:r>
+          </w:hyperlink>
+        </w:p>
+        <w:p>
+          <w:pPr>
+            <w:pStyle w:val="TDC2"/>
+            <w:tabs>
+              <w:tab w:val="right" w:leader="dot" w:pos="8828"/>
+            </w:tabs>
+            <w:rPr>
+              <w:rFonts w:eastAsiaTheme="minorEastAsia"/>
+              <w:noProof/>
+              <w:kern w:val="0"/>
+              <w:lang w:eastAsia="es-MX"/>
+              <w14:ligatures w14:val="none"/>
+            </w:rPr>
+          </w:pPr>
+          <w:hyperlink w:anchor="_Toc180256966" w:history="1">
+            <w:r>
+              <w:rPr>
+                <w:rStyle w:val="Hipervnculo"/>
+                <w:noProof/>
+              </w:rPr>
+              <w:t>1.3 Objetivos de negocio</w:t>
+            </w:r>
+            <w:r>
+              <w:rPr>
+                <w:noProof/>
+                <w:webHidden/>
+              </w:rPr>
+              <w:tab/>
+            </w:r>
+            <w:r>
+              <w:rPr>
+                <w:noProof/>
+                <w:webHidden/>
+              </w:rPr>
+              <w:fldChar w:fldCharType="begin"/>
+            </w:r>
+            <w:r>
+              <w:rPr>
+                <w:noProof/>
+                <w:webHidden/>
+              </w:rPr>
+              <w:instrText xml:space="preserve"> PAGEREF _Toc180256966 \h </w:instrText>
+            </w:r>
+            <w:r>
+              <w:rPr>
+                <w:noProof/>
+                <w:webHidden/>
+              </w:rPr>
+            </w:r>
+            <w:r>
+              <w:rPr>
+                <w:noProof/>
+                <w:webHidden/>
+              </w:rPr>
+              <w:fldChar w:fldCharType="separate"/>
+            </w:r>
+            <w:r>
+              <w:rPr>
+                <w:noProof/>
+                <w:webHidden/>
+              </w:rPr>
+              <w:t>3</w:t>
+            </w:r>
+            <w:r>
+              <w:rPr>
+                <w:noProof/>
+                <w:webHidden/>
+              </w:rPr>
+              <w:fldChar w:fldCharType="end"/>
+            </w:r>
+          </w:hyperlink>
+        </w:p>
+        <w:p>
+          <w:pPr>
+            <w:pStyle w:val="TDC2"/>
+            <w:tabs>
+              <w:tab w:val="right" w:leader="dot" w:pos="8828"/>
+            </w:tabs>
+            <w:rPr>
+              <w:rFonts w:eastAsiaTheme="minorEastAsia"/>
+              <w:noProof/>
+              <w:kern w:val="0"/>
+              <w:lang w:eastAsia="es-MX"/>
+              <w14:ligatures w14:val="none"/>
+            </w:rPr>
+          </w:pPr>
+          <w:hyperlink w:anchor="_Toc180256967" w:history="1">
+            <w:r>
+              <w:rPr>
+                <w:rStyle w:val="Hipervnculo"/>
+                <w:noProof/>
+              </w:rPr>
+              <w:t>1.4 Métricas de éxito</w:t>
+            </w:r>
+            <w:r>
+              <w:rPr>
+                <w:noProof/>
+                <w:webHidden/>
+              </w:rPr>
+              <w:tab/>
+            </w:r>
+            <w:r>
+              <w:rPr>
+                <w:noProof/>
+                <w:webHidden/>
+              </w:rPr>
+              <w:fldChar w:fldCharType="begin"/>
+            </w:r>
+            <w:r>
+              <w:rPr>
+                <w:noProof/>
+                <w:webHidden/>
+              </w:rPr>
+              <w:instrText xml:space="preserve"> PAGEREF _Toc180256967 \h </w:instrText>
+            </w:r>
+            <w:r>
+              <w:rPr>
+                <w:noProof/>
+                <w:webHidden/>
+              </w:rPr>
+            </w:r>
+            <w:r>
+              <w:rPr>
+                <w:noProof/>
+                <w:webHidden/>
+              </w:rPr>
+              <w:fldChar w:fldCharType="separate"/>
+            </w:r>
+            <w:r>
+              <w:rPr>
+                <w:noProof/>
+                <w:webHidden/>
+              </w:rPr>
+              <w:t>3</w:t>
+            </w:r>
+            <w:r>
+              <w:rPr>
+                <w:noProof/>
+                <w:webHidden/>
+              </w:rPr>
+              <w:fldChar w:fldCharType="end"/>
+            </w:r>
+          </w:hyperlink>
+        </w:p>
+        <w:p>
+          <w:pPr>
+            <w:pStyle w:val="TDC2"/>
+            <w:tabs>
+              <w:tab w:val="right" w:leader="dot" w:pos="8828"/>
+            </w:tabs>
+            <w:rPr>
+              <w:rFonts w:eastAsiaTheme="minorEastAsia"/>
+              <w:noProof/>
+              <w:kern w:val="0"/>
+              <w:lang w:eastAsia="es-MX"/>
+              <w14:ligatures w14:val="none"/>
+            </w:rPr>
+          </w:pPr>
+          <w:hyperlink w:anchor="_Toc180256968" w:history="1">
+            <w:r>
+              <w:rPr>
+                <w:rStyle w:val="Hipervnculo"/>
+                <w:noProof/>
+              </w:rPr>
+              <w:t>1.5 Declaración de visión</w:t>
+            </w:r>
+            <w:r>
+              <w:rPr>
+                <w:noProof/>
+                <w:webHidden/>
+              </w:rPr>
+              <w:tab/>
+            </w:r>
+            <w:r>
+              <w:rPr>
+                <w:noProof/>
+                <w:webHidden/>
+              </w:rPr>
+              <w:fldChar w:fldCharType="begin"/>
+            </w:r>
+            <w:r>
+              <w:rPr>
+                <w:noProof/>
+                <w:webHidden/>
+              </w:rPr>
+              <w:instrText xml:space="preserve"> PAGEREF _Toc180256968 \h </w:instrText>
+            </w:r>
+            <w:r>
+              <w:rPr>
+                <w:noProof/>
+                <w:webHidden/>
+              </w:rPr>
+            </w:r>
+            <w:r>
+              <w:rPr>
+                <w:noProof/>
+                <w:webHidden/>
+              </w:rPr>
+              <w:fldChar w:fldCharType="separate"/>
+            </w:r>
+            <w:r>
+              <w:rPr>
+                <w:noProof/>
+                <w:webHidden/>
+              </w:rPr>
+              <w:t>3</w:t>
+            </w:r>
+            <w:r>
+              <w:rPr>
+                <w:noProof/>
+                <w:webHidden/>
+              </w:rPr>
+              <w:fldChar w:fldCharType="end"/>
+            </w:r>
+          </w:hyperlink>
+        </w:p>
+        <w:p>
+          <w:pPr>
+            <w:pStyle w:val="TDC2"/>
+            <w:tabs>
+              <w:tab w:val="right" w:leader="dot" w:pos="8828"/>
+            </w:tabs>
+            <w:rPr>
+              <w:rFonts w:eastAsiaTheme="minorEastAsia"/>
+              <w:noProof/>
+              <w:kern w:val="0"/>
+              <w:lang w:eastAsia="es-MX"/>
+              <w14:ligatures w14:val="none"/>
+            </w:rPr>
+          </w:pPr>
+          <w:hyperlink w:anchor="_Toc180256969" w:history="1">
+            <w:r>
+              <w:rPr>
+                <w:rStyle w:val="Hipervnculo"/>
+                <w:noProof/>
+              </w:rPr>
+              <w:t>1.6 Riegos de negocio</w:t>
+            </w:r>
+            <w:r>
+              <w:rPr>
+                <w:noProof/>
+                <w:webHidden/>
+              </w:rPr>
+              <w:tab/>
+            </w:r>
+            <w:r>
+              <w:rPr>
+                <w:noProof/>
+                <w:webHidden/>
+              </w:rPr>
+              <w:fldChar w:fldCharType="begin"/>
+            </w:r>
+            <w:r>
+              <w:rPr>
+                <w:noProof/>
+                <w:webHidden/>
+              </w:rPr>
+              <w:instrText xml:space="preserve"> PAGEREF _Toc180256969 \h </w:instrText>
+            </w:r>
+            <w:r>
+              <w:rPr>
+                <w:noProof/>
+                <w:webHidden/>
+              </w:rPr>
+            </w:r>
+            <w:r>
+              <w:rPr>
+                <w:noProof/>
+                <w:webHidden/>
+              </w:rPr>
+              <w:fldChar w:fldCharType="separate"/>
+            </w:r>
+            <w:r>
+              <w:rPr>
+                <w:noProof/>
+                <w:webHidden/>
+              </w:rPr>
+              <w:t>3</w:t>
+            </w:r>
+            <w:r>
+              <w:rPr>
+                <w:noProof/>
+                <w:webHidden/>
+              </w:rPr>
+              <w:fldChar w:fldCharType="end"/>
+            </w:r>
+          </w:hyperlink>
+        </w:p>
+        <w:p>
+          <w:pPr>
+            <w:pStyle w:val="TDC1"/>
+            <w:tabs>
+              <w:tab w:val="right" w:leader="dot" w:pos="8828"/>
+            </w:tabs>
+            <w:rPr>
+              <w:rFonts w:eastAsiaTheme="minorEastAsia"/>
+              <w:noProof/>
+              <w:kern w:val="0"/>
+              <w:lang w:eastAsia="es-MX"/>
+              <w14:ligatures w14:val="none"/>
+            </w:rPr>
+          </w:pPr>
+          <w:hyperlink w:anchor="_Toc180256970" w:history="1">
+            <w:r>
+              <w:rPr>
+                <w:rStyle w:val="Hipervnculo"/>
+                <w:noProof/>
+              </w:rPr>
+              <w:t>2. Alcance y Limitaciones</w:t>
+            </w:r>
+            <w:r>
+              <w:rPr>
+                <w:noProof/>
+                <w:webHidden/>
+              </w:rPr>
+              <w:tab/>
+            </w:r>
+            <w:r>
+              <w:rPr>
+                <w:noProof/>
+                <w:webHidden/>
+              </w:rPr>
+              <w:fldChar w:fldCharType="begin"/>
+            </w:r>
+            <w:r>
+              <w:rPr>
+                <w:noProof/>
+                <w:webHidden/>
+              </w:rPr>
+              <w:instrText xml:space="preserve"> PAGEREF _Toc180256970 \h </w:instrText>
+            </w:r>
+            <w:r>
+              <w:rPr>
+                <w:noProof/>
+                <w:webHidden/>
+              </w:rPr>
+            </w:r>
+            <w:r>
+              <w:rPr>
+                <w:noProof/>
+                <w:webHidden/>
+              </w:rPr>
+              <w:fldChar w:fldCharType="separate"/>
+            </w:r>
+            <w:r>
+              <w:rPr>
+                <w:noProof/>
+                <w:webHidden/>
+              </w:rPr>
+              <w:t>3</w:t>
+            </w:r>
+            <w:r>
+              <w:rPr>
+                <w:noProof/>
+                <w:webHidden/>
+              </w:rPr>
+              <w:fldChar w:fldCharType="end"/>
+            </w:r>
+          </w:hyperlink>
+        </w:p>
+        <w:p>
+          <w:pPr>
+            <w:pStyle w:val="TDC2"/>
+            <w:tabs>
+              <w:tab w:val="right" w:leader="dot" w:pos="8828"/>
+            </w:tabs>
+            <w:rPr>
+              <w:rFonts w:eastAsiaTheme="minorEastAsia"/>
+              <w:noProof/>
+              <w:kern w:val="0"/>
+              <w:lang w:eastAsia="es-MX"/>
+              <w14:ligatures w14:val="none"/>
+            </w:rPr>
+          </w:pPr>
+          <w:hyperlink w:anchor="_Toc180256971" w:history="1">
+            <w:r>
+              <w:rPr>
+                <w:rStyle w:val="Hipervnculo"/>
+                <w:noProof/>
+              </w:rPr>
+              <w:t>2.1 Características principales</w:t>
+            </w:r>
+            <w:r>
+              <w:rPr>
+                <w:noProof/>
+                <w:webHidden/>
+              </w:rPr>
+              <w:tab/>
+            </w:r>
+            <w:r>
+              <w:rPr>
+                <w:noProof/>
+                <w:webHidden/>
+              </w:rPr>
+              <w:fldChar w:fldCharType="begin"/>
+            </w:r>
+            <w:r>
+              <w:rPr>
+                <w:noProof/>
+                <w:webHidden/>
+              </w:rPr>
+              <w:instrText xml:space="preserve"> PAGEREF _Toc180256971 \h </w:instrText>
+            </w:r>
+            <w:r>
+              <w:rPr>
+                <w:noProof/>
+                <w:webHidden/>
+              </w:rPr>
+            </w:r>
+            <w:r>
+              <w:rPr>
+                <w:noProof/>
+                <w:webHidden/>
+              </w:rPr>
+              <w:fldChar w:fldCharType="separate"/>
+            </w:r>
+            <w:r>
+              <w:rPr>
+                <w:noProof/>
+                <w:webHidden/>
+              </w:rPr>
+              <w:t>3</w:t>
+            </w:r>
+            <w:r>
+              <w:rPr>
+                <w:noProof/>
+                <w:webHidden/>
+              </w:rPr>
+              <w:fldChar w:fldCharType="end"/>
+            </w:r>
+          </w:hyperlink>
+        </w:p>
+        <w:p>
+          <w:pPr>
+            <w:pStyle w:val="TDC2"/>
+            <w:tabs>
+              <w:tab w:val="right" w:leader="dot" w:pos="8828"/>
+            </w:tabs>
+            <w:rPr>
+              <w:rFonts w:eastAsiaTheme="minorEastAsia"/>
+              <w:noProof/>
+              <w:kern w:val="0"/>
+              <w:lang w:eastAsia="es-MX"/>
+              <w14:ligatures w14:val="none"/>
+            </w:rPr>
+          </w:pPr>
+          <w:hyperlink w:anchor="_Toc180256972" w:history="1">
+            <w:r>
+              <w:rPr>
+                <w:rStyle w:val="Hipervnculo"/>
+                <w:noProof/>
+              </w:rPr>
+              <w:t>2.2 Alcance de la publicación inicial</w:t>
+            </w:r>
+            <w:r>
+              <w:rPr>
+                <w:noProof/>
+                <w:webHidden/>
+              </w:rPr>
+              <w:tab/>
+            </w:r>
+            <w:r>
+              <w:rPr>
+                <w:noProof/>
+                <w:webHidden/>
+              </w:rPr>
+              <w:fldChar w:fldCharType="begin"/>
+            </w:r>
+            <w:r>
+              <w:rPr>
+                <w:noProof/>
+                <w:webHidden/>
+              </w:rPr>
+              <w:instrText xml:space="preserve"> PAGEREF _Toc180256972 \h </w:instrText>
+            </w:r>
+            <w:r>
+              <w:rPr>
+                <w:noProof/>
+                <w:webHidden/>
+              </w:rPr>
+            </w:r>
+            <w:r>
+              <w:rPr>
+                <w:noProof/>
+                <w:webHidden/>
+              </w:rPr>
+              <w:fldChar w:fldCharType="separate"/>
+            </w:r>
+            <w:r>
+              <w:rPr>
+                <w:noProof/>
+                <w:webHidden/>
+              </w:rPr>
+              <w:t>3</w:t>
+            </w:r>
+            <w:r>
+              <w:rPr>
+                <w:noProof/>
+                <w:webHidden/>
+              </w:rPr>
+              <w:fldChar w:fldCharType="end"/>
+            </w:r>
+          </w:hyperlink>
+        </w:p>
+        <w:p>
+          <w:pPr>
+            <w:pStyle w:val="TDC2"/>
+            <w:tabs>
+              <w:tab w:val="right" w:leader="dot" w:pos="8828"/>
+            </w:tabs>
+            <w:rPr>
+              <w:rFonts w:eastAsiaTheme="minorEastAsia"/>
+              <w:noProof/>
+              <w:kern w:val="0"/>
+              <w:lang w:eastAsia="es-MX"/>
+              <w14:ligatures w14:val="none"/>
+            </w:rPr>
+          </w:pPr>
+          <w:hyperlink w:anchor="_Toc180256973" w:history="1">
+            <w:r>
+              <w:rPr>
+                <w:rStyle w:val="Hipervnculo"/>
+                <w:noProof/>
+              </w:rPr>
+              <w:t>2.3 Alcance de las publicaciones posteriores</w:t>
+            </w:r>
+            <w:r>
+              <w:rPr>
+                <w:noProof/>
+                <w:webHidden/>
+              </w:rPr>
+              <w:tab/>
+            </w:r>
+            <w:r>
+              <w:rPr>
+                <w:noProof/>
+                <w:webHidden/>
+              </w:rPr>
+              <w:fldChar w:fldCharType="begin"/>
+            </w:r>
+            <w:r>
+              <w:rPr>
+                <w:noProof/>
+                <w:webHidden/>
+              </w:rPr>
+              <w:instrText xml:space="preserve"> PAGEREF _Toc180256973 \h </w:instrText>
+            </w:r>
+            <w:r>
+              <w:rPr>
+                <w:noProof/>
+                <w:webHidden/>
+              </w:rPr>
+            </w:r>
+            <w:r>
+              <w:rPr>
+                <w:noProof/>
+                <w:webHidden/>
+              </w:rPr>
+              <w:fldChar w:fldCharType="separate"/>
+            </w:r>
+            <w:r>
+              <w:rPr>
+                <w:noProof/>
+                <w:webHidden/>
+              </w:rPr>
+              <w:t>3</w:t>
+            </w:r>
+            <w:r>
+              <w:rPr>
+                <w:noProof/>
+                <w:webHidden/>
+              </w:rPr>
+              <w:fldChar w:fldCharType="end"/>
+            </w:r>
+          </w:hyperlink>
+        </w:p>
+        <w:p>
+          <w:pPr>
+            <w:pStyle w:val="TDC2"/>
+            <w:tabs>
+              <w:tab w:val="right" w:leader="dot" w:pos="8828"/>
+            </w:tabs>
+            <w:rPr>
+              <w:rFonts w:eastAsiaTheme="minorEastAsia"/>
+              <w:noProof/>
+              <w:kern w:val="0"/>
+              <w:lang w:eastAsia="es-MX"/>
+              <w14:ligatures w14:val="none"/>
+            </w:rPr>
+          </w:pPr>
+          <w:hyperlink w:anchor="_Toc180256974" w:history="1">
+            <w:r>
+              <w:rPr>
+                <w:rStyle w:val="Hipervnculo"/>
+                <w:noProof/>
+              </w:rPr>
+              <w:t>2.4 Limitaciones y exclusiones</w:t>
+            </w:r>
+            <w:r>
+              <w:rPr>
+                <w:noProof/>
+                <w:webHidden/>
+              </w:rPr>
+              <w:tab/>
+            </w:r>
+            <w:r>
+              <w:rPr>
+                <w:noProof/>
+                <w:webHidden/>
+              </w:rPr>
+              <w:fldChar w:fldCharType="begin"/>
+            </w:r>
+            <w:r>
+              <w:rPr>
+                <w:noProof/>
+                <w:webHidden/>
+              </w:rPr>
+              <w:instrText xml:space="preserve"> PAGEREF _Toc180256974 \h </w:instrText>
+            </w:r>
+            <w:r>
+              <w:rPr>
+                <w:noProof/>
+                <w:webHidden/>
+              </w:rPr>
+            </w:r>
+            <w:r>
+              <w:rPr>
+                <w:noProof/>
+                <w:webHidden/>
+              </w:rPr>
+              <w:fldChar w:fldCharType="separate"/>
+            </w:r>
+            <w:r>
+              <w:rPr>
+                <w:noProof/>
+                <w:webHidden/>
+              </w:rPr>
+              <w:t>3</w:t>
+            </w:r>
+            <w:r>
+              <w:rPr>
+                <w:noProof/>
+                <w:webHidden/>
+              </w:rPr>
+              <w:fldChar w:fldCharType="end"/>
+            </w:r>
+          </w:hyperlink>
+        </w:p>
+        <w:p>
+          <w:pPr>
+            <w:pStyle w:val="TDC1"/>
+            <w:tabs>
+              <w:tab w:val="right" w:leader="dot" w:pos="8828"/>
+            </w:tabs>
+            <w:rPr>
+              <w:rFonts w:eastAsiaTheme="minorEastAsia"/>
+              <w:noProof/>
+              <w:kern w:val="0"/>
+              <w:lang w:eastAsia="es-MX"/>
+              <w14:ligatures w14:val="none"/>
+            </w:rPr>
+          </w:pPr>
+          <w:hyperlink w:anchor="_Toc180256975" w:history="1">
+            <w:r>
+              <w:rPr>
+                <w:rStyle w:val="Hipervnculo"/>
+                <w:noProof/>
+              </w:rPr>
+              <w:t>3. contexto de negocio</w:t>
+            </w:r>
+            <w:r>
+              <w:rPr>
+                <w:noProof/>
+                <w:webHidden/>
+              </w:rPr>
+              <w:tab/>
+            </w:r>
+            <w:r>
+              <w:rPr>
+                <w:noProof/>
+                <w:webHidden/>
+              </w:rPr>
+              <w:fldChar w:fldCharType="begin"/>
+            </w:r>
+            <w:r>
+              <w:rPr>
+                <w:noProof/>
+                <w:webHidden/>
+              </w:rPr>
+              <w:instrText xml:space="preserve"> PAGEREF _Toc180256975 \h </w:instrText>
+            </w:r>
+            <w:r>
+              <w:rPr>
+                <w:noProof/>
+                <w:webHidden/>
+              </w:rPr>
+            </w:r>
+            <w:r>
+              <w:rPr>
+                <w:noProof/>
+                <w:webHidden/>
+              </w:rPr>
+              <w:fldChar w:fldCharType="separate"/>
+            </w:r>
+            <w:r>
+              <w:rPr>
+                <w:noProof/>
+                <w:webHidden/>
+              </w:rPr>
+              <w:t>3</w:t>
+            </w:r>
+            <w:r>
+              <w:rPr>
+                <w:noProof/>
+                <w:webHidden/>
+              </w:rPr>
+              <w:fldChar w:fldCharType="end"/>
+            </w:r>
+          </w:hyperlink>
+        </w:p>
+        <w:p>
+          <w:pPr>
+            <w:pStyle w:val="TDC2"/>
+            <w:tabs>
+              <w:tab w:val="right" w:leader="dot" w:pos="8828"/>
+            </w:tabs>
+            <w:rPr>
+              <w:rFonts w:eastAsiaTheme="minorEastAsia"/>
+              <w:noProof/>
+              <w:kern w:val="0"/>
+              <w:lang w:eastAsia="es-MX"/>
+              <w14:ligatures w14:val="none"/>
+            </w:rPr>
+          </w:pPr>
+          <w:hyperlink w:anchor="_Toc180256976" w:history="1">
+            <w:r>
+              <w:rPr>
+                <w:rStyle w:val="Hipervnculo"/>
+                <w:noProof/>
+              </w:rPr>
+              <w:t>3.1 Perfil de partes interesadas</w:t>
+            </w:r>
+            <w:r>
+              <w:rPr>
+                <w:noProof/>
+                <w:webHidden/>
+              </w:rPr>
+              <w:tab/>
+            </w:r>
+            <w:r>
+              <w:rPr>
+                <w:noProof/>
+                <w:webHidden/>
+              </w:rPr>
+              <w:fldChar w:fldCharType="begin"/>
+            </w:r>
+            <w:r>
+              <w:rPr>
+                <w:noProof/>
+                <w:webHidden/>
+              </w:rPr>
+              <w:instrText xml:space="preserve"> PAGEREF _Toc180256976 \h </w:instrText>
+            </w:r>
+            <w:r>
+              <w:rPr>
+                <w:noProof/>
+                <w:webHidden/>
+              </w:rPr>
+            </w:r>
+            <w:r>
+              <w:rPr>
+                <w:noProof/>
+                <w:webHidden/>
+              </w:rPr>
+              <w:fldChar w:fldCharType="separate"/>
+            </w:r>
+            <w:r>
+              <w:rPr>
+                <w:noProof/>
+                <w:webHidden/>
+              </w:rPr>
+              <w:t>3</w:t>
+            </w:r>
+            <w:r>
+              <w:rPr>
+                <w:noProof/>
+                <w:webHidden/>
+              </w:rPr>
+              <w:fldChar w:fldCharType="end"/>
+            </w:r>
+          </w:hyperlink>
+        </w:p>
+        <w:p>
+          <w:pPr>
+            <w:pStyle w:val="TDC2"/>
+            <w:tabs>
+              <w:tab w:val="right" w:leader="dot" w:pos="8828"/>
+            </w:tabs>
+            <w:rPr>
+              <w:rFonts w:eastAsiaTheme="minorEastAsia"/>
+              <w:noProof/>
+              <w:kern w:val="0"/>
+              <w:lang w:eastAsia="es-MX"/>
+              <w14:ligatures w14:val="none"/>
+            </w:rPr>
+          </w:pPr>
+          <w:hyperlink w:anchor="_Toc180256977" w:history="1">
+            <w:r>
+              <w:rPr>
+                <w:rStyle w:val="Hipervnculo"/>
+                <w:noProof/>
+              </w:rPr>
+              <w:t>3.2 Prioridades del proyecto</w:t>
+            </w:r>
+            <w:r>
+              <w:rPr>
+                <w:noProof/>
+                <w:webHidden/>
+              </w:rPr>
+              <w:tab/>
+            </w:r>
+            <w:r>
+              <w:rPr>
+                <w:noProof/>
+                <w:webHidden/>
+              </w:rPr>
+              <w:fldChar w:fldCharType="begin"/>
+            </w:r>
+            <w:r>
+              <w:rPr>
+                <w:noProof/>
+                <w:webHidden/>
+              </w:rPr>
+              <w:instrText xml:space="preserve"> PAGEREF _Toc180256977 \h </w:instrText>
+            </w:r>
+            <w:r>
+              <w:rPr>
+                <w:noProof/>
+                <w:webHidden/>
+              </w:rPr>
+            </w:r>
+            <w:r>
+              <w:rPr>
+                <w:noProof/>
+                <w:webHidden/>
+              </w:rPr>
+              <w:fldChar w:fldCharType="separate"/>
+            </w:r>
+            <w:r>
+              <w:rPr>
+                <w:noProof/>
+                <w:webHidden/>
+              </w:rPr>
+              <w:t>3</w:t>
+            </w:r>
+            <w:r>
+              <w:rPr>
+                <w:noProof/>
+                <w:webHidden/>
+              </w:rPr>
+              <w:fldChar w:fldCharType="end"/>
+            </w:r>
+          </w:hyperlink>
+        </w:p>
+        <w:p>
+          <w:pPr>
+            <w:pStyle w:val="TDC2"/>
+            <w:tabs>
+              <w:tab w:val="right" w:leader="dot" w:pos="8828"/>
+            </w:tabs>
+            <w:rPr>
+              <w:rFonts w:eastAsiaTheme="minorEastAsia"/>
+              <w:noProof/>
+              <w:kern w:val="0"/>
+              <w:lang w:eastAsia="es-MX"/>
+              <w14:ligatures w14:val="none"/>
+            </w:rPr>
+          </w:pPr>
+          <w:hyperlink w:anchor="_Toc180256978" w:history="1">
+            <w:r>
+              <w:rPr>
+                <w:rStyle w:val="Hipervnculo"/>
+                <w:noProof/>
+              </w:rPr>
+              <w:t>3.3 Consideraciones de implementación</w:t>
+            </w:r>
+            <w:r>
+              <w:rPr>
+                <w:noProof/>
+                <w:webHidden/>
+              </w:rPr>
+              <w:tab/>
+            </w:r>
+            <w:r>
+              <w:rPr>
+                <w:noProof/>
+                <w:webHidden/>
+              </w:rPr>
+              <w:fldChar w:fldCharType="begin"/>
+            </w:r>
+            <w:r>
+              <w:rPr>
+                <w:noProof/>
+                <w:webHidden/>
+              </w:rPr>
+              <w:instrText xml:space="preserve"> PAGEREF _Toc180256978 \h </w:instrText>
+            </w:r>
+            <w:r>
+              <w:rPr>
+                <w:noProof/>
+                <w:webHidden/>
+              </w:rPr>
+            </w:r>
+            <w:r>
+              <w:rPr>
+                <w:noProof/>
+                <w:webHidden/>
+              </w:rPr>
+              <w:fldChar w:fldCharType="separate"/>
+            </w:r>
+            <w:r>
+              <w:rPr>
+                <w:noProof/>
+                <w:webHidden/>
+              </w:rPr>
+              <w:t>3</w:t>
+            </w:r>
+            <w:r>
+              <w:rPr>
+                <w:noProof/>
+                <w:webHidden/>
+              </w:rPr>
+              <w:fldChar w:fldCharType="end"/>
+            </w:r>
+          </w:hyperlink>
+        </w:p>
+        <w:p>
+          <w:r>
+            <w:rPr>
+              <w:b/>
+              <w:bCs/>
+              <w:lang w:val="es-ES"/>
+            </w:rPr>
+            <w:fldChar w:fldCharType="end"/>
+          </w:r>
+        </w:p>
+      </w:sdtContent>
+    </w:sdt>
+    <w:p/>
+    <w:p/>
+    <w:tbl>
+      <w:tblPr>
+        <w:tblStyle w:val="Tablaconcuadrcula"/>
+        <w:tblW w:w="0" w:type="auto"/>
+        <w:tblLook w:val="04A0" w:firstRow="1" w:lastRow="0" w:firstColumn="1" w:lastColumn="0" w:noHBand="0" w:noVBand="1"/>
+      </w:tblPr>
+      <w:tblGrid>
+        <w:gridCol w:w="8828"/>
+      </w:tblGrid>
+      <w:tr>
+        <w:tc>
+          <w:tcPr>
+            <w:tcW w:w="8828" w:type="dxa"/>
+            <w:shd w:val="clear" w:color="auto" w:fill="FAE2D5" w:themeFill="accent2" w:themeFillTint="33"/>
+          </w:tcPr>
+          <w:p>
+            <w:pPr>
+              <w:jc w:val="center"/>
+            </w:pPr>
+            <w:r>
+              <w:t>Integrantes</w:t>
+            </w:r>
+          </w:p>
+        </w:tc>
+      </w:tr>
+      <w:tr>
+        <w:tc>
+          <w:tcPr>
+            <w:tcW w:w="8828" w:type="dxa"/>
+          </w:tcPr>
+          <w:p>
+            <w:pPr>
+              <w:jc w:val="center"/>
+              <w:rPr>
+                <w:rFonts w:ascii="Arial" w:hAnsi="Arial" w:cs="Arial"/>
+                <w:i/>
+                <w:iCs/>
+                <w:color w:val="000000"/>
+              </w:rPr>
+            </w:pPr>
+            <w:r>
+              <w:rPr>
+                <w:rFonts w:ascii="Arial" w:hAnsi="Arial" w:cs="Arial"/>
+                <w:i/>
+                <w:iCs/>
+                <w:color w:val="000000"/>
+              </w:rPr>
+              <w:t>Ian Carlos Hernández Vidaña</w:t>
+            </w:r>
+          </w:p>
+          <w:p>
+            <w:pPr>
+              <w:jc w:val="center"/>
+              <w:rPr>
+                <w:rFonts w:ascii="Arial" w:hAnsi="Arial" w:cs="Arial"/>
+                <w:i/>
+                <w:iCs/>
+                <w:color w:val="000000"/>
+              </w:rPr>
+            </w:pPr>
+            <w:r>
+              <w:rPr>
+                <w:rFonts w:ascii="Arial" w:hAnsi="Arial" w:cs="Arial"/>
+                <w:i/>
+                <w:iCs/>
+                <w:color w:val="000000"/>
+              </w:rPr>
+              <w:t>Josué Pérez Adame</w:t>
+            </w:r>
+          </w:p>
+          <w:p>
+            <w:pPr>
+              <w:jc w:val="center"/>
+            </w:pPr>
+            <w:r>
+              <w:rPr>
+                <w:rFonts w:ascii="Arial" w:hAnsi="Arial" w:cs="Arial"/>
+                <w:i/>
+                <w:iCs/>
+                <w:color w:val="000000"/>
+              </w:rPr>
+              <w:t>José Francisco Hurtado Muro</w:t>
+            </w:r>
+          </w:p>
+        </w:tc>
+      </w:tr>
+    </w:tbl>
+    <w:p/>
+    <w:p/>
+    <w:p/>
+    <w:p/>
+    <w:p/>
+    <w:p/>
+    <w:p>
+      <w:pPr>
+        <w:rPr>
+          <w:u w:val="single"/>
+        </w:rPr>
+      </w:pPr>
+    </w:p>
+    <w:p>
+      <w:pPr>
+        <w:pStyle w:val="Ttulo1"/>
+        <w:rPr>
+          <w:sz w:val="36"/>
+          <w:szCs w:val="32"/>
+        </w:rPr>
+      </w:pPr>
+      <w:bookmarkStart w:id="0" w:name="_Toc180256963"/>
+      <w:r>
+        <w:rPr>
+          <w:sz w:val="36"/>
+          <w:szCs w:val="32"/>
+        </w:rPr>
+        <w:t>1.</w:t>
+      </w:r>
+      <w:r>
+        <w:rPr>
+          <w:sz w:val="36"/>
+          <w:szCs w:val="32"/>
+        </w:rPr>
+        <w:t xml:space="preserve"> </w:t>
+      </w:r>
+      <w:r>
+        <w:rPr>
+          <w:sz w:val="36"/>
+          <w:szCs w:val="32"/>
+        </w:rPr>
+        <w:t>Requerimientos de Negoción</w:t>
+      </w:r>
+      <w:bookmarkEnd w:id="0"/>
+      <w:r>
+        <w:rPr>
+          <w:sz w:val="36"/>
+          <w:szCs w:val="32"/>
+        </w:rPr>
+        <w:t xml:space="preserve"> </w:t>
+      </w:r>
+    </w:p>
+    <w:p/>
+    <w:p>
+      <w:pPr>
+        <w:pStyle w:val="Ttulo2"/>
+        <w:numPr>
+          <w:ilvl w:val="1"/>
+          <w:numId w:val="6"/>
+        </w:numPr>
+        <w:rPr>
+          <w:sz w:val="28"/>
+          <w:szCs w:val="24"/>
+        </w:rPr>
+      </w:pPr>
+      <w:bookmarkStart w:id="1" w:name="_Toc180256964"/>
+      <w:r>
+        <w:rPr>
+          <w:sz w:val="28"/>
+          <w:szCs w:val="24"/>
+        </w:rPr>
+        <w:t>Antecedentes</w:t>
+      </w:r>
+      <w:bookmarkEnd w:id="1"/>
+    </w:p>
+    <w:p>
+      <w:pPr>
+        <w:pStyle w:val="Ttulo2"/>
+        <w:rPr>
+          <w:sz w:val="28"/>
+          <w:szCs w:val="24"/>
+        </w:rPr>
+      </w:pPr>
+      <w:bookmarkStart w:id="2" w:name="_Toc180256965"/>
+      <w:r>
+        <w:rPr>
+          <w:sz w:val="28"/>
+          <w:szCs w:val="24"/>
+        </w:rPr>
+        <w:t xml:space="preserve">1.2 </w:t>
+      </w:r>
+      <w:r>
+        <w:rPr>
+          <w:sz w:val="28"/>
+          <w:szCs w:val="24"/>
+        </w:rPr>
+        <w:t>O</w:t>
+      </w:r>
+      <w:r>
+        <w:rPr>
+          <w:sz w:val="28"/>
+          <w:szCs w:val="24"/>
+        </w:rPr>
+        <w:t>portunidades de negocio</w:t>
+      </w:r>
+      <w:bookmarkEnd w:id="2"/>
+    </w:p>
+    <w:p>
+      <w:pPr>
+        <w:pStyle w:val="Ttulo2"/>
+        <w:rPr>
+          <w:sz w:val="28"/>
+          <w:szCs w:val="24"/>
+        </w:rPr>
+      </w:pPr>
+      <w:bookmarkStart w:id="3" w:name="_Toc180256966"/>
+      <w:r>
+        <w:rPr>
+          <w:sz w:val="28"/>
+          <w:szCs w:val="24"/>
+        </w:rPr>
+        <w:t xml:space="preserve">1.3 </w:t>
+      </w:r>
+      <w:r>
+        <w:rPr>
+          <w:sz w:val="28"/>
+          <w:szCs w:val="24"/>
+        </w:rPr>
+        <w:t>O</w:t>
+      </w:r>
+      <w:r>
+        <w:rPr>
+          <w:sz w:val="28"/>
+          <w:szCs w:val="24"/>
+        </w:rPr>
+        <w:t>bjetivos de negocio</w:t>
+      </w:r>
+      <w:bookmarkEnd w:id="3"/>
+    </w:p>
+    <w:p>
+      <w:pPr>
+        <w:pStyle w:val="Ttulo2"/>
+        <w:rPr>
+          <w:sz w:val="28"/>
+          <w:szCs w:val="24"/>
+        </w:rPr>
+      </w:pPr>
+      <w:bookmarkStart w:id="4" w:name="_Toc180256967"/>
+      <w:r>
+        <w:rPr>
+          <w:sz w:val="28"/>
+          <w:szCs w:val="24"/>
+        </w:rPr>
+        <w:t>1.4 Métricas de éxito</w:t>
+      </w:r>
+      <w:bookmarkEnd w:id="4"/>
+    </w:p>
+    <w:p>
+      <w:pPr>
+        <w:pStyle w:val="Ttulo2"/>
+        <w:rPr>
+          <w:sz w:val="28"/>
+          <w:szCs w:val="24"/>
+        </w:rPr>
+      </w:pPr>
+      <w:bookmarkStart w:id="5" w:name="_Toc180256968"/>
+      <w:r>
+        <w:rPr>
+          <w:sz w:val="28"/>
+          <w:szCs w:val="24"/>
+        </w:rPr>
+        <w:t>1.5 Declaración de visión</w:t>
+      </w:r>
+      <w:bookmarkEnd w:id="5"/>
+      <w:r>
+        <w:rPr>
+          <w:sz w:val="28"/>
+          <w:szCs w:val="24"/>
+        </w:rPr>
+        <w:t xml:space="preserve"> </w:t>
+      </w:r>
+    </w:p>
+    <w:p>
+      <w:pPr>
+        <w:pStyle w:val="Ttulo2"/>
+        <w:rPr>
+          <w:sz w:val="28"/>
+          <w:szCs w:val="24"/>
+        </w:rPr>
+      </w:pPr>
+      <w:bookmarkStart w:id="6" w:name="_Toc180256969"/>
+      <w:r>
+        <w:rPr>
+          <w:sz w:val="28"/>
+          <w:szCs w:val="24"/>
+        </w:rPr>
+        <w:t>1.6 Riegos de negocio</w:t>
+      </w:r>
+      <w:bookmarkEnd w:id="6"/>
+    </w:p>
+    <w:p/>
+    <w:p>
+      <w:pPr>
+        <w:pStyle w:val="Ttulo1"/>
+        <w:rPr>
+          <w:sz w:val="36"/>
+          <w:szCs w:val="32"/>
+        </w:rPr>
+      </w:pPr>
+      <w:bookmarkStart w:id="7" w:name="_Toc180256970"/>
+      <w:r>
+        <w:rPr>
+          <w:sz w:val="36"/>
+          <w:szCs w:val="32"/>
+        </w:rPr>
+        <w:t xml:space="preserve">2. </w:t>
+      </w:r>
+      <w:r>
+        <w:rPr>
+          <w:sz w:val="36"/>
+          <w:szCs w:val="32"/>
+        </w:rPr>
+        <w:t>Alcance y Limitaciones</w:t>
+      </w:r>
+      <w:bookmarkEnd w:id="7"/>
+    </w:p>
+    <w:p>
+      <w:pPr>
+        <w:pStyle w:val="Ttulo2"/>
+        <w:rPr>
+          <w:sz w:val="28"/>
+          <w:szCs w:val="24"/>
+        </w:rPr>
+      </w:pPr>
+      <w:bookmarkStart w:id="8" w:name="_Toc180256971"/>
+      <w:r>
+        <w:rPr>
+          <w:sz w:val="28"/>
+          <w:szCs w:val="24"/>
+        </w:rPr>
+        <w:t>2.1 Características principales</w:t>
+      </w:r>
+      <w:bookmarkEnd w:id="8"/>
+    </w:p>
+    <w:p>
+      <w:pPr>
+        <w:pStyle w:val="Ttulo2"/>
+        <w:rPr>
+          <w:sz w:val="28"/>
+          <w:szCs w:val="24"/>
+        </w:rPr>
+      </w:pPr>
+      <w:bookmarkStart w:id="9" w:name="_Toc180256972"/>
+      <w:r>
+        <w:rPr>
+          <w:sz w:val="28"/>
+          <w:szCs w:val="24"/>
+        </w:rPr>
+        <w:t>2.2 Alcance de la publicación inicial</w:t>
+      </w:r>
+      <w:bookmarkEnd w:id="9"/>
+    </w:p>
+    <w:p>
+      <w:pPr>
+        <w:pStyle w:val="Ttulo2"/>
+        <w:rPr>
+          <w:sz w:val="28"/>
+          <w:szCs w:val="24"/>
+        </w:rPr>
+      </w:pPr>
+      <w:bookmarkStart w:id="10" w:name="_Toc180256973"/>
+      <w:r>
+        <w:rPr>
+          <w:sz w:val="28"/>
+          <w:szCs w:val="24"/>
+        </w:rPr>
+        <w:t>2.3 Alcance de las publicaciones posteriores</w:t>
+      </w:r>
+      <w:bookmarkEnd w:id="10"/>
+      <w:r>
+        <w:rPr>
+          <w:sz w:val="28"/>
+          <w:szCs w:val="24"/>
+        </w:rPr>
+        <w:t xml:space="preserve"> </w:t>
+      </w:r>
+    </w:p>
+    <w:p>
+      <w:pPr>
+        <w:pStyle w:val="Ttulo2"/>
+        <w:rPr>
+          <w:sz w:val="28"/>
+          <w:szCs w:val="24"/>
+        </w:rPr>
+      </w:pPr>
+      <w:bookmarkStart w:id="11" w:name="_Toc180256974"/>
+      <w:r>
+        <w:rPr>
+          <w:sz w:val="28"/>
+          <w:szCs w:val="24"/>
+        </w:rPr>
+        <w:t>2.4 Limitaciones y exclusiones</w:t>
+      </w:r>
+      <w:bookmarkEnd w:id="11"/>
+    </w:p>
+    <w:p>
+      <w:pPr>
+        <w:pStyle w:val="Ttulo1"/>
+        <w:rPr>
+          <w:sz w:val="36"/>
+          <w:szCs w:val="32"/>
+        </w:rPr>
+      </w:pPr>
+      <w:bookmarkStart w:id="12" w:name="_Toc180256975"/>
+      <w:r>
+        <w:rPr>
+          <w:sz w:val="36"/>
+          <w:szCs w:val="32"/>
+        </w:rPr>
+        <w:t>3. contexto de negocio</w:t>
+      </w:r>
+      <w:bookmarkEnd w:id="12"/>
+    </w:p>
+    <w:p/>
+    <w:p>
+      <w:pPr>
+        <w:pStyle w:val="Ttulo2"/>
+        <w:rPr>
+          <w:sz w:val="28"/>
+          <w:szCs w:val="24"/>
+        </w:rPr>
+      </w:pPr>
+      <w:bookmarkStart w:id="13" w:name="_Toc180256976"/>
+      <w:r>
+        <w:rPr>
+          <w:sz w:val="28"/>
+          <w:szCs w:val="24"/>
+        </w:rPr>
+        <w:t>3.1 Perfil de partes interesadas</w:t>
+      </w:r>
+      <w:bookmarkEnd w:id="13"/>
+    </w:p>
+    <w:p>
+      <w:pPr>
+        <w:pStyle w:val="Ttulo2"/>
+        <w:rPr>
+          <w:sz w:val="28"/>
+          <w:szCs w:val="24"/>
+        </w:rPr>
+      </w:pPr>
+      <w:bookmarkStart w:id="14" w:name="_Toc180256977"/>
+      <w:r>
+        <w:rPr>
+          <w:sz w:val="28"/>
+          <w:szCs w:val="24"/>
+        </w:rPr>
+        <w:t>3.2 Prioridades del proyecto</w:t>
+      </w:r>
+      <w:bookmarkEnd w:id="14"/>
+    </w:p>
+    <w:p>
+      <w:pPr>
+        <w:pStyle w:val="Ttulo2"/>
+        <w:rPr>
+          <w:sz w:val="28"/>
+          <w:szCs w:val="24"/>
+        </w:rPr>
+      </w:pPr>
+      <w:bookmarkStart w:id="15" w:name="_Toc180256978"/>
+      <w:r>
+        <w:rPr>
+          <w:sz w:val="28"/>
+          <w:szCs w:val="24"/>
+        </w:rPr>
+        <w:t>3.3 Consideraciones de implementación</w:t>
+      </w:r>
+      <w:bookmarkEnd w:id="15"/>
+    </w:p>
+    <w:p/>
+    <w:p/>
+    <w:p/>
+    <w:p/>
+    <w:p/>
+    <w:p>
+      <w:pPr>
+        <w:pStyle w:val="NormalWeb"/>
+        <w:rPr>
+          <w:rFonts w:ascii="Arial" w:hAnsi="Arial" w:cs="Arial"/>
+          <w:b/>
+          <w:bCs/>
+          <w:sz w:val="36"/>
+          <w:szCs w:val="48"/>
+        </w:rPr>
+      </w:pPr>
+    </w:p>
+    <w:p>
+      <w:pPr>
+        <w:pStyle w:val="NormalWeb"/>
+        <w:rPr>
+          <w:rFonts w:ascii="Arial" w:hAnsi="Arial" w:cs="Arial"/>
+          <w:b/>
+          <w:bCs/>
+          <w:sz w:val="36"/>
+          <w:szCs w:val="48"/>
+        </w:rPr>
+      </w:pPr>
+      <w:r>
+        <w:rPr>
+          <w:rFonts w:ascii="Arial" w:hAnsi="Arial" w:cs="Arial"/>
+          <w:b/>
+          <w:bCs/>
+          <w:sz w:val="36"/>
+          <w:szCs w:val="48"/>
+        </w:rPr>
+        <w:t xml:space="preserve">2. Visión y Alcance </w:t>
+      </w:r>
+    </w:p>
+    <w:p>
+      <w:pPr>
+        <w:pStyle w:val="NormalWeb"/>
+        <w:rPr>
+          <w:rFonts w:asciiTheme="minorHAnsi" w:hAnsiTheme="minorHAnsi"/>
+        </w:rPr>
+      </w:pPr>
+      <w:r>
+        <w:rPr>
+          <w:rFonts w:asciiTheme="minorHAnsi" w:hAnsiTheme="minorHAnsi"/>
+        </w:rPr>
+        <w:t>C</w:t>
+      </w:r>
+      <w:r>
+        <w:rPr>
+          <w:rFonts w:asciiTheme="minorHAnsi" w:hAnsiTheme="minorHAnsi"/>
+        </w:rPr>
+        <w:t>omo visión principal</w:t>
+      </w:r>
+      <w:r>
+        <w:rPr>
+          <w:rFonts w:asciiTheme="minorHAnsi" w:hAnsiTheme="minorHAnsi"/>
+        </w:rPr>
+        <w:t xml:space="preserve"> es el</w:t>
+      </w:r>
+      <w:r>
+        <w:rPr>
+          <w:rFonts w:asciiTheme="minorHAnsi" w:hAnsiTheme="minorHAnsi"/>
+        </w:rPr>
+        <w:t xml:space="preserve"> optimizar la gestión de vuelos, boletos y asientos en el aeropuerto, con un enfoque en la eliminación de la sobreventa de boletos y la mejora en la administración de los recursos disponibles. Buscamos ofrecer una experiencia de usuario más eficiente tanto para el personal del aeropuerto como para los pasajeros, a través de un sistema que proporcione mayor control y visibilidad de las operaciones.</w:t>
+      </w:r>
+      <w:r>
+        <w:rPr>
+          <w:rFonts w:asciiTheme="minorHAnsi" w:hAnsiTheme="minorHAnsi"/>
+        </w:rPr>
+        <w:t xml:space="preserve"> </w:t>
+      </w:r>
+      <w:r>
+        <w:rPr>
+          <w:rFonts w:asciiTheme="minorHAnsi" w:hAnsiTheme="minorHAnsi"/>
+        </w:rPr>
+        <w:t xml:space="preserve">El sistema permitirá al personal de </w:t>
+      </w:r>
+      <w:proofErr w:type="spellStart"/>
+      <w:r>
+        <w:rPr>
+          <w:rStyle w:val="Textoennegrita"/>
+          <w:rFonts w:asciiTheme="minorHAnsi" w:eastAsiaTheme="majorEastAsia" w:hAnsiTheme="minorHAnsi"/>
+        </w:rPr>
+        <w:t>check</w:t>
+      </w:r>
+      <w:proofErr w:type="spellEnd"/>
+      <w:r>
+        <w:rPr>
+          <w:rStyle w:val="Textoennegrita"/>
+          <w:rFonts w:asciiTheme="minorHAnsi" w:eastAsiaTheme="majorEastAsia" w:hAnsiTheme="minorHAnsi"/>
+        </w:rPr>
+        <w:t>-in</w:t>
+      </w:r>
+      <w:r>
+        <w:rPr>
+          <w:rFonts w:asciiTheme="minorHAnsi" w:hAnsiTheme="minorHAnsi"/>
+        </w:rPr>
+        <w:t xml:space="preserve"> acceder en tiempo real a la información de vuelos, boletos y pasajeros. Esto asegurará que los procesos de abordaje sean más ágiles y que los vuelos operen sin inconvenientes relacionados con errores en la asignación de asientos o sobreventa.</w:t>
+      </w:r>
+      <w:r>
+        <w:rPr>
+          <w:rFonts w:asciiTheme="minorHAnsi" w:hAnsiTheme="minorHAnsi"/>
+        </w:rPr>
+        <w:t xml:space="preserve"> </w:t>
+      </w:r>
+      <w:r>
+        <w:rPr>
+          <w:rFonts w:asciiTheme="minorHAnsi" w:hAnsiTheme="minorHAnsi"/>
+        </w:rPr>
+        <w:t xml:space="preserve">Los </w:t>
+      </w:r>
+      <w:r>
+        <w:rPr>
+          <w:rStyle w:val="Textoennegrita"/>
+          <w:rFonts w:asciiTheme="minorHAnsi" w:eastAsiaTheme="majorEastAsia" w:hAnsiTheme="minorHAnsi"/>
+        </w:rPr>
+        <w:t>clientes</w:t>
+      </w:r>
+      <w:r>
+        <w:rPr>
+          <w:rFonts w:asciiTheme="minorHAnsi" w:hAnsiTheme="minorHAnsi"/>
+        </w:rPr>
+        <w:t xml:space="preserve"> podrán utilizar el sistema no solo para comprar boletos de vuelos, sino también para alquilar aviones privados para uso personal o empresarial. Esta funcionalidad añadida permitirá una mayor flexibilidad y personalización de los servicios, adaptándose a diferentes tipos de usuarios, desde pasajeros comerciales hasta aquellos que requieren aviones privados.</w:t>
+      </w:r>
+      <w:r>
+        <w:rPr>
+          <w:rFonts w:asciiTheme="minorHAnsi" w:hAnsiTheme="minorHAnsi"/>
+        </w:rPr>
+        <w:t xml:space="preserve"> </w:t>
+      </w:r>
+      <w:r>
+        <w:rPr>
+          <w:rFonts w:asciiTheme="minorHAnsi" w:hAnsiTheme="minorHAnsi"/>
+        </w:rPr>
+        <w:t xml:space="preserve">Un </w:t>
+      </w:r>
+      <w:r>
+        <w:rPr>
+          <w:rStyle w:val="Textoennegrita"/>
+          <w:rFonts w:asciiTheme="minorHAnsi" w:eastAsiaTheme="majorEastAsia" w:hAnsiTheme="minorHAnsi"/>
+        </w:rPr>
+        <w:t>administrador</w:t>
+      </w:r>
+      <w:r>
+        <w:rPr>
+          <w:rFonts w:asciiTheme="minorHAnsi" w:hAnsiTheme="minorHAnsi"/>
+        </w:rPr>
+        <w:t xml:space="preserve"> central será responsable de la gestión general de los vuelos, los aviones disponibles y la organización de las rutas y horarios, asegurando que todos los recursos sean utilizados de manera eficiente y que el sistema funcione sin interrupciones.</w:t>
+      </w:r>
+      <w:r>
+        <w:rPr>
+          <w:rFonts w:asciiTheme="minorHAnsi" w:hAnsiTheme="minorHAnsi"/>
+        </w:rPr>
+        <w:t xml:space="preserve"> </w:t>
+      </w:r>
+      <w:r>
+        <w:rPr>
+          <w:rFonts w:asciiTheme="minorHAnsi" w:hAnsiTheme="minorHAnsi"/>
+        </w:rPr>
+        <w:t>Con este sistema, buscamos facilitar una mejor toma de decisiones, una gestión más precisa de los asientos, y una experiencia sin complicaciones tanto para el personal como para los clientes, elevando la calidad del servicio ofrecido por el aeropuerto.</w:t>
+      </w:r>
+    </w:p>
     <w:p/>
     <w:p/>
     <w:p/>
@@ -77,7 +2160,6 @@
           <w:sz w:val="36"/>
           <w:szCs w:val="36"/>
         </w:rPr>
-        <w:lastRenderedPageBreak/>
         <w:t>2.</w:t>
       </w:r>
       <w:r>
@@ -168,63 +2250,48 @@
           <w:rFonts w:ascii="Arial" w:hAnsi="Arial" w:cs="Arial"/>
           <w:b/>
           <w:bCs/>
-          <w:sz w:val="28"/>
-          <w:szCs w:val="28"/>
-        </w:rPr>
-        <w:t>1- Mejora en la satisfacción del cliente</w:t>
-      </w:r>
-      <w:r>
-        <w:rPr>
-          <w:rFonts w:ascii="Arial" w:hAnsi="Arial" w:cs="Arial"/>
-          <w:b/>
-          <w:bCs/>
-          <w:sz w:val="24"/>
-          <w:szCs w:val="24"/>
-        </w:rPr>
-        <w:t>:</w:t>
+          <w:sz w:val="24"/>
+          <w:szCs w:val="24"/>
+        </w:rPr>
+        <w:t>1- Mejora en la satisfacción del cliente:</w:t>
+      </w:r>
+    </w:p>
+    <w:p>
+      <w:pPr>
+        <w:ind w:firstLine="708"/>
+        <w:rPr>
+          <w:rFonts w:ascii="Arial" w:hAnsi="Arial" w:cs="Arial"/>
+          <w:b/>
+          <w:bCs/>
+          <w:sz w:val="24"/>
+          <w:szCs w:val="24"/>
+        </w:rPr>
+      </w:pPr>
+      <w:r>
+        <w:rPr>
+          <w:rFonts w:ascii="Arial" w:hAnsi="Arial" w:cs="Arial"/>
+          <w:b/>
+          <w:bCs/>
+          <w:sz w:val="24"/>
+          <w:szCs w:val="24"/>
+        </w:rPr>
+        <w:t xml:space="preserve">1.1 </w:t>
+      </w:r>
+      <w:r>
+        <w:rPr>
+          <w:rFonts w:ascii="Arial" w:hAnsi="Arial" w:cs="Arial"/>
+          <w:b/>
+          <w:bCs/>
+          <w:sz w:val="24"/>
+          <w:szCs w:val="24"/>
+        </w:rPr>
+        <w:t>Reducción de las incidencias de sobreventa:</w:t>
       </w:r>
     </w:p>
     <w:p>
       <w:pPr>
         <w:pStyle w:val="Prrafodelista"/>
-        <w:numPr>
-          <w:ilvl w:val="1"/>
-          <w:numId w:val="1"/>
-        </w:numPr>
-        <w:rPr>
-          <w:rFonts w:ascii="Arial" w:hAnsi="Arial" w:cs="Arial"/>
-          <w:b/>
-          <w:bCs/>
-          <w:sz w:val="24"/>
-          <w:szCs w:val="24"/>
-        </w:rPr>
-      </w:pPr>
-      <w:r>
-        <w:rPr>
-          <w:rFonts w:ascii="Arial" w:hAnsi="Arial" w:cs="Arial"/>
-          <w:b/>
-          <w:bCs/>
-          <w:sz w:val="24"/>
-          <w:szCs w:val="24"/>
-        </w:rPr>
-        <w:t>Reducción de las incidencias de sobreventa:</w:t>
-      </w:r>
-    </w:p>
-    <w:p>
-      <w:pPr>
-        <w:pStyle w:val="Prrafodelista"/>
-        <w:ind w:left="405"/>
-        <w:rPr>
-          <w:rFonts w:ascii="Arial" w:hAnsi="Arial" w:cs="Arial"/>
-          <w:sz w:val="24"/>
-          <w:szCs w:val="24"/>
-        </w:rPr>
-      </w:pPr>
-    </w:p>
-    <w:p>
-      <w:pPr>
-        <w:pStyle w:val="Prrafodelista"/>
-        <w:ind w:left="405"/>
+        <w:ind w:left="708"/>
         <w:rPr>
           <w:rFonts w:ascii="Arial" w:hAnsi="Arial" w:cs="Arial"/>
           <w:sz w:val="24"/>
@@ -242,6 +2309,7 @@
     </w:p>
     <w:p>
       <w:pPr>
+        <w:ind w:firstLine="708"/>
         <w:rPr>
           <w:rFonts w:ascii="Arial" w:hAnsi="Arial" w:cs="Arial"/>
           <w:b/>
@@ -263,6 +2331,7 @@
     </w:p>
     <w:p>
       <w:pPr>
+        <w:ind w:left="708"/>
         <w:rPr>
           <w:rFonts w:ascii="Arial" w:hAnsi="Arial" w:cs="Arial"/>
           <w:sz w:val="24"/>
@@ -293,17 +2362,17 @@
           <w:rFonts w:ascii="Arial" w:hAnsi="Arial" w:cs="Arial"/>
           <w:b/>
           <w:bCs/>
-          <w:sz w:val="28"/>
-          <w:szCs w:val="28"/>
-        </w:rPr>
-      </w:pPr>
-      <w:r>
-        <w:rPr>
-          <w:rFonts w:ascii="Arial" w:hAnsi="Arial" w:cs="Arial"/>
-          <w:b/>
-          <w:bCs/>
-          <w:sz w:val="28"/>
-          <w:szCs w:val="28"/>
+          <w:sz w:val="24"/>
+          <w:szCs w:val="24"/>
+        </w:rPr>
+      </w:pPr>
+      <w:r>
+        <w:rPr>
+          <w:rFonts w:ascii="Arial" w:hAnsi="Arial" w:cs="Arial"/>
+          <w:b/>
+          <w:bCs/>
+          <w:sz w:val="24"/>
+          <w:szCs w:val="24"/>
         </w:rPr>
         <w:t>2- Optimización del uso de recursos:</w:t>
       </w:r>
@@ -326,7 +2395,27 @@
           <w:sz w:val="24"/>
           <w:szCs w:val="24"/>
         </w:rPr>
-        <w:t xml:space="preserve">   </w:t>
+        <w:t xml:space="preserve">  </w:t>
+      </w:r>
+      <w:r>
+        <w:rPr>
+          <w:rFonts w:ascii="Arial" w:hAnsi="Arial" w:cs="Arial"/>
+          <w:b/>
+          <w:bCs/>
+          <w:sz w:val="24"/>
+          <w:szCs w:val="24"/>
+        </w:rPr>
+        <w:tab/>
+      </w:r>
+      <w:r>
+        <w:rPr>
+          <w:rFonts w:ascii="Arial" w:hAnsi="Arial" w:cs="Arial"/>
+          <w:b/>
+          <w:bCs/>
+          <w:sz w:val="24"/>
+          <w:szCs w:val="24"/>
+        </w:rPr>
+        <w:t xml:space="preserve"> </w:t>
       </w:r>
       <w:r>
         <w:rPr>
@@ -341,80 +2430,92 @@
     </w:p>
     <w:p>
       <w:pPr>
-        <w:rPr>
-          <w:rFonts w:ascii="Arial" w:hAnsi="Arial" w:cs="Arial"/>
-          <w:sz w:val="24"/>
-          <w:szCs w:val="24"/>
-        </w:rPr>
-      </w:pPr>
-      <w:r>
-        <w:rPr>
-          <w:rFonts w:ascii="Arial" w:hAnsi="Arial" w:cs="Arial"/>
-          <w:sz w:val="24"/>
-          <w:szCs w:val="24"/>
-        </w:rPr>
-        <w:t xml:space="preserve">   </w:t>
-      </w:r>
-      <w:r>
-        <w:rPr>
-          <w:rFonts w:ascii="Arial" w:hAnsi="Arial" w:cs="Arial"/>
-          <w:sz w:val="24"/>
-          <w:szCs w:val="24"/>
-        </w:rPr>
-        <w:t xml:space="preserve">Un control óptimo de los asientos permite a la aerolínea gestionar mejor los </w:t>
-      </w:r>
-      <w:r>
-        <w:rPr>
-          <w:rFonts w:ascii="Arial" w:hAnsi="Arial" w:cs="Arial"/>
-          <w:sz w:val="24"/>
-          <w:szCs w:val="24"/>
-        </w:rPr>
-        <w:t xml:space="preserve">                          v</w:t>
-      </w:r>
-      <w:r>
-        <w:rPr>
-          <w:rFonts w:ascii="Arial" w:hAnsi="Arial" w:cs="Arial"/>
-          <w:sz w:val="24"/>
-          <w:szCs w:val="24"/>
-        </w:rPr>
-        <w:t xml:space="preserve">uelos que realmente necesitan ajustes en el número de pasajeros, permitiendo </w:t>
-      </w:r>
-      <w:r>
-        <w:rPr>
-          <w:rFonts w:ascii="Arial" w:hAnsi="Arial" w:cs="Arial"/>
-          <w:sz w:val="24"/>
-          <w:szCs w:val="24"/>
-        </w:rPr>
-        <w:t xml:space="preserve">         h</w:t>
-      </w:r>
-      <w:r>
-        <w:rPr>
-          <w:rFonts w:ascii="Arial" w:hAnsi="Arial" w:cs="Arial"/>
-          <w:sz w:val="24"/>
-          <w:szCs w:val="24"/>
-        </w:rPr>
-        <w:t>acer cambios sin afectar la experiencia de los usuarios.</w:t>
-      </w:r>
-    </w:p>
-    <w:p>
-      <w:pPr>
-        <w:rPr>
-          <w:rFonts w:ascii="Arial" w:hAnsi="Arial" w:cs="Arial"/>
-          <w:sz w:val="24"/>
-          <w:szCs w:val="24"/>
-        </w:rPr>
-      </w:pPr>
-    </w:p>
-    <w:p>
-      <w:pPr>
-        <w:rPr>
-          <w:rFonts w:ascii="Arial" w:hAnsi="Arial" w:cs="Arial"/>
-          <w:b/>
-          <w:bCs/>
-          <w:sz w:val="24"/>
-          <w:szCs w:val="24"/>
-        </w:rPr>
-      </w:pPr>
+        <w:ind w:left="708"/>
+        <w:rPr>
+          <w:rFonts w:ascii="Arial" w:hAnsi="Arial" w:cs="Arial"/>
+          <w:sz w:val="24"/>
+          <w:szCs w:val="24"/>
+        </w:rPr>
+      </w:pPr>
+      <w:r>
+        <w:rPr>
+          <w:rFonts w:ascii="Arial" w:hAnsi="Arial" w:cs="Arial"/>
+          <w:sz w:val="24"/>
+          <w:szCs w:val="24"/>
+        </w:rPr>
+        <w:t>Un control óptimo de los asientos permite a la aerolínea gestionar mejor los</w:t>
+      </w:r>
+      <w:r>
+        <w:rPr>
+          <w:rFonts w:ascii="Arial" w:hAnsi="Arial" w:cs="Arial"/>
+          <w:sz w:val="24"/>
+          <w:szCs w:val="24"/>
+        </w:rPr>
+        <w:t xml:space="preserve"> </w:t>
+      </w:r>
+      <w:r>
+        <w:rPr>
+          <w:rFonts w:ascii="Arial" w:hAnsi="Arial" w:cs="Arial"/>
+          <w:sz w:val="24"/>
+          <w:szCs w:val="24"/>
+        </w:rPr>
+        <w:t>v</w:t>
+      </w:r>
+      <w:r>
+        <w:rPr>
+          <w:rFonts w:ascii="Arial" w:hAnsi="Arial" w:cs="Arial"/>
+          <w:sz w:val="24"/>
+          <w:szCs w:val="24"/>
+        </w:rPr>
+        <w:t xml:space="preserve">uelos que realmente necesitan ajustes en el número de pasajeros, </w:t>
+      </w:r>
+      <w:r>
+        <w:rPr>
+          <w:rFonts w:ascii="Arial" w:hAnsi="Arial" w:cs="Arial"/>
+          <w:sz w:val="24"/>
+          <w:szCs w:val="24"/>
+        </w:rPr>
+        <w:t>permitiendo hacer</w:t>
+      </w:r>
+      <w:r>
+        <w:rPr>
+          <w:rFonts w:ascii="Arial" w:hAnsi="Arial" w:cs="Arial"/>
+          <w:sz w:val="24"/>
+          <w:szCs w:val="24"/>
+        </w:rPr>
+        <w:t xml:space="preserve"> cambios sin afectar la experiencia de los usuarios.</w:t>
+      </w:r>
+    </w:p>
+    <w:p>
+      <w:pPr>
+        <w:rPr>
+          <w:rFonts w:ascii="Arial" w:hAnsi="Arial" w:cs="Arial"/>
+          <w:sz w:val="24"/>
+          <w:szCs w:val="24"/>
+        </w:rPr>
+      </w:pPr>
+    </w:p>
+    <w:p>
+      <w:pPr>
+        <w:ind w:firstLine="708"/>
+        <w:rPr>
+          <w:rFonts w:ascii="Arial" w:hAnsi="Arial" w:cs="Arial"/>
+          <w:b/>
+          <w:bCs/>
+          <w:sz w:val="24"/>
+          <w:szCs w:val="24"/>
+        </w:rPr>
+      </w:pPr>
+      <w:r>
+        <w:rPr>
+          <w:rFonts w:ascii="Arial" w:hAnsi="Arial" w:cs="Arial"/>
+          <w:b/>
+          <w:bCs/>
+          <w:sz w:val="24"/>
+          <w:szCs w:val="24"/>
+        </w:rPr>
+        <w:t xml:space="preserve">2.2 </w:t>
+      </w:r>
       <w:r>
         <w:rPr>
           <w:rFonts w:ascii="Arial" w:hAnsi="Arial" w:cs="Arial"/>
@@ -428,20 +2529,13 @@
     </w:p>
     <w:p>
       <w:pPr>
-        <w:rPr>
-          <w:rFonts w:ascii="Arial" w:hAnsi="Arial" w:cs="Arial"/>
-          <w:sz w:val="24"/>
-          <w:szCs w:val="24"/>
-        </w:rPr>
-      </w:pPr>
-      <w:r>
-        <w:rPr>
-          <w:rFonts w:ascii="Arial" w:hAnsi="Arial" w:cs="Arial"/>
-          <w:sz w:val="24"/>
-          <w:szCs w:val="24"/>
-        </w:rPr>
-        <w:t xml:space="preserve">  </w:t>
-      </w:r>
+        <w:ind w:left="708"/>
+        <w:rPr>
+          <w:rFonts w:ascii="Arial" w:hAnsi="Arial" w:cs="Arial"/>
+          <w:sz w:val="24"/>
+          <w:szCs w:val="24"/>
+        </w:rPr>
+      </w:pPr>
       <w:r>
         <w:rPr>
           <w:rFonts w:ascii="Arial" w:hAnsi="Arial" w:cs="Arial"/>
@@ -450,32 +2544,14 @@
         </w:rPr>
         <w:t xml:space="preserve">La aerolínea podría evitar costos adicionales relacionados con </w:t>
       </w:r>
-      <w:proofErr w:type="gramStart"/>
-      <w:r>
-        <w:rPr>
-          <w:rFonts w:ascii="Arial" w:hAnsi="Arial" w:cs="Arial"/>
-          <w:sz w:val="24"/>
-          <w:szCs w:val="24"/>
-        </w:rPr>
-        <w:t xml:space="preserve">compensaciones </w:t>
-      </w:r>
-      <w:r>
-        <w:rPr>
-          <w:rFonts w:ascii="Arial" w:hAnsi="Arial" w:cs="Arial"/>
-          <w:sz w:val="24"/>
-          <w:szCs w:val="24"/>
-        </w:rPr>
-        <w:t xml:space="preserve"> </w:t>
-      </w:r>
-      <w:r>
-        <w:rPr>
-          <w:rFonts w:ascii="Arial" w:hAnsi="Arial" w:cs="Arial"/>
-          <w:sz w:val="24"/>
-          <w:szCs w:val="24"/>
-        </w:rPr>
-        <w:t>a</w:t>
-      </w:r>
-      <w:proofErr w:type="gramEnd"/>
+      <w:r>
+        <w:rPr>
+          <w:rFonts w:ascii="Arial" w:hAnsi="Arial" w:cs="Arial"/>
+          <w:sz w:val="24"/>
+          <w:szCs w:val="24"/>
+        </w:rPr>
+        <w:t>compensaciones a</w:t>
+      </w:r>
       <w:r>
         <w:rPr>
           <w:rFonts w:ascii="Arial" w:hAnsi="Arial" w:cs="Arial"/>
@@ -484,16 +2560,14 @@
         </w:rPr>
         <w:t xml:space="preserve"> pasajeros afectados por sobreventa (por ejemplo, ofrecer </w:t>
       </w:r>
-      <w:proofErr w:type="spellStart"/>
-      <w:r>
-        <w:rPr>
-          <w:rFonts w:ascii="Arial" w:hAnsi="Arial" w:cs="Arial"/>
-          <w:sz w:val="24"/>
-          <w:szCs w:val="24"/>
-        </w:rPr>
-        <w:t>vouchers</w:t>
-      </w:r>
-      <w:proofErr w:type="spellEnd"/>
+      <w:r>
+        <w:rPr>
+          <w:rFonts w:ascii="Arial" w:hAnsi="Arial" w:cs="Arial"/>
+          <w:sz w:val="24"/>
+          <w:szCs w:val="24"/>
+        </w:rPr>
+        <w:t>váuchers</w:t>
+      </w:r>
       <w:r>
         <w:rPr>
           <w:rFonts w:ascii="Arial" w:hAnsi="Arial" w:cs="Arial"/>
@@ -518,6 +2592,15 @@
         </w:rPr>
         <w:t>), reubicaciones y cancelaciones.</w:t>
       </w:r>
+    </w:p>
+    <w:p>
+      <w:pPr>
+        <w:rPr>
+          <w:rFonts w:ascii="Arial" w:hAnsi="Arial" w:cs="Arial"/>
+          <w:sz w:val="24"/>
+          <w:szCs w:val="24"/>
+        </w:rPr>
+      </w:pPr>
     </w:p>
     <w:p>
       <w:pPr>
@@ -581,15 +2664,13 @@
           <w:szCs w:val="36"/>
         </w:rPr>
       </w:pPr>
-      <w:proofErr w:type="gramStart"/>
       <w:r>
         <w:rPr>
           <w:rFonts w:ascii="Arial" w:hAnsi="Arial" w:cs="Arial"/>
           <w:sz w:val="36"/>
           <w:szCs w:val="36"/>
         </w:rPr>
-        <w:lastRenderedPageBreak/>
-        <w:t>2.2</w:t>
+        <w:t xml:space="preserve">2.2 </w:t>
       </w:r>
       <w:r>
         <w:rPr>
@@ -597,7 +2678,7 @@
           <w:sz w:val="36"/>
           <w:szCs w:val="36"/>
         </w:rPr>
-        <w:t xml:space="preserve"> </w:t>
+        <w:t>Riesgos</w:t>
       </w:r>
       <w:r>
         <w:rPr>
@@ -605,70 +2686,36 @@
           <w:sz w:val="36"/>
           <w:szCs w:val="36"/>
         </w:rPr>
-        <w:t xml:space="preserve"> </w:t>
-      </w:r>
-      <w:r>
+        <w:t xml:space="preserve"> de Negocio</w:t>
+      </w:r>
+    </w:p>
+    <w:p>
+      <w:pPr>
         <w:rPr>
           <w:rFonts w:ascii="Arial" w:hAnsi="Arial" w:cs="Arial"/>
           <w:sz w:val="36"/>
           <w:szCs w:val="36"/>
         </w:rPr>
-        <w:t>Riesgos</w:t>
-      </w:r>
-      <w:proofErr w:type="gramEnd"/>
-      <w:r>
+      </w:pPr>
+    </w:p>
+    <w:p>
+      <w:pPr>
         <w:rPr>
           <w:rFonts w:ascii="Arial" w:hAnsi="Arial" w:cs="Arial"/>
           <w:sz w:val="36"/>
           <w:szCs w:val="36"/>
         </w:rPr>
-        <w:t xml:space="preserve"> de Negocio</w:t>
-      </w:r>
-    </w:p>
-    <w:p>
-      <w:pPr>
-        <w:rPr>
-          <w:rFonts w:ascii="Arial" w:hAnsi="Arial" w:cs="Arial"/>
-          <w:sz w:val="24"/>
-          <w:szCs w:val="24"/>
-        </w:rPr>
-      </w:pPr>
-      <w:r>
-        <w:rPr>
-          <w:rFonts w:ascii="Arial" w:hAnsi="Arial" w:cs="Arial"/>
-          <w:sz w:val="24"/>
-          <w:szCs w:val="24"/>
-        </w:rPr>
-        <w:t xml:space="preserve">  </w:t>
-      </w:r>
-      <w:proofErr w:type="gramStart"/>
-      <w:r>
-        <w:rPr>
-          <w:rFonts w:ascii="Arial" w:hAnsi="Arial" w:cs="Arial"/>
-          <w:sz w:val="24"/>
-          <w:szCs w:val="24"/>
-        </w:rPr>
-        <w:t xml:space="preserve">2.2.1 </w:t>
-      </w:r>
-      <w:r>
-        <w:rPr>
-          <w:rFonts w:ascii="Arial" w:hAnsi="Arial" w:cs="Arial"/>
-          <w:sz w:val="24"/>
-          <w:szCs w:val="24"/>
-        </w:rPr>
-        <w:t xml:space="preserve"> </w:t>
-      </w:r>
-      <w:r>
-        <w:rPr>
-          <w:rFonts w:ascii="Arial" w:hAnsi="Arial" w:cs="Arial"/>
-          <w:b/>
-          <w:bCs/>
-          <w:sz w:val="24"/>
-          <w:szCs w:val="24"/>
-        </w:rPr>
-        <w:t>Pérdida</w:t>
-      </w:r>
-      <w:proofErr w:type="gramEnd"/>
+      </w:pPr>
+      <w:r>
+        <w:rPr>
+          <w:rFonts w:ascii="Arial" w:hAnsi="Arial" w:cs="Arial"/>
+          <w:b/>
+          <w:bCs/>
+          <w:sz w:val="24"/>
+          <w:szCs w:val="24"/>
+        </w:rPr>
+        <w:t>2.2.1 Pérdida</w:t>
+      </w:r>
       <w:r>
         <w:rPr>
           <w:rFonts w:ascii="Arial" w:hAnsi="Arial" w:cs="Arial"/>
@@ -707,25 +2754,17 @@
           <w:sz w:val="24"/>
           <w:szCs w:val="24"/>
         </w:rPr>
-        <w:t xml:space="preserve"> Menor ocupación de asientos: </w:t>
-      </w:r>
-    </w:p>
-    <w:p>
-      <w:pPr>
-        <w:rPr>
-          <w:rFonts w:ascii="Arial" w:hAnsi="Arial" w:cs="Arial"/>
-          <w:sz w:val="24"/>
-          <w:szCs w:val="24"/>
-        </w:rPr>
-      </w:pPr>
-      <w:r>
-        <w:rPr>
-          <w:rFonts w:ascii="Arial" w:hAnsi="Arial" w:cs="Arial"/>
-          <w:sz w:val="24"/>
-          <w:szCs w:val="24"/>
-        </w:rPr>
-        <w:t xml:space="preserve"> </w:t>
-      </w:r>
+        <w:t xml:space="preserve">Menor ocupación de asientos: </w:t>
+      </w:r>
+    </w:p>
+    <w:p>
+      <w:pPr>
+        <w:rPr>
+          <w:rFonts w:ascii="Arial" w:hAnsi="Arial" w:cs="Arial"/>
+          <w:sz w:val="24"/>
+          <w:szCs w:val="24"/>
+        </w:rPr>
+      </w:pPr>
       <w:r>
         <w:rPr>
           <w:rFonts w:ascii="Arial" w:hAnsi="Arial" w:cs="Arial"/>
@@ -734,7 +2773,6 @@
         </w:rPr>
         <w:t xml:space="preserve">La sobreventa es una estrategia que las aerolíneas utilizan para maximizar el </w:t>
       </w:r>
-      <w:proofErr w:type="gramStart"/>
       <w:r>
         <w:rPr>
           <w:rFonts w:ascii="Arial" w:hAnsi="Arial" w:cs="Arial"/>
@@ -749,17 +2787,8 @@
           <w:sz w:val="24"/>
           <w:szCs w:val="24"/>
         </w:rPr>
-        <w:t xml:space="preserve"> </w:t>
-      </w:r>
-      <w:r>
-        <w:rPr>
-          <w:rFonts w:ascii="Arial" w:hAnsi="Arial" w:cs="Arial"/>
-          <w:sz w:val="24"/>
-          <w:szCs w:val="24"/>
-        </w:rPr>
         <w:t>de</w:t>
       </w:r>
-      <w:proofErr w:type="gramEnd"/>
       <w:r>
         <w:rPr>
           <w:rFonts w:ascii="Arial" w:hAnsi="Arial" w:cs="Arial"/>
@@ -768,7 +2797,6 @@
         </w:rPr>
         <w:t xml:space="preserve"> los asientos, anticipando que algunos pasajeros no se presentarán. Al </w:t>
       </w:r>
-      <w:proofErr w:type="gramStart"/>
       <w:r>
         <w:rPr>
           <w:rFonts w:ascii="Arial" w:hAnsi="Arial" w:cs="Arial"/>
@@ -783,40 +2811,39 @@
           <w:sz w:val="24"/>
           <w:szCs w:val="24"/>
         </w:rPr>
-        <w:t xml:space="preserve"> </w:t>
-      </w:r>
-      <w:r>
-        <w:rPr>
-          <w:rFonts w:ascii="Arial" w:hAnsi="Arial" w:cs="Arial"/>
-          <w:sz w:val="24"/>
-          <w:szCs w:val="24"/>
-        </w:rPr>
         <w:t>o</w:t>
       </w:r>
-      <w:proofErr w:type="gramEnd"/>
-      <w:r>
-        <w:rPr>
-          <w:rFonts w:ascii="Arial" w:hAnsi="Arial" w:cs="Arial"/>
-          <w:sz w:val="24"/>
-          <w:szCs w:val="24"/>
-        </w:rPr>
-        <w:t xml:space="preserve"> reducir esta práctica, existe el riesgo de que algunos asientos queden vacíos si </w:t>
-      </w:r>
-      <w:r>
-        <w:rPr>
-          <w:rFonts w:ascii="Arial" w:hAnsi="Arial" w:cs="Arial"/>
-          <w:sz w:val="24"/>
-          <w:szCs w:val="24"/>
-        </w:rPr>
-        <w:t xml:space="preserve"> </w:t>
-      </w:r>
-      <w:r>
-        <w:rPr>
-          <w:rFonts w:ascii="Arial" w:hAnsi="Arial" w:cs="Arial"/>
-          <w:sz w:val="24"/>
-          <w:szCs w:val="24"/>
-        </w:rPr>
-        <w:t>los pasajeros no se presentan, lo que reduce los ingresos por vuelo.</w:t>
+      <w:r>
+        <w:rPr>
+          <w:rFonts w:ascii="Arial" w:hAnsi="Arial" w:cs="Arial"/>
+          <w:sz w:val="24"/>
+          <w:szCs w:val="24"/>
+        </w:rPr>
+        <w:t xml:space="preserve"> reducir esta práctica, existe el riesgo de que algunos asientos queden vacíos </w:t>
+      </w:r>
+      <w:r>
+        <w:rPr>
+          <w:rFonts w:ascii="Arial" w:hAnsi="Arial" w:cs="Arial"/>
+          <w:sz w:val="24"/>
+          <w:szCs w:val="24"/>
+        </w:rPr>
+        <w:t xml:space="preserve">si </w:t>
+      </w:r>
+      <w:r>
+        <w:rPr>
+          <w:rFonts w:ascii="Arial" w:hAnsi="Arial" w:cs="Arial"/>
+          <w:sz w:val="24"/>
+          <w:szCs w:val="24"/>
+        </w:rPr>
+        <w:t>los</w:t>
+      </w:r>
+      <w:r>
+        <w:rPr>
+          <w:rFonts w:ascii="Arial" w:hAnsi="Arial" w:cs="Arial"/>
+          <w:sz w:val="24"/>
+          <w:szCs w:val="24"/>
+        </w:rPr>
+        <w:t xml:space="preserve"> pasajeros no se presentan, lo que reduce los ingresos por vuelo.</w:t>
       </w:r>
     </w:p>
     <w:p>
@@ -885,47 +2912,15 @@
           <w:szCs w:val="24"/>
         </w:rPr>
       </w:pPr>
-      <w:proofErr w:type="gramStart"/>
-      <w:r>
-        <w:rPr>
-          <w:rFonts w:ascii="Arial" w:hAnsi="Arial" w:cs="Arial"/>
-          <w:b/>
-          <w:bCs/>
-          <w:sz w:val="24"/>
-          <w:szCs w:val="24"/>
-        </w:rPr>
-        <w:t xml:space="preserve">2.2.2 </w:t>
-      </w:r>
-      <w:r>
-        <w:rPr>
-          <w:rFonts w:ascii="Arial" w:hAnsi="Arial" w:cs="Arial"/>
-          <w:b/>
-          <w:bCs/>
-          <w:sz w:val="24"/>
-          <w:szCs w:val="24"/>
-        </w:rPr>
-        <w:t xml:space="preserve"> </w:t>
-      </w:r>
-      <w:r>
-        <w:rPr>
-          <w:rFonts w:ascii="Arial" w:hAnsi="Arial" w:cs="Arial"/>
-          <w:b/>
-          <w:bCs/>
-          <w:sz w:val="24"/>
-          <w:szCs w:val="24"/>
-        </w:rPr>
-        <w:t>Impacto</w:t>
-      </w:r>
-      <w:proofErr w:type="gramEnd"/>
-      <w:r>
-        <w:rPr>
-          <w:rFonts w:ascii="Arial" w:hAnsi="Arial" w:cs="Arial"/>
-          <w:b/>
-          <w:bCs/>
-          <w:sz w:val="24"/>
-          <w:szCs w:val="24"/>
-        </w:rPr>
-        <w:t xml:space="preserve"> financiero por cancelaciones o reprogramaciones de pasajeros</w:t>
+      <w:r>
+        <w:rPr>
+          <w:rFonts w:ascii="Arial" w:hAnsi="Arial" w:cs="Arial"/>
+          <w:b/>
+          <w:bCs/>
+          <w:sz w:val="24"/>
+          <w:szCs w:val="24"/>
+        </w:rPr>
+        <w:t>Impacto financiero por cancelaciones o reprogramaciones de pasajeros</w:t>
       </w:r>
     </w:p>
     <w:p>
@@ -1026,7 +3021,6 @@
           <w:sz w:val="36"/>
           <w:szCs w:val="36"/>
         </w:rPr>
-        <w:lastRenderedPageBreak/>
         <w:t xml:space="preserve">2.3 Catalogo de </w:t>
       </w:r>
       <w:r>
@@ -1294,7 +3288,6 @@
           <w:szCs w:val="36"/>
         </w:rPr>
       </w:pPr>
-      <w:proofErr w:type="gramStart"/>
       <w:r>
         <w:rPr>
           <w:b/>
@@ -1302,9 +3295,8 @@
           <w:sz w:val="36"/>
           <w:szCs w:val="36"/>
         </w:rPr>
-        <w:t>2.4  Reglas</w:t>
-      </w:r>
-      <w:proofErr w:type="gramEnd"/>
+        <w:t>2.4 Reglas</w:t>
+      </w:r>
       <w:r>
         <w:rPr>
           <w:b/>
@@ -1538,12 +3530,9 @@
           <w:sz w:val="36"/>
           <w:szCs w:val="36"/>
         </w:rPr>
-        <w:lastRenderedPageBreak/>
-        <w:t>4. Contexto del Negocio</w:t>
-      </w:r>
-    </w:p>
-    <w:p>
-      <w:pPr>
+        <w:t>3</w:t>
+      </w:r>
+      <w:r>
         <w:rPr>
           <w:rFonts w:ascii="Arial" w:hAnsi="Arial" w:cs="Arial"/>
           <w:b/>
@@ -1551,27 +3540,49 @@
           <w:sz w:val="36"/>
           <w:szCs w:val="36"/>
         </w:rPr>
-      </w:pPr>
-    </w:p>
-    <w:p>
-      <w:pPr>
-        <w:rPr>
-          <w:rFonts w:ascii="Arial" w:hAnsi="Arial" w:cs="Arial"/>
-          <w:b/>
-          <w:bCs/>
-          <w:sz w:val="24"/>
-          <w:szCs w:val="24"/>
-        </w:rPr>
-      </w:pPr>
-      <w:r>
-        <w:rPr>
-          <w:rFonts w:ascii="Arial" w:hAnsi="Arial" w:cs="Arial"/>
-          <w:b/>
-          <w:bCs/>
-          <w:sz w:val="24"/>
-          <w:szCs w:val="24"/>
-        </w:rPr>
-        <w:t xml:space="preserve">4.1 </w:t>
+        <w:t>. Contexto del Negocio</w:t>
+      </w:r>
+    </w:p>
+    <w:p>
+      <w:pPr>
+        <w:rPr>
+          <w:rFonts w:ascii="Arial" w:hAnsi="Arial" w:cs="Arial"/>
+          <w:b/>
+          <w:bCs/>
+          <w:sz w:val="36"/>
+          <w:szCs w:val="36"/>
+        </w:rPr>
+      </w:pPr>
+    </w:p>
+    <w:p>
+      <w:pPr>
+        <w:rPr>
+          <w:rFonts w:ascii="Arial" w:hAnsi="Arial" w:cs="Arial"/>
+          <w:b/>
+          <w:bCs/>
+          <w:sz w:val="24"/>
+          <w:szCs w:val="24"/>
+        </w:rPr>
+      </w:pPr>
+      <w:r>
+        <w:rPr>
+          <w:rFonts w:ascii="Arial" w:hAnsi="Arial" w:cs="Arial"/>
+          <w:b/>
+          <w:bCs/>
+          <w:sz w:val="24"/>
+          <w:szCs w:val="24"/>
+        </w:rPr>
+        <w:t>3</w:t>
+      </w:r>
+      <w:r>
+        <w:rPr>
+          <w:rFonts w:ascii="Arial" w:hAnsi="Arial" w:cs="Arial"/>
+          <w:b/>
+          <w:bCs/>
+          <w:sz w:val="24"/>
+          <w:szCs w:val="24"/>
+        </w:rPr>
+        <w:t xml:space="preserve">.1 </w:t>
       </w:r>
       <w:r>
         <w:rPr>
@@ -1818,7 +3829,17 @@
           <w:sz w:val="28"/>
           <w:szCs w:val="28"/>
         </w:rPr>
-        <w:t xml:space="preserve">4.2 Clases de Usuario </w:t>
+        <w:t>3</w:t>
+      </w:r>
+      <w:r>
+        <w:rPr>
+          <w:rFonts w:ascii="Arial" w:hAnsi="Arial" w:cs="Arial"/>
+          <w:b/>
+          <w:bCs/>
+          <w:sz w:val="28"/>
+          <w:szCs w:val="28"/>
+        </w:rPr>
+        <w:t xml:space="preserve">.2 Clases de Usuario </w:t>
       </w:r>
     </w:p>
     <w:tbl>
@@ -2033,6 +4054,481 @@
         </w:rPr>
       </w:pPr>
     </w:p>
+    <w:p>
+      <w:pPr>
+        <w:rPr>
+          <w:rFonts w:ascii="Arial" w:hAnsi="Arial" w:cs="Arial"/>
+          <w:b/>
+          <w:bCs/>
+          <w:sz w:val="28"/>
+          <w:szCs w:val="28"/>
+        </w:rPr>
+      </w:pPr>
+    </w:p>
+    <w:p>
+      <w:pPr>
+        <w:rPr>
+          <w:rFonts w:ascii="Arial" w:hAnsi="Arial" w:cs="Arial"/>
+          <w:b/>
+          <w:bCs/>
+          <w:sz w:val="28"/>
+          <w:szCs w:val="28"/>
+        </w:rPr>
+      </w:pPr>
+    </w:p>
+    <w:p>
+      <w:pPr>
+        <w:rPr>
+          <w:rFonts w:ascii="Arial" w:hAnsi="Arial" w:cs="Arial"/>
+          <w:b/>
+          <w:bCs/>
+          <w:sz w:val="28"/>
+          <w:szCs w:val="28"/>
+        </w:rPr>
+      </w:pPr>
+    </w:p>
+    <w:p>
+      <w:pPr>
+        <w:rPr>
+          <w:rFonts w:ascii="Arial" w:hAnsi="Arial" w:cs="Arial"/>
+          <w:b/>
+          <w:bCs/>
+          <w:sz w:val="28"/>
+          <w:szCs w:val="28"/>
+        </w:rPr>
+      </w:pPr>
+    </w:p>
+    <w:p>
+      <w:pPr>
+        <w:rPr>
+          <w:rFonts w:ascii="Arial" w:hAnsi="Arial" w:cs="Arial"/>
+          <w:b/>
+          <w:bCs/>
+          <w:sz w:val="28"/>
+          <w:szCs w:val="28"/>
+        </w:rPr>
+      </w:pPr>
+    </w:p>
+    <w:p>
+      <w:pPr>
+        <w:rPr>
+          <w:rFonts w:ascii="Arial" w:hAnsi="Arial" w:cs="Arial"/>
+          <w:b/>
+          <w:bCs/>
+          <w:sz w:val="28"/>
+          <w:szCs w:val="28"/>
+        </w:rPr>
+      </w:pPr>
+    </w:p>
+    <w:p>
+      <w:pPr>
+        <w:rPr>
+          <w:rFonts w:ascii="Arial" w:hAnsi="Arial" w:cs="Arial"/>
+          <w:b/>
+          <w:bCs/>
+          <w:sz w:val="28"/>
+          <w:szCs w:val="28"/>
+        </w:rPr>
+      </w:pPr>
+    </w:p>
+    <w:p>
+      <w:pPr>
+        <w:rPr>
+          <w:rFonts w:ascii="Arial" w:hAnsi="Arial" w:cs="Arial"/>
+          <w:b/>
+          <w:bCs/>
+          <w:sz w:val="28"/>
+          <w:szCs w:val="28"/>
+        </w:rPr>
+      </w:pPr>
+    </w:p>
+    <w:p>
+      <w:pPr>
+        <w:rPr>
+          <w:rFonts w:ascii="Arial" w:hAnsi="Arial" w:cs="Arial"/>
+          <w:b/>
+          <w:bCs/>
+          <w:sz w:val="28"/>
+          <w:szCs w:val="28"/>
+        </w:rPr>
+      </w:pPr>
+    </w:p>
+    <w:p>
+      <w:pPr>
+        <w:rPr>
+          <w:rFonts w:ascii="Arial" w:hAnsi="Arial" w:cs="Arial"/>
+          <w:b/>
+          <w:bCs/>
+          <w:sz w:val="28"/>
+          <w:szCs w:val="28"/>
+        </w:rPr>
+      </w:pPr>
+    </w:p>
+    <w:p>
+      <w:pPr>
+        <w:rPr>
+          <w:rFonts w:ascii="Arial" w:hAnsi="Arial" w:cs="Arial"/>
+          <w:b/>
+          <w:bCs/>
+          <w:sz w:val="28"/>
+          <w:szCs w:val="28"/>
+        </w:rPr>
+      </w:pPr>
+    </w:p>
+    <w:p>
+      <w:pPr>
+        <w:rPr>
+          <w:rFonts w:ascii="Arial" w:hAnsi="Arial" w:cs="Arial"/>
+          <w:b/>
+          <w:bCs/>
+          <w:sz w:val="28"/>
+          <w:szCs w:val="28"/>
+        </w:rPr>
+      </w:pPr>
+    </w:p>
+    <w:p>
+      <w:pPr>
+        <w:rPr>
+          <w:rFonts w:ascii="Arial" w:hAnsi="Arial" w:cs="Arial"/>
+          <w:b/>
+          <w:bCs/>
+          <w:sz w:val="28"/>
+          <w:szCs w:val="28"/>
+        </w:rPr>
+      </w:pPr>
+    </w:p>
+    <w:p>
+      <w:pPr>
+        <w:rPr>
+          <w:rFonts w:ascii="Arial" w:hAnsi="Arial" w:cs="Arial"/>
+          <w:b/>
+          <w:bCs/>
+          <w:sz w:val="28"/>
+          <w:szCs w:val="28"/>
+        </w:rPr>
+      </w:pPr>
+    </w:p>
+    <w:p>
+      <w:pPr>
+        <w:rPr>
+          <w:rFonts w:ascii="Arial" w:hAnsi="Arial" w:cs="Arial"/>
+          <w:b/>
+          <w:bCs/>
+          <w:sz w:val="28"/>
+          <w:szCs w:val="28"/>
+        </w:rPr>
+      </w:pPr>
+    </w:p>
+    <w:p>
+      <w:pPr>
+        <w:rPr>
+          <w:rFonts w:ascii="Arial" w:hAnsi="Arial" w:cs="Arial"/>
+          <w:b/>
+          <w:bCs/>
+          <w:sz w:val="28"/>
+          <w:szCs w:val="28"/>
+        </w:rPr>
+      </w:pPr>
+    </w:p>
+    <w:p>
+      <w:pPr>
+        <w:rPr>
+          <w:rFonts w:ascii="Arial" w:hAnsi="Arial" w:cs="Arial"/>
+          <w:b/>
+          <w:bCs/>
+          <w:sz w:val="28"/>
+          <w:szCs w:val="28"/>
+        </w:rPr>
+      </w:pPr>
+    </w:p>
+    <w:p>
+      <w:pPr>
+        <w:rPr>
+          <w:rFonts w:ascii="Arial" w:hAnsi="Arial" w:cs="Arial"/>
+          <w:b/>
+          <w:bCs/>
+          <w:sz w:val="28"/>
+          <w:szCs w:val="28"/>
+        </w:rPr>
+      </w:pPr>
+    </w:p>
+    <w:p>
+      <w:pPr>
+        <w:rPr>
+          <w:rFonts w:ascii="Arial" w:hAnsi="Arial" w:cs="Arial"/>
+          <w:b/>
+          <w:bCs/>
+          <w:sz w:val="28"/>
+          <w:szCs w:val="28"/>
+        </w:rPr>
+      </w:pPr>
+    </w:p>
+    <w:p>
+      <w:pPr>
+        <w:rPr>
+          <w:rFonts w:ascii="Arial" w:hAnsi="Arial" w:cs="Arial"/>
+          <w:b/>
+          <w:bCs/>
+          <w:sz w:val="28"/>
+          <w:szCs w:val="28"/>
+        </w:rPr>
+      </w:pPr>
+    </w:p>
+    <w:p>
+      <w:pPr>
+        <w:rPr>
+          <w:rFonts w:ascii="Arial" w:hAnsi="Arial" w:cs="Arial"/>
+          <w:b/>
+          <w:bCs/>
+          <w:sz w:val="28"/>
+          <w:szCs w:val="28"/>
+        </w:rPr>
+      </w:pPr>
+    </w:p>
+    <w:p>
+      <w:pPr>
+        <w:rPr>
+          <w:rFonts w:ascii="Arial" w:hAnsi="Arial" w:cs="Arial"/>
+          <w:b/>
+          <w:bCs/>
+          <w:sz w:val="28"/>
+          <w:szCs w:val="28"/>
+        </w:rPr>
+      </w:pPr>
+    </w:p>
+    <w:p>
+      <w:pPr>
+        <w:rPr>
+          <w:rFonts w:ascii="Arial" w:hAnsi="Arial" w:cs="Arial"/>
+          <w:b/>
+          <w:bCs/>
+          <w:sz w:val="28"/>
+          <w:szCs w:val="28"/>
+        </w:rPr>
+      </w:pPr>
+    </w:p>
+    <w:p>
+      <w:pPr>
+        <w:rPr>
+          <w:rFonts w:ascii="Arial" w:hAnsi="Arial" w:cs="Arial"/>
+          <w:b/>
+          <w:bCs/>
+          <w:sz w:val="28"/>
+          <w:szCs w:val="28"/>
+        </w:rPr>
+      </w:pPr>
+    </w:p>
+    <w:p>
+      <w:pPr>
+        <w:rPr>
+          <w:rFonts w:ascii="Arial" w:hAnsi="Arial" w:cs="Arial"/>
+          <w:b/>
+          <w:bCs/>
+          <w:sz w:val="28"/>
+          <w:szCs w:val="28"/>
+        </w:rPr>
+      </w:pPr>
+    </w:p>
+    <w:p>
+      <w:pPr>
+        <w:rPr>
+          <w:rFonts w:ascii="Arial" w:hAnsi="Arial" w:cs="Arial"/>
+          <w:b/>
+          <w:bCs/>
+          <w:sz w:val="28"/>
+          <w:szCs w:val="28"/>
+        </w:rPr>
+      </w:pPr>
+    </w:p>
+    <w:p>
+      <w:pPr>
+        <w:rPr>
+          <w:rFonts w:ascii="Arial" w:hAnsi="Arial" w:cs="Arial"/>
+          <w:b/>
+          <w:bCs/>
+          <w:sz w:val="28"/>
+          <w:szCs w:val="28"/>
+        </w:rPr>
+      </w:pPr>
+    </w:p>
+    <w:p>
+      <w:pPr>
+        <w:rPr>
+          <w:rFonts w:ascii="Arial" w:hAnsi="Arial" w:cs="Arial"/>
+          <w:b/>
+          <w:bCs/>
+          <w:sz w:val="28"/>
+          <w:szCs w:val="28"/>
+        </w:rPr>
+      </w:pPr>
+    </w:p>
+    <w:p>
+      <w:pPr>
+        <w:rPr>
+          <w:rFonts w:ascii="Arial" w:hAnsi="Arial" w:cs="Arial"/>
+          <w:b/>
+          <w:bCs/>
+          <w:sz w:val="28"/>
+          <w:szCs w:val="28"/>
+        </w:rPr>
+      </w:pPr>
+    </w:p>
+    <w:p>
+      <w:pPr>
+        <w:rPr>
+          <w:rFonts w:ascii="Arial" w:hAnsi="Arial" w:cs="Arial"/>
+          <w:b/>
+          <w:bCs/>
+          <w:sz w:val="28"/>
+          <w:szCs w:val="28"/>
+        </w:rPr>
+      </w:pPr>
+    </w:p>
+    <w:p>
+      <w:pPr>
+        <w:rPr>
+          <w:rFonts w:ascii="Arial" w:hAnsi="Arial" w:cs="Arial"/>
+          <w:b/>
+          <w:bCs/>
+          <w:sz w:val="28"/>
+          <w:szCs w:val="28"/>
+        </w:rPr>
+      </w:pPr>
+    </w:p>
+    <w:p>
+      <w:pPr>
+        <w:rPr>
+          <w:rFonts w:ascii="Arial" w:hAnsi="Arial" w:cs="Arial"/>
+          <w:b/>
+          <w:bCs/>
+          <w:sz w:val="28"/>
+          <w:szCs w:val="28"/>
+        </w:rPr>
+      </w:pPr>
+    </w:p>
+    <w:p>
+      <w:pPr>
+        <w:rPr>
+          <w:rFonts w:ascii="Arial" w:hAnsi="Arial" w:cs="Arial"/>
+          <w:b/>
+          <w:bCs/>
+          <w:sz w:val="28"/>
+          <w:szCs w:val="28"/>
+        </w:rPr>
+      </w:pPr>
+    </w:p>
+    <w:p>
+      <w:pPr>
+        <w:rPr>
+          <w:rFonts w:ascii="Arial" w:hAnsi="Arial" w:cs="Arial"/>
+          <w:b/>
+          <w:bCs/>
+          <w:sz w:val="28"/>
+          <w:szCs w:val="28"/>
+        </w:rPr>
+      </w:pPr>
+    </w:p>
+    <w:p>
+      <w:pPr>
+        <w:rPr>
+          <w:rFonts w:ascii="Arial" w:hAnsi="Arial" w:cs="Arial"/>
+          <w:b/>
+          <w:bCs/>
+          <w:sz w:val="28"/>
+          <w:szCs w:val="28"/>
+        </w:rPr>
+      </w:pPr>
+    </w:p>
+    <w:p>
+      <w:pPr>
+        <w:rPr>
+          <w:rFonts w:ascii="Arial" w:hAnsi="Arial" w:cs="Arial"/>
+          <w:b/>
+          <w:bCs/>
+          <w:sz w:val="28"/>
+          <w:szCs w:val="28"/>
+        </w:rPr>
+      </w:pPr>
+    </w:p>
+    <w:p>
+      <w:pPr>
+        <w:rPr>
+          <w:rFonts w:ascii="Arial" w:hAnsi="Arial" w:cs="Arial"/>
+          <w:b/>
+          <w:bCs/>
+          <w:sz w:val="36"/>
+          <w:szCs w:val="36"/>
+        </w:rPr>
+      </w:pPr>
+      <w:r>
+        <w:rPr>
+          <w:rFonts w:ascii="Arial" w:hAnsi="Arial" w:cs="Arial"/>
+          <w:b/>
+          <w:bCs/>
+          <w:sz w:val="36"/>
+          <w:szCs w:val="36"/>
+        </w:rPr>
+        <w:t xml:space="preserve">5. Requerimientos no funcionales </w:t>
+      </w:r>
+    </w:p>
+    <w:p>
+      <w:pPr>
+        <w:rPr>
+          <w:rFonts w:ascii="Arial" w:hAnsi="Arial" w:cs="Arial"/>
+          <w:b/>
+          <w:bCs/>
+          <w:sz w:val="36"/>
+          <w:szCs w:val="36"/>
+        </w:rPr>
+      </w:pPr>
+    </w:p>
+    <w:p>
+      <w:pPr>
+        <w:rPr>
+          <w:rFonts w:ascii="Arial" w:hAnsi="Arial" w:cs="Arial"/>
+          <w:b/>
+          <w:bCs/>
+          <w:sz w:val="28"/>
+          <w:szCs w:val="28"/>
+        </w:rPr>
+      </w:pPr>
+      <w:r>
+        <w:rPr>
+          <w:rFonts w:ascii="Arial" w:hAnsi="Arial" w:cs="Arial"/>
+          <w:b/>
+          <w:bCs/>
+          <w:sz w:val="28"/>
+          <w:szCs w:val="28"/>
+        </w:rPr>
+        <w:t>5.1 Selección de Atributos de calidad</w:t>
+      </w:r>
+    </w:p>
+    <w:p>
+      <w:pPr>
+        <w:pStyle w:val="Prrafodelista"/>
+        <w:numPr>
+          <w:ilvl w:val="0"/>
+          <w:numId w:val="2"/>
+        </w:numPr>
+        <w:rPr>
+          <w:rFonts w:cs="Arial"/>
+          <w:sz w:val="24"/>
+        </w:rPr>
+      </w:pPr>
+    </w:p>
+    <w:p>
+      <w:pPr>
+        <w:pStyle w:val="Prrafodelista"/>
+        <w:numPr>
+          <w:ilvl w:val="0"/>
+          <w:numId w:val="2"/>
+        </w:numPr>
+        <w:rPr>
+          <w:rFonts w:cs="Arial"/>
+          <w:sz w:val="24"/>
+        </w:rPr>
+      </w:pPr>
+    </w:p>
     <w:sectPr>
       <w:pgSz w:w="12240" w:h="15840"/>
       <w:pgMar w:top="1417" w:right="1701" w:bottom="1417" w:left="1701" w:header="708" w:footer="708" w:gutter="0"/>
@@ -2044,18 +4540,104 @@
 </file>
 
 <file path=word/numbering.xml><?xml version="1.0" encoding="utf-8"?>
-<w:numbering xmlns:wpc="http://schemas.microsoft.com/office/word/2010/wordprocessingCanvas" xmlns:cx="http://schemas.microsoft.com/office/drawing/2014/chartex" xmlns:cx1="http://schemas.microsoft.com/office/drawing/2015/9/8/chartex" xmlns:cx2="http://schemas.microsoft.com/office/drawing/2015/10/21/chartex" xmlns:cx3="http://schemas.microsoft.com/office/drawing/2016/5/9/chartex" xmlns:cx4="http://schemas.microsoft.com/office/drawing/2016/5/10/chartex" xmlns:cx5="http://schemas.microsoft.com/office/drawing/2016/5/11/chartex" xmlns:cx6="http://schemas.microsoft.com/office/drawing/2016/5/12/chartex" xmlns:cx7="http://schemas.microsoft.com/office/drawing/2016/5/13/chartex" xmlns:cx8="http://schemas.microsoft.com/office/drawing/2016/5/14/chartex" xmlns:mc="http://schemas.openxmlformats.org/markup-compatibility/2006" xmlns:aink="http://schemas.microsoft.com/office/drawing/2016/ink" xmlns:am3d="http://schemas.microsoft.com/office/drawing/2017/model3d" xmlns:o="urn:schemas-microsoft-com:office:office" xmlns:oel="http://schemas.microsoft.com/office/2019/extlst" xmlns:r="http://schemas.openxmlformats.org/officeDocument/2006/relationships" xmlns:m="http://schemas.openxmlformats.org/officeDocument/2006/math" xmlns:v="urn:schemas-microsoft-com:vml" xmlns:wp14="http://schemas.microsoft.com/office/word/2010/wordprocessingDrawing" xmlns:wp="http://schemas.openxmlformats.org/drawingml/2006/wordprocessingDrawing" xmlns:w10="urn:schemas-microsoft-com:office:word" xmlns:w="http://schemas.openxmlformats.org/wordprocessingml/2006/main" xmlns:w14="http://schemas.microsoft.com/office/word/2010/wordml" xmlns:w15="http://schemas.microsoft.com/office/word/2012/wordml" xmlns:w16cex="http://schemas.microsoft.com/office/word/2018/wordml/cex" xmlns:w16cid="http://schemas.microsoft.com/office/word/2016/wordml/cid" xmlns:w16="http://schemas.microsoft.com/office/word/2018/wordml" xmlns:w16du="http://schemas.microsoft.com/office/word/2023/wordml/word16du" xmlns:w16sdtdh="http://schemas.microsoft.com/office/word/2020/wordml/sdtdatahash" xmlns:w16se="http://schemas.microsoft.com/office/word/2015/wordml/symex" xmlns:wpg="http://schemas.microsoft.com/office/word/2010/wordprocessingGroup" xmlns:wpi="http://schemas.microsoft.com/office/word/2010/wordprocessingInk" xmlns:wne="http://schemas.microsoft.com/office/word/2006/wordml" xmlns:wps="http://schemas.microsoft.com/office/word/2010/wordprocessingShape" mc:Ignorable="w14 w15 w16se w16cid w16 w16cex w16sdtdh w16du wp14">
+<w:numbering xmlns:wpc="http://schemas.microsoft.com/office/word/2010/wordprocessingCanvas" xmlns:cx="http://schemas.microsoft.com/office/drawing/2014/chartex" xmlns:cx1="http://schemas.microsoft.com/office/drawing/2015/9/8/chartex" xmlns:cx2="http://schemas.microsoft.com/office/drawing/2015/10/21/chartex" xmlns:cx3="http://schemas.microsoft.com/office/drawing/2016/5/9/chartex" xmlns:cx4="http://schemas.microsoft.com/office/drawing/2016/5/10/chartex" xmlns:cx5="http://schemas.microsoft.com/office/drawing/2016/5/11/chartex" xmlns:cx6="http://schemas.microsoft.com/office/drawing/2016/5/12/chartex" xmlns:cx7="http://schemas.microsoft.com/office/drawing/2016/5/13/chartex" xmlns:cx8="http://schemas.microsoft.com/office/drawing/2016/5/14/chartex" xmlns:mc="http://schemas.openxmlformats.org/markup-compatibility/2006" xmlns:aink="http://schemas.microsoft.com/office/drawing/2016/ink" xmlns:am3d="http://schemas.microsoft.com/office/drawing/2017/model3d" xmlns:o="urn:schemas-microsoft-com:office:office" xmlns:r="http://schemas.openxmlformats.org/officeDocument/2006/relationships" xmlns:m="http://schemas.openxmlformats.org/officeDocument/2006/math" xmlns:v="urn:schemas-microsoft-com:vml" xmlns:wp14="http://schemas.microsoft.com/office/word/2010/wordprocessingDrawing" xmlns:wp="http://schemas.openxmlformats.org/drawingml/2006/wordprocessingDrawing" xmlns:w10="urn:schemas-microsoft-com:office:word" xmlns:w="http://schemas.openxmlformats.org/wordprocessingml/2006/main" xmlns:w14="http://schemas.microsoft.com/office/word/2010/wordml" xmlns:w15="http://schemas.microsoft.com/office/word/2012/wordml" xmlns:w16cex="http://schemas.microsoft.com/office/word/2018/wordml/cex" xmlns:w16cid="http://schemas.microsoft.com/office/word/2016/wordml/cid" xmlns:w16="http://schemas.microsoft.com/office/word/2018/wordml" xmlns:w16se="http://schemas.microsoft.com/office/word/2015/wordml/symex" xmlns:wpg="http://schemas.microsoft.com/office/word/2010/wordprocessingGroup" xmlns:wpi="http://schemas.microsoft.com/office/word/2010/wordprocessingInk" xmlns:wne="http://schemas.microsoft.com/office/word/2006/wordml" xmlns:wps="http://schemas.microsoft.com/office/word/2010/wordprocessingShape" mc:Ignorable="w14 w15 w16se w16cid w16 w16cex wp14">
   <w:abstractNum w:abstractNumId="0" w15:restartNumberingAfterBreak="0">
-    <w:nsid w:val="509764C6"/>
+    <w:nsid w:val="32F17864"/>
     <w:multiLevelType w:val="multilevel"/>
-    <w:tmpl w:val="BCAA7A2A"/>
+    <w:tmpl w:val="080A001F"/>
+    <w:lvl w:ilvl="0">
+      <w:start w:val="1"/>
+      <w:numFmt w:val="decimal"/>
+      <w:lvlText w:val="%1."/>
+      <w:lvlJc w:val="left"/>
+      <w:pPr>
+        <w:ind w:left="360" w:hanging="360"/>
+      </w:pPr>
+    </w:lvl>
+    <w:lvl w:ilvl="1">
+      <w:start w:val="1"/>
+      <w:numFmt w:val="decimal"/>
+      <w:lvlText w:val="%1.%2."/>
+      <w:lvlJc w:val="left"/>
+      <w:pPr>
+        <w:ind w:left="792" w:hanging="432"/>
+      </w:pPr>
+    </w:lvl>
+    <w:lvl w:ilvl="2">
+      <w:start w:val="1"/>
+      <w:numFmt w:val="decimal"/>
+      <w:lvlText w:val="%1.%2.%3."/>
+      <w:lvlJc w:val="left"/>
+      <w:pPr>
+        <w:ind w:left="1224" w:hanging="504"/>
+      </w:pPr>
+    </w:lvl>
+    <w:lvl w:ilvl="3">
+      <w:start w:val="1"/>
+      <w:numFmt w:val="decimal"/>
+      <w:lvlText w:val="%1.%2.%3.%4."/>
+      <w:lvlJc w:val="left"/>
+      <w:pPr>
+        <w:ind w:left="1728" w:hanging="648"/>
+      </w:pPr>
+    </w:lvl>
+    <w:lvl w:ilvl="4">
+      <w:start w:val="1"/>
+      <w:numFmt w:val="decimal"/>
+      <w:lvlText w:val="%1.%2.%3.%4.%5."/>
+      <w:lvlJc w:val="left"/>
+      <w:pPr>
+        <w:ind w:left="2232" w:hanging="792"/>
+      </w:pPr>
+    </w:lvl>
+    <w:lvl w:ilvl="5">
+      <w:start w:val="1"/>
+      <w:numFmt w:val="decimal"/>
+      <w:lvlText w:val="%1.%2.%3.%4.%5.%6."/>
+      <w:lvlJc w:val="left"/>
+      <w:pPr>
+        <w:ind w:left="2736" w:hanging="936"/>
+      </w:pPr>
+    </w:lvl>
+    <w:lvl w:ilvl="6">
+      <w:start w:val="1"/>
+      <w:numFmt w:val="decimal"/>
+      <w:lvlText w:val="%1.%2.%3.%4.%5.%6.%7."/>
+      <w:lvlJc w:val="left"/>
+      <w:pPr>
+        <w:ind w:left="3240" w:hanging="1080"/>
+      </w:pPr>
+    </w:lvl>
+    <w:lvl w:ilvl="7">
+      <w:start w:val="1"/>
+      <w:numFmt w:val="decimal"/>
+      <w:lvlText w:val="%1.%2.%3.%4.%5.%6.%7.%8."/>
+      <w:lvlJc w:val="left"/>
+      <w:pPr>
+        <w:ind w:left="3744" w:hanging="1224"/>
+      </w:pPr>
+    </w:lvl>
+    <w:lvl w:ilvl="8">
+      <w:start w:val="1"/>
+      <w:numFmt w:val="decimal"/>
+      <w:lvlText w:val="%1.%2.%3.%4.%5.%6.%7.%8.%9."/>
+      <w:lvlJc w:val="left"/>
+      <w:pPr>
+        <w:ind w:left="4320" w:hanging="1440"/>
+      </w:pPr>
+    </w:lvl>
+  </w:abstractNum>
+  <w:abstractNum w:abstractNumId="1" w15:restartNumberingAfterBreak="0">
+    <w:nsid w:val="37DE6E55"/>
+    <w:multiLevelType w:val="multilevel"/>
+    <w:tmpl w:val="1190000E"/>
     <w:lvl w:ilvl="0">
       <w:start w:val="1"/>
       <w:numFmt w:val="decimal"/>
       <w:lvlText w:val="%1"/>
       <w:lvlJc w:val="left"/>
       <w:pPr>
-        <w:ind w:left="405" w:hanging="405"/>
+        <w:ind w:left="420" w:hanging="420"/>
       </w:pPr>
       <w:rPr>
         <w:rFonts w:hint="default"/>
@@ -2067,7 +4649,7 @@
       <w:lvlText w:val="%1.%2"/>
       <w:lvlJc w:val="left"/>
       <w:pPr>
-        <w:ind w:left="405" w:hanging="405"/>
+        <w:ind w:left="420" w:hanging="420"/>
       </w:pPr>
       <w:rPr>
         <w:rFonts w:hint="default"/>
@@ -2091,7 +4673,7 @@
       <w:lvlText w:val="%1.%2.%3.%4"/>
       <w:lvlJc w:val="left"/>
       <w:pPr>
-        <w:ind w:left="1080" w:hanging="1080"/>
+        <w:ind w:left="720" w:hanging="720"/>
       </w:pPr>
       <w:rPr>
         <w:rFonts w:hint="default"/>
@@ -2115,7 +4697,7 @@
       <w:lvlText w:val="%1.%2.%3.%4.%5.%6"/>
       <w:lvlJc w:val="left"/>
       <w:pPr>
-        <w:ind w:left="1440" w:hanging="1440"/>
+        <w:ind w:left="1080" w:hanging="1080"/>
       </w:pPr>
       <w:rPr>
         <w:rFonts w:hint="default"/>
@@ -2139,7 +4721,7 @@
       <w:lvlText w:val="%1.%2.%3.%4.%5.%6.%7.%8"/>
       <w:lvlJc w:val="left"/>
       <w:pPr>
-        <w:ind w:left="1800" w:hanging="1800"/>
+        <w:ind w:left="1440" w:hanging="1440"/>
       </w:pPr>
       <w:rPr>
         <w:rFonts w:hint="default"/>
@@ -2151,21 +4733,434 @@
       <w:lvlText w:val="%1.%2.%3.%4.%5.%6.%7.%8.%9"/>
       <w:lvlJc w:val="left"/>
       <w:pPr>
-        <w:ind w:left="1800" w:hanging="1800"/>
+        <w:ind w:left="1440" w:hanging="1440"/>
       </w:pPr>
       <w:rPr>
         <w:rFonts w:hint="default"/>
       </w:rPr>
     </w:lvl>
   </w:abstractNum>
-  <w:num w:numId="1" w16cid:durableId="2117476326">
+  <w:abstractNum w:abstractNumId="2" w15:restartNumberingAfterBreak="0">
+    <w:nsid w:val="452137A0"/>
+    <w:multiLevelType w:val="multilevel"/>
+    <w:tmpl w:val="45068502"/>
+    <w:lvl w:ilvl="0">
+      <w:start w:val="1"/>
+      <w:numFmt w:val="decimal"/>
+      <w:lvlText w:val="%1"/>
+      <w:lvlJc w:val="left"/>
+      <w:pPr>
+        <w:ind w:left="375" w:hanging="375"/>
+      </w:pPr>
+      <w:rPr>
+        <w:rFonts w:hint="default"/>
+      </w:rPr>
+    </w:lvl>
+    <w:lvl w:ilvl="1">
+      <w:start w:val="1"/>
+      <w:numFmt w:val="decimal"/>
+      <w:lvlText w:val="%1.%2"/>
+      <w:lvlJc w:val="left"/>
+      <w:pPr>
+        <w:ind w:left="375" w:hanging="375"/>
+      </w:pPr>
+      <w:rPr>
+        <w:rFonts w:hint="default"/>
+      </w:rPr>
+    </w:lvl>
+    <w:lvl w:ilvl="2">
+      <w:start w:val="1"/>
+      <w:numFmt w:val="decimal"/>
+      <w:lvlText w:val="%1.%2.%3"/>
+      <w:lvlJc w:val="left"/>
+      <w:pPr>
+        <w:ind w:left="720" w:hanging="720"/>
+      </w:pPr>
+      <w:rPr>
+        <w:rFonts w:hint="default"/>
+      </w:rPr>
+    </w:lvl>
+    <w:lvl w:ilvl="3">
+      <w:start w:val="1"/>
+      <w:numFmt w:val="decimal"/>
+      <w:lvlText w:val="%1.%2.%3.%4"/>
+      <w:lvlJc w:val="left"/>
+      <w:pPr>
+        <w:ind w:left="1080" w:hanging="1080"/>
+      </w:pPr>
+      <w:rPr>
+        <w:rFonts w:hint="default"/>
+      </w:rPr>
+    </w:lvl>
+    <w:lvl w:ilvl="4">
+      <w:start w:val="1"/>
+      <w:numFmt w:val="decimal"/>
+      <w:lvlText w:val="%1.%2.%3.%4.%5"/>
+      <w:lvlJc w:val="left"/>
+      <w:pPr>
+        <w:ind w:left="1080" w:hanging="1080"/>
+      </w:pPr>
+      <w:rPr>
+        <w:rFonts w:hint="default"/>
+      </w:rPr>
+    </w:lvl>
+    <w:lvl w:ilvl="5">
+      <w:start w:val="1"/>
+      <w:numFmt w:val="decimal"/>
+      <w:lvlText w:val="%1.%2.%3.%4.%5.%6"/>
+      <w:lvlJc w:val="left"/>
+      <w:pPr>
+        <w:ind w:left="1440" w:hanging="1440"/>
+      </w:pPr>
+      <w:rPr>
+        <w:rFonts w:hint="default"/>
+      </w:rPr>
+    </w:lvl>
+    <w:lvl w:ilvl="6">
+      <w:start w:val="1"/>
+      <w:numFmt w:val="decimal"/>
+      <w:lvlText w:val="%1.%2.%3.%4.%5.%6.%7"/>
+      <w:lvlJc w:val="left"/>
+      <w:pPr>
+        <w:ind w:left="1440" w:hanging="1440"/>
+      </w:pPr>
+      <w:rPr>
+        <w:rFonts w:hint="default"/>
+      </w:rPr>
+    </w:lvl>
+    <w:lvl w:ilvl="7">
+      <w:start w:val="1"/>
+      <w:numFmt w:val="decimal"/>
+      <w:lvlText w:val="%1.%2.%3.%4.%5.%6.%7.%8"/>
+      <w:lvlJc w:val="left"/>
+      <w:pPr>
+        <w:ind w:left="1800" w:hanging="1800"/>
+      </w:pPr>
+      <w:rPr>
+        <w:rFonts w:hint="default"/>
+      </w:rPr>
+    </w:lvl>
+    <w:lvl w:ilvl="8">
+      <w:start w:val="1"/>
+      <w:numFmt w:val="decimal"/>
+      <w:lvlText w:val="%1.%2.%3.%4.%5.%6.%7.%8.%9"/>
+      <w:lvlJc w:val="left"/>
+      <w:pPr>
+        <w:ind w:left="2160" w:hanging="2160"/>
+      </w:pPr>
+      <w:rPr>
+        <w:rFonts w:hint="default"/>
+      </w:rPr>
+    </w:lvl>
+  </w:abstractNum>
+  <w:abstractNum w:abstractNumId="3" w15:restartNumberingAfterBreak="0">
+    <w:nsid w:val="4C977655"/>
+    <w:multiLevelType w:val="multilevel"/>
+    <w:tmpl w:val="080A001F"/>
+    <w:lvl w:ilvl="0">
+      <w:start w:val="1"/>
+      <w:numFmt w:val="decimal"/>
+      <w:lvlText w:val="%1."/>
+      <w:lvlJc w:val="left"/>
+      <w:pPr>
+        <w:ind w:left="360" w:hanging="360"/>
+      </w:pPr>
+    </w:lvl>
+    <w:lvl w:ilvl="1">
+      <w:start w:val="1"/>
+      <w:numFmt w:val="decimal"/>
+      <w:lvlText w:val="%1.%2."/>
+      <w:lvlJc w:val="left"/>
+      <w:pPr>
+        <w:ind w:left="792" w:hanging="432"/>
+      </w:pPr>
+    </w:lvl>
+    <w:lvl w:ilvl="2">
+      <w:start w:val="1"/>
+      <w:numFmt w:val="decimal"/>
+      <w:lvlText w:val="%1.%2.%3."/>
+      <w:lvlJc w:val="left"/>
+      <w:pPr>
+        <w:ind w:left="1224" w:hanging="504"/>
+      </w:pPr>
+    </w:lvl>
+    <w:lvl w:ilvl="3">
+      <w:start w:val="1"/>
+      <w:numFmt w:val="decimal"/>
+      <w:lvlText w:val="%1.%2.%3.%4."/>
+      <w:lvlJc w:val="left"/>
+      <w:pPr>
+        <w:ind w:left="1728" w:hanging="648"/>
+      </w:pPr>
+    </w:lvl>
+    <w:lvl w:ilvl="4">
+      <w:start w:val="1"/>
+      <w:numFmt w:val="decimal"/>
+      <w:lvlText w:val="%1.%2.%3.%4.%5."/>
+      <w:lvlJc w:val="left"/>
+      <w:pPr>
+        <w:ind w:left="2232" w:hanging="792"/>
+      </w:pPr>
+    </w:lvl>
+    <w:lvl w:ilvl="5">
+      <w:start w:val="1"/>
+      <w:numFmt w:val="decimal"/>
+      <w:lvlText w:val="%1.%2.%3.%4.%5.%6."/>
+      <w:lvlJc w:val="left"/>
+      <w:pPr>
+        <w:ind w:left="2736" w:hanging="936"/>
+      </w:pPr>
+    </w:lvl>
+    <w:lvl w:ilvl="6">
+      <w:start w:val="1"/>
+      <w:numFmt w:val="decimal"/>
+      <w:lvlText w:val="%1.%2.%3.%4.%5.%6.%7."/>
+      <w:lvlJc w:val="left"/>
+      <w:pPr>
+        <w:ind w:left="3240" w:hanging="1080"/>
+      </w:pPr>
+    </w:lvl>
+    <w:lvl w:ilvl="7">
+      <w:start w:val="1"/>
+      <w:numFmt w:val="decimal"/>
+      <w:lvlText w:val="%1.%2.%3.%4.%5.%6.%7.%8."/>
+      <w:lvlJc w:val="left"/>
+      <w:pPr>
+        <w:ind w:left="3744" w:hanging="1224"/>
+      </w:pPr>
+    </w:lvl>
+    <w:lvl w:ilvl="8">
+      <w:start w:val="1"/>
+      <w:numFmt w:val="decimal"/>
+      <w:lvlText w:val="%1.%2.%3.%4.%5.%6.%7.%8.%9."/>
+      <w:lvlJc w:val="left"/>
+      <w:pPr>
+        <w:ind w:left="4320" w:hanging="1440"/>
+      </w:pPr>
+    </w:lvl>
+  </w:abstractNum>
+  <w:abstractNum w:abstractNumId="4" w15:restartNumberingAfterBreak="0">
+    <w:nsid w:val="509764C6"/>
+    <w:multiLevelType w:val="multilevel"/>
+    <w:tmpl w:val="BCAA7A2A"/>
+    <w:lvl w:ilvl="0">
+      <w:start w:val="1"/>
+      <w:numFmt w:val="decimal"/>
+      <w:lvlText w:val="%1"/>
+      <w:lvlJc w:val="left"/>
+      <w:pPr>
+        <w:ind w:left="405" w:hanging="405"/>
+      </w:pPr>
+      <w:rPr>
+        <w:rFonts w:hint="default"/>
+      </w:rPr>
+    </w:lvl>
+    <w:lvl w:ilvl="1">
+      <w:start w:val="1"/>
+      <w:numFmt w:val="decimal"/>
+      <w:lvlText w:val="%1.%2"/>
+      <w:lvlJc w:val="left"/>
+      <w:pPr>
+        <w:ind w:left="830" w:hanging="405"/>
+      </w:pPr>
+      <w:rPr>
+        <w:rFonts w:hint="default"/>
+      </w:rPr>
+    </w:lvl>
+    <w:lvl w:ilvl="2">
+      <w:start w:val="1"/>
+      <w:numFmt w:val="decimal"/>
+      <w:lvlText w:val="%1.%2.%3"/>
+      <w:lvlJc w:val="left"/>
+      <w:pPr>
+        <w:ind w:left="720" w:hanging="720"/>
+      </w:pPr>
+      <w:rPr>
+        <w:rFonts w:hint="default"/>
+      </w:rPr>
+    </w:lvl>
+    <w:lvl w:ilvl="3">
+      <w:start w:val="1"/>
+      <w:numFmt w:val="decimal"/>
+      <w:lvlText w:val="%1.%2.%3.%4"/>
+      <w:lvlJc w:val="left"/>
+      <w:pPr>
+        <w:ind w:left="1080" w:hanging="1080"/>
+      </w:pPr>
+      <w:rPr>
+        <w:rFonts w:hint="default"/>
+      </w:rPr>
+    </w:lvl>
+    <w:lvl w:ilvl="4">
+      <w:start w:val="1"/>
+      <w:numFmt w:val="decimal"/>
+      <w:lvlText w:val="%1.%2.%3.%4.%5"/>
+      <w:lvlJc w:val="left"/>
+      <w:pPr>
+        <w:ind w:left="1080" w:hanging="1080"/>
+      </w:pPr>
+      <w:rPr>
+        <w:rFonts w:hint="default"/>
+      </w:rPr>
+    </w:lvl>
+    <w:lvl w:ilvl="5">
+      <w:start w:val="1"/>
+      <w:numFmt w:val="decimal"/>
+      <w:lvlText w:val="%1.%2.%3.%4.%5.%6"/>
+      <w:lvlJc w:val="left"/>
+      <w:pPr>
+        <w:ind w:left="1440" w:hanging="1440"/>
+      </w:pPr>
+      <w:rPr>
+        <w:rFonts w:hint="default"/>
+      </w:rPr>
+    </w:lvl>
+    <w:lvl w:ilvl="6">
+      <w:start w:val="1"/>
+      <w:numFmt w:val="decimal"/>
+      <w:lvlText w:val="%1.%2.%3.%4.%5.%6.%7"/>
+      <w:lvlJc w:val="left"/>
+      <w:pPr>
+        <w:ind w:left="1440" w:hanging="1440"/>
+      </w:pPr>
+      <w:rPr>
+        <w:rFonts w:hint="default"/>
+      </w:rPr>
+    </w:lvl>
+    <w:lvl w:ilvl="7">
+      <w:start w:val="1"/>
+      <w:numFmt w:val="decimal"/>
+      <w:lvlText w:val="%1.%2.%3.%4.%5.%6.%7.%8"/>
+      <w:lvlJc w:val="left"/>
+      <w:pPr>
+        <w:ind w:left="1800" w:hanging="1800"/>
+      </w:pPr>
+      <w:rPr>
+        <w:rFonts w:hint="default"/>
+      </w:rPr>
+    </w:lvl>
+    <w:lvl w:ilvl="8">
+      <w:start w:val="1"/>
+      <w:numFmt w:val="decimal"/>
+      <w:lvlText w:val="%1.%2.%3.%4.%5.%6.%7.%8.%9"/>
+      <w:lvlJc w:val="left"/>
+      <w:pPr>
+        <w:ind w:left="1800" w:hanging="1800"/>
+      </w:pPr>
+      <w:rPr>
+        <w:rFonts w:hint="default"/>
+      </w:rPr>
+    </w:lvl>
+  </w:abstractNum>
+  <w:abstractNum w:abstractNumId="5" w15:restartNumberingAfterBreak="0">
+    <w:nsid w:val="5C920D10"/>
+    <w:multiLevelType w:val="hybridMultilevel"/>
+    <w:tmpl w:val="813AF526"/>
+    <w:lvl w:ilvl="0" w:tplc="080A000F">
+      <w:start w:val="1"/>
+      <w:numFmt w:val="decimal"/>
+      <w:lvlText w:val="%1."/>
+      <w:lvlJc w:val="left"/>
+      <w:pPr>
+        <w:ind w:left="720" w:hanging="360"/>
+      </w:pPr>
+    </w:lvl>
+    <w:lvl w:ilvl="1" w:tplc="080A0019" w:tentative="1">
+      <w:start w:val="1"/>
+      <w:numFmt w:val="lowerLetter"/>
+      <w:lvlText w:val="%2."/>
+      <w:lvlJc w:val="left"/>
+      <w:pPr>
+        <w:ind w:left="1440" w:hanging="360"/>
+      </w:pPr>
+    </w:lvl>
+    <w:lvl w:ilvl="2" w:tplc="080A001B" w:tentative="1">
+      <w:start w:val="1"/>
+      <w:numFmt w:val="lowerRoman"/>
+      <w:lvlText w:val="%3."/>
+      <w:lvlJc w:val="right"/>
+      <w:pPr>
+        <w:ind w:left="2160" w:hanging="180"/>
+      </w:pPr>
+    </w:lvl>
+    <w:lvl w:ilvl="3" w:tplc="080A000F" w:tentative="1">
+      <w:start w:val="1"/>
+      <w:numFmt w:val="decimal"/>
+      <w:lvlText w:val="%4."/>
+      <w:lvlJc w:val="left"/>
+      <w:pPr>
+        <w:ind w:left="2880" w:hanging="360"/>
+      </w:pPr>
+    </w:lvl>
+    <w:lvl w:ilvl="4" w:tplc="080A0019" w:tentative="1">
+      <w:start w:val="1"/>
+      <w:numFmt w:val="lowerLetter"/>
+      <w:lvlText w:val="%5."/>
+      <w:lvlJc w:val="left"/>
+      <w:pPr>
+        <w:ind w:left="3600" w:hanging="360"/>
+      </w:pPr>
+    </w:lvl>
+    <w:lvl w:ilvl="5" w:tplc="080A001B" w:tentative="1">
+      <w:start w:val="1"/>
+      <w:numFmt w:val="lowerRoman"/>
+      <w:lvlText w:val="%6."/>
+      <w:lvlJc w:val="right"/>
+      <w:pPr>
+        <w:ind w:left="4320" w:hanging="180"/>
+      </w:pPr>
+    </w:lvl>
+    <w:lvl w:ilvl="6" w:tplc="080A000F" w:tentative="1">
+      <w:start w:val="1"/>
+      <w:numFmt w:val="decimal"/>
+      <w:lvlText w:val="%7."/>
+      <w:lvlJc w:val="left"/>
+      <w:pPr>
+        <w:ind w:left="5040" w:hanging="360"/>
+      </w:pPr>
+    </w:lvl>
+    <w:lvl w:ilvl="7" w:tplc="080A0019" w:tentative="1">
+      <w:start w:val="1"/>
+      <w:numFmt w:val="lowerLetter"/>
+      <w:lvlText w:val="%8."/>
+      <w:lvlJc w:val="left"/>
+      <w:pPr>
+        <w:ind w:left="5760" w:hanging="360"/>
+      </w:pPr>
+    </w:lvl>
+    <w:lvl w:ilvl="8" w:tplc="080A001B" w:tentative="1">
+      <w:start w:val="1"/>
+      <w:numFmt w:val="lowerRoman"/>
+      <w:lvlText w:val="%9."/>
+      <w:lvlJc w:val="right"/>
+      <w:pPr>
+        <w:ind w:left="6480" w:hanging="180"/>
+      </w:pPr>
+    </w:lvl>
+  </w:abstractNum>
+  <w:num w:numId="1">
+    <w:abstractNumId w:val="4"/>
+  </w:num>
+  <w:num w:numId="2">
+    <w:abstractNumId w:val="5"/>
+  </w:num>
+  <w:num w:numId="3">
+    <w:abstractNumId w:val="3"/>
+  </w:num>
+  <w:num w:numId="4">
     <w:abstractNumId w:val="0"/>
+  </w:num>
+  <w:num w:numId="5">
+    <w:abstractNumId w:val="2"/>
+  </w:num>
+  <w:num w:numId="6">
+    <w:abstractNumId w:val="1"/>
   </w:num>
 </w:numbering>
 </file>
 
 <file path=word/styles.xml><?xml version="1.0" encoding="utf-8"?>
-<w:styles xmlns:mc="http://schemas.openxmlformats.org/markup-compatibility/2006" xmlns:r="http://schemas.openxmlformats.org/officeDocument/2006/relationships" xmlns:w="http://schemas.openxmlformats.org/wordprocessingml/2006/main" xmlns:w14="http://schemas.microsoft.com/office/word/2010/wordml" xmlns:w15="http://schemas.microsoft.com/office/word/2012/wordml" xmlns:w16cex="http://schemas.microsoft.com/office/word/2018/wordml/cex" xmlns:w16cid="http://schemas.microsoft.com/office/word/2016/wordml/cid" xmlns:w16="http://schemas.microsoft.com/office/word/2018/wordml" xmlns:w16du="http://schemas.microsoft.com/office/word/2023/wordml/word16du" xmlns:w16sdtdh="http://schemas.microsoft.com/office/word/2020/wordml/sdtdatahash" xmlns:w16se="http://schemas.microsoft.com/office/word/2015/wordml/symex" mc:Ignorable="w14 w15 w16se w16cid w16 w16cex w16sdtdh w16du">
+<w:styles xmlns:mc="http://schemas.openxmlformats.org/markup-compatibility/2006" xmlns:r="http://schemas.openxmlformats.org/officeDocument/2006/relationships" xmlns:w="http://schemas.openxmlformats.org/wordprocessingml/2006/main" xmlns:w14="http://schemas.microsoft.com/office/word/2010/wordml" xmlns:w15="http://schemas.microsoft.com/office/word/2012/wordml" xmlns:w16cex="http://schemas.microsoft.com/office/word/2018/wordml/cex" xmlns:w16cid="http://schemas.microsoft.com/office/word/2016/wordml/cid" xmlns:w16="http://schemas.microsoft.com/office/word/2018/wordml" xmlns:w16se="http://schemas.microsoft.com/office/word/2015/wordml/symex" mc:Ignorable="w14 w15 w16se w16cid w16 w16cex">
   <w:docDefaults>
     <w:rPrDefault>
       <w:rPr>
@@ -2592,7 +5587,6 @@
     <w:next w:val="Normal"/>
     <w:link w:val="Ttulo2Car"/>
     <w:uiPriority w:val="9"/>
-    <w:semiHidden/>
     <w:unhideWhenUsed/>
     <w:qFormat/>
     <w:rsid w:val="005F1C70"/>
@@ -2809,7 +5803,6 @@
     <w:basedOn w:val="Fuentedeprrafopredeter"/>
     <w:link w:val="Ttulo2"/>
     <w:uiPriority w:val="9"/>
-    <w:semiHidden/>
     <w:rsid w:val="005F1C70"/>
     <w:rPr>
       <w:rFonts w:asciiTheme="majorHAnsi" w:eastAsiaTheme="majorEastAsia" w:hAnsiTheme="majorHAnsi" w:cstheme="majorBidi"/>
@@ -3099,6 +6092,126 @@
         <w:insideV w:val="single" w:sz="4" w:space="0" w:color="auto"/>
       </w:tblBorders>
     </w:tblPr>
+  </w:style>
+  <w:style w:type="paragraph" w:styleId="NormalWeb">
+    <w:name w:val="Normal (Web)"/>
+    <w:basedOn w:val="Normal"/>
+    <w:uiPriority w:val="99"/>
+    <w:semiHidden/>
+    <w:unhideWhenUsed/>
+    <w:rsid w:val="005A4903"/>
+    <w:pPr>
+      <w:spacing w:before="100" w:beforeAutospacing="1" w:after="100" w:afterAutospacing="1" w:line="240" w:lineRule="auto"/>
+    </w:pPr>
+    <w:rPr>
+      <w:rFonts w:ascii="Times New Roman" w:eastAsia="Times New Roman" w:hAnsi="Times New Roman" w:cs="Times New Roman"/>
+      <w:kern w:val="0"/>
+      <w:sz w:val="24"/>
+      <w:szCs w:val="24"/>
+      <w:lang w:eastAsia="es-MX"/>
+      <w14:ligatures w14:val="none"/>
+    </w:rPr>
+  </w:style>
+  <w:style w:type="character" w:styleId="Textoennegrita">
+    <w:name w:val="Strong"/>
+    <w:basedOn w:val="Fuentedeprrafopredeter"/>
+    <w:uiPriority w:val="22"/>
+    <w:qFormat/>
+    <w:rsid w:val="005A4903"/>
+    <w:rPr>
+      <w:b/>
+      <w:bCs/>
+    </w:rPr>
+  </w:style>
+  <w:style w:type="character" w:styleId="Hipervnculo">
+    <w:name w:val="Hyperlink"/>
+    <w:basedOn w:val="Fuentedeprrafopredeter"/>
+    <w:uiPriority w:val="99"/>
+    <w:unhideWhenUsed/>
+    <w:rsid w:val="00D15283"/>
+    <w:rPr>
+      <w:color w:val="0000FF"/>
+      <w:u w:val="single"/>
+    </w:rPr>
+  </w:style>
+  <w:style w:type="character" w:customStyle="1" w:styleId="apple-tab-span">
+    <w:name w:val="apple-tab-span"/>
+    <w:basedOn w:val="Fuentedeprrafopredeter"/>
+    <w:rsid w:val="00D15283"/>
+  </w:style>
+  <w:style w:type="paragraph" w:styleId="TtuloTDC">
+    <w:name w:val="TOC Heading"/>
+    <w:basedOn w:val="Ttulo1"/>
+    <w:next w:val="Normal"/>
+    <w:uiPriority w:val="39"/>
+    <w:unhideWhenUsed/>
+    <w:qFormat/>
+    <w:rsid w:val="00886F32"/>
+    <w:pPr>
+      <w:spacing w:before="240" w:after="0"/>
+      <w:outlineLvl w:val="9"/>
+    </w:pPr>
+    <w:rPr>
+      <w:kern w:val="0"/>
+      <w:sz w:val="32"/>
+      <w:szCs w:val="32"/>
+      <w:lang w:eastAsia="es-MX"/>
+      <w14:ligatures w14:val="none"/>
+    </w:rPr>
+  </w:style>
+  <w:style w:type="paragraph" w:styleId="TDC1">
+    <w:name w:val="toc 1"/>
+    <w:basedOn w:val="Normal"/>
+    <w:next w:val="Normal"/>
+    <w:autoRedefine/>
+    <w:uiPriority w:val="39"/>
+    <w:unhideWhenUsed/>
+    <w:rsid w:val="00886F32"/>
+    <w:pPr>
+      <w:spacing w:after="100"/>
+    </w:pPr>
+  </w:style>
+  <w:style w:type="paragraph" w:styleId="TDC2">
+    <w:name w:val="toc 2"/>
+    <w:basedOn w:val="Normal"/>
+    <w:next w:val="Normal"/>
+    <w:autoRedefine/>
+    <w:uiPriority w:val="39"/>
+    <w:unhideWhenUsed/>
+    <w:rsid w:val="00886F32"/>
+    <w:pPr>
+      <w:spacing w:after="100"/>
+      <w:ind w:left="220"/>
+    </w:pPr>
+  </w:style>
+  <w:style w:type="paragraph" w:styleId="Sinespaciado">
+    <w:name w:val="No Spacing"/>
+    <w:link w:val="SinespaciadoCar"/>
+    <w:uiPriority w:val="1"/>
+    <w:qFormat/>
+    <w:rsid w:val="00886F32"/>
+    <w:pPr>
+      <w:spacing w:after="0" w:line="240" w:lineRule="auto"/>
+    </w:pPr>
+    <w:rPr>
+      <w:rFonts w:eastAsiaTheme="minorEastAsia"/>
+      <w:kern w:val="0"/>
+      <w:lang w:eastAsia="es-MX"/>
+      <w14:ligatures w14:val="none"/>
+    </w:rPr>
+  </w:style>
+  <w:style w:type="character" w:customStyle="1" w:styleId="SinespaciadoCar">
+    <w:name w:val="Sin espaciado Car"/>
+    <w:basedOn w:val="Fuentedeprrafopredeter"/>
+    <w:link w:val="Sinespaciado"/>
+    <w:uiPriority w:val="1"/>
+    <w:rsid w:val="00886F32"/>
+    <w:rPr>
+      <w:rFonts w:eastAsiaTheme="minorEastAsia"/>
+      <w:kern w:val="0"/>
+      <w:lang w:eastAsia="es-MX"/>
+      <w14:ligatures w14:val="none"/>
+    </w:rPr>
   </w:style>
 </w:styles>
 </file>
@@ -3396,4 +6509,16 @@
     </a:ext>
   </a:extLst>
 </a:theme>
+</file>
+
+<file path=customXml/item1.xml><?xml version="1.0" encoding="utf-8"?>
+<b:Sources xmlns:b="http://schemas.openxmlformats.org/officeDocument/2006/bibliography" xmlns="http://schemas.openxmlformats.org/officeDocument/2006/bibliography" SelectedStyle="\APASixthEditionOfficeOnline.xsl" StyleName="APA" Version="6"/>
+</file>
+
+<file path=customXml/itemProps1.xml><?xml version="1.0" encoding="utf-8"?>
+<ds:datastoreItem xmlns:ds="http://schemas.openxmlformats.org/officeDocument/2006/customXml" ds:itemID="{720DF0B0-AF69-43D1-B31D-01D7988D07C8}">
+  <ds:schemaRefs>
+    <ds:schemaRef ds:uri="http://schemas.openxmlformats.org/officeDocument/2006/bibliography"/>
+  </ds:schemaRefs>
+</ds:datastoreItem>
 </file>
</xml_diff>

<commit_message>
Se agrego cositas al ControlAeropuerto-ADOO.docx
</commit_message>
<xml_diff>
--- a/Trabajo/ControlAeropuerto-ADOO.docx
+++ b/Trabajo/ControlAeropuerto-ADOO.docx
@@ -3694,6 +3694,113 @@
           </w:p>
         </w:tc>
       </w:tr>
+      <w:tr>
+        <w:trPr>
+          <w:trHeight w:val="300"/>
+        </w:trPr>
+        <w:tc>
+          <w:tcPr>
+            <w:tcW w:w="1289" w:type="dxa"/>
+          </w:tcPr>
+          <w:p>
+            <w:r>
+              <w:t>RN-5</w:t>
+            </w:r>
+          </w:p>
+        </w:tc>
+        <w:tc>
+          <w:tcPr>
+            <w:tcW w:w="2963" w:type="dxa"/>
+          </w:tcPr>
+          <w:p>
+            <w:pPr>
+              <w:rPr>
+                <w:b/>
+                <w:bCs/>
+                <w:sz w:val="24"/>
+                <w:szCs w:val="24"/>
+              </w:rPr>
+            </w:pPr>
+            <w:r>
+              <w:rPr>
+                <w:b/>
+                <w:bCs/>
+                <w:sz w:val="24"/>
+                <w:szCs w:val="24"/>
+              </w:rPr>
+              <w:t>Regla de seguridad:</w:t>
+            </w:r>
+          </w:p>
+          <w:p>
+            <w:pPr>
+              <w:rPr>
+                <w:b/>
+                <w:bCs/>
+                <w:sz w:val="24"/>
+                <w:szCs w:val="24"/>
+              </w:rPr>
+            </w:pPr>
+            <w:r>
+              <w:rPr>
+                <w:sz w:val="24"/>
+                <w:szCs w:val="24"/>
+              </w:rPr>
+              <w:t xml:space="preserve">Solo los Administradores o personal autorizado </w:t>
+            </w:r>
+            <w:r>
+              <w:rPr>
+                <w:sz w:val="24"/>
+                <w:szCs w:val="24"/>
+              </w:rPr>
+              <w:lastRenderedPageBreak/>
+              <w:t>podrán consultar información</w:t>
+            </w:r>
+            <w:r>
+              <w:rPr>
+                <w:b/>
+                <w:bCs/>
+                <w:sz w:val="24"/>
+                <w:szCs w:val="24"/>
+              </w:rPr>
+              <w:t xml:space="preserve"> </w:t>
+            </w:r>
+            <w:r>
+              <w:rPr>
+                <w:sz w:val="24"/>
+                <w:szCs w:val="24"/>
+              </w:rPr>
+              <w:t>sobre ciertos documentos.</w:t>
+            </w:r>
+          </w:p>
+        </w:tc>
+        <w:tc>
+          <w:tcPr>
+            <w:tcW w:w="2962" w:type="dxa"/>
+          </w:tcPr>
+          <w:p>
+            <w:pPr>
+              <w:jc w:val="center"/>
+            </w:pPr>
+            <w:r>
+              <w:lastRenderedPageBreak/>
+              <w:t xml:space="preserve">Restricción </w:t>
+            </w:r>
+          </w:p>
+        </w:tc>
+        <w:tc>
+          <w:tcPr>
+            <w:tcW w:w="2962" w:type="dxa"/>
+          </w:tcPr>
+          <w:p>
+            <w:pPr>
+              <w:jc w:val="center"/>
+            </w:pPr>
+            <w:r>
+              <w:t>Estática</w:t>
+            </w:r>
+          </w:p>
+        </w:tc>
+      </w:tr>
     </w:tbl>
     <w:p/>
     <w:p/>
@@ -3903,15 +4010,7 @@
           <w:b/>
           <w:bCs/>
         </w:rPr>
-        <w:t xml:space="preserve">1.1 </w:t>
-      </w:r>
-      <w:r>
-        <w:rPr>
-          <w:rFonts w:ascii="Arial" w:hAnsi="Arial" w:cs="Arial"/>
-          <w:b/>
-          <w:bCs/>
-        </w:rPr>
-        <w:t>Asignación de asientos en tiempo real:</w:t>
+        <w:t>1.1 Asignación de asientos en tiempo real:</w:t>
       </w:r>
     </w:p>
     <w:p>
@@ -3934,15 +4033,7 @@
           <w:b/>
           <w:bCs/>
         </w:rPr>
-        <w:t xml:space="preserve">1.2 </w:t>
-      </w:r>
-      <w:r>
-        <w:rPr>
-          <w:rFonts w:ascii="Arial" w:hAnsi="Arial" w:cs="Arial"/>
-          <w:b/>
-          <w:bCs/>
-        </w:rPr>
-        <w:t>Interconexión con sistemas de reservas:</w:t>
+        <w:t>1.2 Interconexión con sistemas de reservas:</w:t>
       </w:r>
     </w:p>
     <w:p>
@@ -3979,6 +4070,7 @@
           <w:sz w:val="24"/>
           <w:szCs w:val="24"/>
         </w:rPr>
+        <w:lastRenderedPageBreak/>
         <w:t>2. Estrategias de optimización de ingresos</w:t>
       </w:r>
     </w:p>
@@ -4027,7 +4119,6 @@
           <w:b/>
           <w:bCs/>
         </w:rPr>
-        <w:lastRenderedPageBreak/>
         <w:t>2.1</w:t>
       </w:r>
       <w:r>
@@ -4062,15 +4153,7 @@
           <w:b/>
           <w:bCs/>
         </w:rPr>
-        <w:t xml:space="preserve">2.2 </w:t>
-      </w:r>
-      <w:r>
-        <w:rPr>
-          <w:rFonts w:ascii="Arial" w:hAnsi="Arial" w:cs="Arial"/>
-          <w:b/>
-          <w:bCs/>
-        </w:rPr>
-        <w:t>Gestión de</w:t>
+        <w:t>2.2 Gestión de</w:t>
       </w:r>
       <w:r>
         <w:rPr>
@@ -4208,13 +4291,7 @@
       </w:r>
       <w:proofErr w:type="gramEnd"/>
       <w:r>
-        <w:t xml:space="preserve"> que el sistema de gestión de asientos sea compatible con plataformas de terceros, como agencias de viajes </w:t>
-      </w:r>
-      <w:r>
-        <w:t>online y</w:t>
-      </w:r>
-      <w:r>
-        <w:t xml:space="preserve"> sistemas globales de distribución, lo cual puede limitar el desarrollo de ciertas funcionalidades avanzadas.</w:t>
+        <w:t xml:space="preserve"> que el sistema de gestión de asientos sea compatible con plataformas de terceros, como agencias de viajes online y sistemas globales de distribución, lo cual puede limitar el desarrollo de ciertas funcionalidades avanzadas.</w:t>
       </w:r>
     </w:p>
     <w:p/>
@@ -4250,6 +4327,7 @@
           <w:b/>
           <w:bCs/>
         </w:rPr>
+        <w:lastRenderedPageBreak/>
         <w:t xml:space="preserve">Inversión inicial alta: </w:t>
       </w:r>
     </w:p>
@@ -4272,7 +4350,6 @@
           <w:b/>
           <w:bCs/>
         </w:rPr>
-        <w:lastRenderedPageBreak/>
         <w:t>Retorno de la inversión:</w:t>
       </w:r>
     </w:p>
@@ -4716,7 +4793,15 @@
                 <w:sz w:val="20"/>
                 <w:szCs w:val="20"/>
               </w:rPr>
-              <w:t>Automatización de procesos y reducción de errores</w:t>
+              <w:t xml:space="preserve">Automatización de procesos y </w:t>
+            </w:r>
+            <w:r>
+              <w:rPr>
+                <w:sz w:val="20"/>
+                <w:szCs w:val="20"/>
+              </w:rPr>
+              <w:lastRenderedPageBreak/>
+              <w:t>reducción de errores</w:t>
             </w:r>
             <w:r>
               <w:rPr>
@@ -4758,6 +4843,7 @@
                 <w:sz w:val="20"/>
                 <w:szCs w:val="20"/>
               </w:rPr>
+              <w:lastRenderedPageBreak/>
               <w:t>Gestión y monitoreo de la ocupación de vuelos en tiempo real</w:t>
             </w:r>
             <w:r>
@@ -4780,14 +4866,8 @@
                 <w:sz w:val="20"/>
                 <w:szCs w:val="20"/>
               </w:rPr>
-              <w:t xml:space="preserve">Optimización de políticas de precios y </w:t>
-            </w:r>
-            <w:r>
-              <w:rPr>
-                <w:sz w:val="20"/>
-                <w:szCs w:val="20"/>
-              </w:rPr>
-              <w:t>actualizaciones</w:t>
+              <w:lastRenderedPageBreak/>
+              <w:t>Optimización de políticas de precios y actualizaciones</w:t>
             </w:r>
             <w:r>
               <w:rPr>
@@ -4809,15 +4889,7 @@
                 <w:sz w:val="20"/>
                 <w:szCs w:val="20"/>
               </w:rPr>
-              <w:t xml:space="preserve">Cumplimiento de regulaciones </w:t>
-            </w:r>
-            <w:r>
-              <w:rPr>
-                <w:sz w:val="20"/>
-                <w:szCs w:val="20"/>
-              </w:rPr>
-              <w:lastRenderedPageBreak/>
-              <w:t>locales e internacionales.</w:t>
+              <w:t>Cumplimiento de regulaciones locales e internacionales.</w:t>
             </w:r>
           </w:p>
         </w:tc>
@@ -4860,7 +4932,15 @@
                 <w:sz w:val="20"/>
                 <w:szCs w:val="20"/>
               </w:rPr>
-              <w:t>Eficiencia en la gestión de recursos y procesos automatizados</w:t>
+              <w:t xml:space="preserve">Eficiencia en la gestión de </w:t>
+            </w:r>
+            <w:r>
+              <w:rPr>
+                <w:sz w:val="20"/>
+                <w:szCs w:val="20"/>
+              </w:rPr>
+              <w:lastRenderedPageBreak/>
+              <w:t>recursos y procesos automatizados</w:t>
             </w:r>
             <w:r>
               <w:rPr>
@@ -4882,15 +4962,7 @@
                 <w:sz w:val="20"/>
                 <w:szCs w:val="20"/>
               </w:rPr>
-              <w:t xml:space="preserve">Cumplimiento normativo y protección de la </w:t>
-            </w:r>
-            <w:r>
-              <w:rPr>
-                <w:sz w:val="20"/>
-                <w:szCs w:val="20"/>
-              </w:rPr>
-              <w:lastRenderedPageBreak/>
-              <w:t>reputación de la aerolínea.</w:t>
+              <w:t>Cumplimiento normativo y protección de la reputación de la aerolínea.</w:t>
             </w:r>
           </w:p>
         </w:tc>
@@ -4901,22 +4973,17 @@
           <w:p>
             <w:r>
               <w:lastRenderedPageBreak/>
-              <w:t>Dependencia tecnológica y posibles fallas de sistema</w:t>
-            </w:r>
-            <w:r>
-              <w:t>,</w:t>
+              <w:t>Dependencia tecnológica y posibles fallas de sistema,</w:t>
             </w:r>
           </w:p>
           <w:p>
             <w:r>
-              <w:t>Restricciones presupuestarias para mejoras tecnológicas</w:t>
-            </w:r>
-            <w:r>
-              <w:t>,</w:t>
+              <w:t>Restricciones presupuestarias para mejoras tecnológicas,</w:t>
             </w:r>
           </w:p>
           <w:p>
             <w:r>
+              <w:lastRenderedPageBreak/>
               <w:t>Cumplimiento de regulaciones estrictas que limitan la flexibilidad.</w:t>
             </w:r>
           </w:p>
@@ -4939,7 +5006,6 @@
                 <w:i/>
                 <w:iCs/>
               </w:rPr>
-              <w:lastRenderedPageBreak/>
               <w:t xml:space="preserve">Staff </w:t>
             </w:r>
             <w:proofErr w:type="spellStart"/>
@@ -5456,6 +5522,7 @@
           <w:sz w:val="36"/>
           <w:szCs w:val="32"/>
         </w:rPr>
+        <w:lastRenderedPageBreak/>
         <w:t>Lista de casos de uso</w:t>
       </w:r>
       <w:bookmarkEnd w:id="16"/>
@@ -5482,7 +5549,6 @@
           <w:sz w:val="28"/>
           <w:szCs w:val="24"/>
         </w:rPr>
-        <w:lastRenderedPageBreak/>
         <w:t>Diagrama de casos de uso</w:t>
       </w:r>
       <w:bookmarkEnd w:id="17"/>

</xml_diff>

<commit_message>
Se agregaron algunos casos de uso del cliente
</commit_message>
<xml_diff>
--- a/Trabajo/ControlAeropuerto-ADOO.docx
+++ b/Trabajo/ControlAeropuerto-ADOO.docx
@@ -1,6 +1,6 @@
 
 <file path=word/document.xml><?xml version="1.0" encoding="utf-8"?>
-<w:document xmlns:wpc="http://schemas.microsoft.com/office/word/2010/wordprocessingCanvas" xmlns:cx="http://schemas.microsoft.com/office/drawing/2014/chartex" xmlns:cx1="http://schemas.microsoft.com/office/drawing/2015/9/8/chartex" xmlns:cx2="http://schemas.microsoft.com/office/drawing/2015/10/21/chartex" xmlns:cx3="http://schemas.microsoft.com/office/drawing/2016/5/9/chartex" xmlns:cx4="http://schemas.microsoft.com/office/drawing/2016/5/10/chartex" xmlns:cx5="http://schemas.microsoft.com/office/drawing/2016/5/11/chartex" xmlns:cx6="http://schemas.microsoft.com/office/drawing/2016/5/12/chartex" xmlns:cx7="http://schemas.microsoft.com/office/drawing/2016/5/13/chartex" xmlns:cx8="http://schemas.microsoft.com/office/drawing/2016/5/14/chartex" xmlns:mc="http://schemas.openxmlformats.org/markup-compatibility/2006" xmlns:aink="http://schemas.microsoft.com/office/drawing/2016/ink" xmlns:am3d="http://schemas.microsoft.com/office/drawing/2017/model3d" xmlns:o="urn:schemas-microsoft-com:office:office" xmlns:r="http://schemas.openxmlformats.org/officeDocument/2006/relationships" xmlns:m="http://schemas.openxmlformats.org/officeDocument/2006/math" xmlns:v="urn:schemas-microsoft-com:vml" xmlns:wp14="http://schemas.microsoft.com/office/word/2010/wordprocessingDrawing" xmlns:wp="http://schemas.openxmlformats.org/drawingml/2006/wordprocessingDrawing" xmlns:w10="urn:schemas-microsoft-com:office:word" xmlns:w="http://schemas.openxmlformats.org/wordprocessingml/2006/main" xmlns:w14="http://schemas.microsoft.com/office/word/2010/wordml" xmlns:w15="http://schemas.microsoft.com/office/word/2012/wordml" xmlns:w16cex="http://schemas.microsoft.com/office/word/2018/wordml/cex" xmlns:w16cid="http://schemas.microsoft.com/office/word/2016/wordml/cid" xmlns:w16="http://schemas.microsoft.com/office/word/2018/wordml" xmlns:w16se="http://schemas.microsoft.com/office/word/2015/wordml/symex" xmlns:wpg="http://schemas.microsoft.com/office/word/2010/wordprocessingGroup" xmlns:wpi="http://schemas.microsoft.com/office/word/2010/wordprocessingInk" xmlns:wne="http://schemas.microsoft.com/office/word/2006/wordml" xmlns:wps="http://schemas.microsoft.com/office/word/2010/wordprocessingShape" mc:Ignorable="w14 w15 w16se w16cid w16 w16cex wp14">
+<w:document xmlns:wpc="http://schemas.microsoft.com/office/word/2010/wordprocessingCanvas" xmlns:cx="http://schemas.microsoft.com/office/drawing/2014/chartex" xmlns:cx1="http://schemas.microsoft.com/office/drawing/2015/9/8/chartex" xmlns:cx2="http://schemas.microsoft.com/office/drawing/2015/10/21/chartex" xmlns:cx3="http://schemas.microsoft.com/office/drawing/2016/5/9/chartex" xmlns:cx4="http://schemas.microsoft.com/office/drawing/2016/5/10/chartex" xmlns:cx5="http://schemas.microsoft.com/office/drawing/2016/5/11/chartex" xmlns:cx6="http://schemas.microsoft.com/office/drawing/2016/5/12/chartex" xmlns:cx7="http://schemas.microsoft.com/office/drawing/2016/5/13/chartex" xmlns:cx8="http://schemas.microsoft.com/office/drawing/2016/5/14/chartex" xmlns:mc="http://schemas.openxmlformats.org/markup-compatibility/2006" xmlns:aink="http://schemas.microsoft.com/office/drawing/2016/ink" xmlns:am3d="http://schemas.microsoft.com/office/drawing/2017/model3d" xmlns:o="urn:schemas-microsoft-com:office:office" xmlns:oel="http://schemas.microsoft.com/office/2019/extlst" xmlns:r="http://schemas.openxmlformats.org/officeDocument/2006/relationships" xmlns:m="http://schemas.openxmlformats.org/officeDocument/2006/math" xmlns:v="urn:schemas-microsoft-com:vml" xmlns:wp14="http://schemas.microsoft.com/office/word/2010/wordprocessingDrawing" xmlns:wp="http://schemas.openxmlformats.org/drawingml/2006/wordprocessingDrawing" xmlns:w10="urn:schemas-microsoft-com:office:word" xmlns:w="http://schemas.openxmlformats.org/wordprocessingml/2006/main" xmlns:w14="http://schemas.microsoft.com/office/word/2010/wordml" xmlns:w15="http://schemas.microsoft.com/office/word/2012/wordml" xmlns:w16cex="http://schemas.microsoft.com/office/word/2018/wordml/cex" xmlns:w16cid="http://schemas.microsoft.com/office/word/2016/wordml/cid" xmlns:w16="http://schemas.microsoft.com/office/word/2018/wordml" xmlns:w16du="http://schemas.microsoft.com/office/word/2023/wordml/word16du" xmlns:w16sdtdh="http://schemas.microsoft.com/office/word/2020/wordml/sdtdatahash" xmlns:w16se="http://schemas.microsoft.com/office/word/2015/wordml/symex" xmlns:wpg="http://schemas.microsoft.com/office/word/2010/wordprocessingGroup" xmlns:wpi="http://schemas.microsoft.com/office/word/2010/wordprocessingInk" xmlns:wne="http://schemas.microsoft.com/office/word/2006/wordml" xmlns:wps="http://schemas.microsoft.com/office/word/2010/wordprocessingShape" mc:Ignorable="w14 w15 w16se w16cid w16 w16cex w16sdtdh w16du wp14">
   <w:body>
     <w:p>
       <w:pPr>
@@ -104,7 +104,6 @@
         </w:rPr>
         <w:t xml:space="preserve">Preparado por </w:t>
       </w:r>
-      <w:proofErr w:type="gramStart"/>
       <w:r>
         <w:rPr>
           <w:rFonts w:ascii="Arial" w:hAnsi="Arial" w:cs="Arial"/>
@@ -116,21 +115,7 @@
           <w:sz w:val="28"/>
           <w:szCs w:val="28"/>
         </w:rPr>
-        <w:t>los pollo loco</w:t>
-      </w:r>
-      <w:proofErr w:type="gramEnd"/>
-      <w:r>
-        <w:rPr>
-          <w:rFonts w:ascii="Arial" w:hAnsi="Arial" w:cs="Arial"/>
-          <w:b/>
-          <w:bCs/>
-          <w:i/>
-          <w:iCs/>
-          <w:color w:val="000000"/>
-          <w:sz w:val="28"/>
-          <w:szCs w:val="28"/>
-        </w:rPr>
-        <w:t> </w:t>
+        <w:t>los pollo loco </w:t>
       </w:r>
     </w:p>
     <w:p>
@@ -2490,6 +2475,7 @@
           <w:sz w:val="36"/>
           <w:szCs w:val="32"/>
         </w:rPr>
+        <w:lastRenderedPageBreak/>
         <w:t>3. contexto de negocio</w:t>
       </w:r>
       <w:bookmarkEnd w:id="12"/>
@@ -2651,7 +2637,50 @@
     </w:p>
     <w:p>
       <w:r>
-        <w:t>francisco</w:t>
+        <w:rPr>
+          <w:noProof/>
+        </w:rPr>
+        <w:drawing>
+          <wp:inline distT="0" distB="0" distL="0" distR="0" wp14:anchorId="5D553B73" wp14:editId="5CAF4588">
+            <wp:extent cx="5849387" cy="2943225"/>
+            <wp:effectExtent l="0" t="0" r="0" b="0"/>
+            <wp:docPr id="158523867" name="Imagen 1" descr="Diagrama&#10;&#10;Descripción generada automáticamente"/>
+            <wp:cNvGraphicFramePr>
+              <a:graphicFrameLocks xmlns:a="http://schemas.openxmlformats.org/drawingml/2006/main" noChangeAspect="1"/>
+            </wp:cNvGraphicFramePr>
+            <a:graphic xmlns:a="http://schemas.openxmlformats.org/drawingml/2006/main">
+              <a:graphicData uri="http://schemas.openxmlformats.org/drawingml/2006/picture">
+                <pic:pic xmlns:pic="http://schemas.openxmlformats.org/drawingml/2006/picture">
+                  <pic:nvPicPr>
+                    <pic:cNvPr id="158523867" name="Imagen 1" descr="Diagrama&#10;&#10;Descripción generada automáticamente"/>
+                    <pic:cNvPicPr/>
+                  </pic:nvPicPr>
+                  <pic:blipFill>
+                    <a:blip r:embed="rId7">
+                      <a:extLst>
+                        <a:ext uri="{28A0092B-C50C-407E-A947-70E740481C1C}">
+                          <a14:useLocalDpi xmlns:a14="http://schemas.microsoft.com/office/drawing/2010/main" val="0"/>
+                        </a:ext>
+                      </a:extLst>
+                    </a:blip>
+                    <a:stretch>
+                      <a:fillRect/>
+                    </a:stretch>
+                  </pic:blipFill>
+                  <pic:spPr>
+                    <a:xfrm>
+                      <a:off x="0" y="0"/>
+                      <a:ext cx="5849387" cy="2943225"/>
+                    </a:xfrm>
+                    <a:prstGeom prst="rect">
+                      <a:avLst/>
+                    </a:prstGeom>
+                  </pic:spPr>
+                </pic:pic>
+              </a:graphicData>
+            </a:graphic>
+          </wp:inline>
+        </w:drawing>
       </w:r>
     </w:p>
     <w:p>
@@ -2663,6 +2692,47 @@
         </w:rPr>
       </w:pPr>
       <w:bookmarkStart w:id="18" w:name="_Toc180318185"/>
+    </w:p>
+    <w:p>
+      <w:pPr>
+        <w:pStyle w:val="Ttulo2"/>
+        <w:rPr>
+          <w:sz w:val="28"/>
+          <w:szCs w:val="24"/>
+        </w:rPr>
+      </w:pPr>
+    </w:p>
+    <w:p>
+      <w:pPr>
+        <w:pStyle w:val="Ttulo2"/>
+        <w:rPr>
+          <w:sz w:val="28"/>
+          <w:szCs w:val="24"/>
+        </w:rPr>
+      </w:pPr>
+      <w:r>
+        <w:rPr>
+          <w:sz w:val="28"/>
+          <w:szCs w:val="24"/>
+        </w:rPr>
+        <w:t xml:space="preserve">                                                                                                                                                            </w:t>
+      </w:r>
+    </w:p>
+    <w:p>
+      <w:pPr>
+        <w:pStyle w:val="Ttulo2"/>
+        <w:rPr>
+          <w:sz w:val="28"/>
+          <w:szCs w:val="24"/>
+        </w:rPr>
+      </w:pPr>
+      <w:r>
+        <w:rPr>
+          <w:sz w:val="28"/>
+          <w:szCs w:val="24"/>
+        </w:rPr>
+        <w:t xml:space="preserve">                                                                                                                                       </w:t>
+      </w:r>
       <w:r>
         <w:rPr>
           <w:sz w:val="28"/>
@@ -2672,11 +2742,726 @@
       </w:r>
       <w:bookmarkEnd w:id="18"/>
     </w:p>
-    <w:p>
-      <w:r>
-        <w:t xml:space="preserve">Ian </w:t>
-      </w:r>
-    </w:p>
+    <w:tbl>
+      <w:tblPr>
+        <w:tblStyle w:val="Tablaconcuadrcula"/>
+        <w:tblW w:w="0" w:type="auto"/>
+        <w:tblLook w:val="04A0" w:firstRow="1" w:lastRow="0" w:firstColumn="1" w:lastColumn="0" w:noHBand="0" w:noVBand="1"/>
+      </w:tblPr>
+      <w:tblGrid>
+        <w:gridCol w:w="1952"/>
+        <w:gridCol w:w="2283"/>
+        <w:gridCol w:w="2305"/>
+        <w:gridCol w:w="2288"/>
+      </w:tblGrid>
+      <w:tr>
+        <w:tc>
+          <w:tcPr>
+            <w:tcW w:w="1555" w:type="dxa"/>
+          </w:tcPr>
+          <w:p>
+            <w:pPr>
+              <w:rPr>
+                <w:b/>
+                <w:bCs/>
+              </w:rPr>
+            </w:pPr>
+            <w:r>
+              <w:rPr>
+                <w:b/>
+                <w:bCs/>
+              </w:rPr>
+              <w:t xml:space="preserve">ID  y Nombre: </w:t>
+            </w:r>
+          </w:p>
+        </w:tc>
+        <w:tc>
+          <w:tcPr>
+            <w:tcW w:w="7273" w:type="dxa"/>
+            <w:gridSpan w:val="3"/>
+          </w:tcPr>
+          <w:p>
+            <w:pPr>
+              <w:rPr>
+                <w:b/>
+                <w:bCs/>
+              </w:rPr>
+            </w:pPr>
+            <w:r>
+              <w:rPr>
+                <w:b/>
+                <w:bCs/>
+              </w:rPr>
+              <w:t>UC-1: Ver vuelos disponibles</w:t>
+            </w:r>
+          </w:p>
+        </w:tc>
+      </w:tr>
+      <w:tr>
+        <w:tc>
+          <w:tcPr>
+            <w:tcW w:w="1555" w:type="dxa"/>
+          </w:tcPr>
+          <w:p>
+            <w:pPr>
+              <w:rPr>
+                <w:b/>
+                <w:bCs/>
+              </w:rPr>
+            </w:pPr>
+            <w:r>
+              <w:rPr>
+                <w:b/>
+                <w:bCs/>
+              </w:rPr>
+              <w:t>Creado por:</w:t>
+            </w:r>
+          </w:p>
+        </w:tc>
+        <w:tc>
+          <w:tcPr>
+            <w:tcW w:w="2424" w:type="dxa"/>
+          </w:tcPr>
+          <w:p>
+            <w:r>
+              <w:t>Ian Carlos Hernández Vidaña</w:t>
+            </w:r>
+          </w:p>
+        </w:tc>
+        <w:tc>
+          <w:tcPr>
+            <w:tcW w:w="2424" w:type="dxa"/>
+          </w:tcPr>
+          <w:p>
+            <w:pPr>
+              <w:rPr>
+                <w:b/>
+                <w:bCs/>
+              </w:rPr>
+            </w:pPr>
+            <w:r>
+              <w:rPr>
+                <w:b/>
+                <w:bCs/>
+              </w:rPr>
+              <w:t xml:space="preserve">Dia de creación: </w:t>
+            </w:r>
+          </w:p>
+        </w:tc>
+        <w:tc>
+          <w:tcPr>
+            <w:tcW w:w="2425" w:type="dxa"/>
+          </w:tcPr>
+          <w:p>
+            <w:r>
+              <w:t>1</w:t>
+            </w:r>
+            <w:r>
+              <w:t>7</w:t>
+            </w:r>
+            <w:r>
+              <w:t xml:space="preserve"> de Octubre del 2024</w:t>
+            </w:r>
+          </w:p>
+        </w:tc>
+      </w:tr>
+      <w:tr>
+        <w:tc>
+          <w:tcPr>
+            <w:tcW w:w="1555" w:type="dxa"/>
+          </w:tcPr>
+          <w:p>
+            <w:pPr>
+              <w:rPr>
+                <w:b/>
+                <w:bCs/>
+              </w:rPr>
+            </w:pPr>
+            <w:r>
+              <w:rPr>
+                <w:b/>
+                <w:bCs/>
+              </w:rPr>
+              <w:t>Actor Primario:</w:t>
+            </w:r>
+          </w:p>
+        </w:tc>
+        <w:tc>
+          <w:tcPr>
+            <w:tcW w:w="2424" w:type="dxa"/>
+          </w:tcPr>
+          <w:p>
+            <w:r>
+              <w:t>Cliente</w:t>
+            </w:r>
+          </w:p>
+        </w:tc>
+        <w:tc>
+          <w:tcPr>
+            <w:tcW w:w="2424" w:type="dxa"/>
+          </w:tcPr>
+          <w:p>
+            <w:pPr>
+              <w:rPr>
+                <w:b/>
+                <w:bCs/>
+              </w:rPr>
+            </w:pPr>
+            <w:r>
+              <w:rPr>
+                <w:b/>
+                <w:bCs/>
+              </w:rPr>
+              <w:t>Actor Secundario:</w:t>
+            </w:r>
+          </w:p>
+        </w:tc>
+        <w:tc>
+          <w:tcPr>
+            <w:tcW w:w="2425" w:type="dxa"/>
+          </w:tcPr>
+          <w:p>
+            <w:r>
+              <w:t>Sistema de Control de Aeropuerto</w:t>
+            </w:r>
+          </w:p>
+        </w:tc>
+      </w:tr>
+      <w:tr>
+        <w:tc>
+          <w:tcPr>
+            <w:tcW w:w="1555" w:type="dxa"/>
+          </w:tcPr>
+          <w:p>
+            <w:pPr>
+              <w:rPr>
+                <w:b/>
+                <w:bCs/>
+              </w:rPr>
+            </w:pPr>
+            <w:r>
+              <w:rPr>
+                <w:b/>
+                <w:bCs/>
+              </w:rPr>
+              <w:t>Descripción:</w:t>
+            </w:r>
+          </w:p>
+        </w:tc>
+        <w:tc>
+          <w:tcPr>
+            <w:tcW w:w="7273" w:type="dxa"/>
+            <w:gridSpan w:val="3"/>
+          </w:tcPr>
+          <w:p>
+            <w:r>
+              <w:t>El cliente debe ver los vuelos disponibles en el sistema</w:t>
+            </w:r>
+          </w:p>
+        </w:tc>
+      </w:tr>
+      <w:tr>
+        <w:tc>
+          <w:tcPr>
+            <w:tcW w:w="1555" w:type="dxa"/>
+          </w:tcPr>
+          <w:p>
+            <w:pPr>
+              <w:rPr>
+                <w:b/>
+                <w:bCs/>
+              </w:rPr>
+            </w:pPr>
+            <w:r>
+              <w:rPr>
+                <w:b/>
+                <w:bCs/>
+              </w:rPr>
+              <w:t>Trigger:</w:t>
+            </w:r>
+          </w:p>
+        </w:tc>
+        <w:tc>
+          <w:tcPr>
+            <w:tcW w:w="7273" w:type="dxa"/>
+            <w:gridSpan w:val="3"/>
+          </w:tcPr>
+          <w:p>
+            <w:r>
+              <w:t xml:space="preserve">El cliente quiere buscar un vuelo </w:t>
+            </w:r>
+          </w:p>
+        </w:tc>
+      </w:tr>
+      <w:tr>
+        <w:tc>
+          <w:tcPr>
+            <w:tcW w:w="1555" w:type="dxa"/>
+          </w:tcPr>
+          <w:p>
+            <w:pPr>
+              <w:rPr>
+                <w:b/>
+                <w:bCs/>
+              </w:rPr>
+            </w:pPr>
+            <w:r>
+              <w:rPr>
+                <w:b/>
+                <w:bCs/>
+              </w:rPr>
+              <w:t>Pre</w:t>
+            </w:r>
+            <w:r>
+              <w:rPr>
+                <w:b/>
+                <w:bCs/>
+              </w:rPr>
+              <w:t>c</w:t>
+            </w:r>
+            <w:r>
+              <w:rPr>
+                <w:b/>
+                <w:bCs/>
+              </w:rPr>
+              <w:t>ondiciones:</w:t>
+            </w:r>
+          </w:p>
+        </w:tc>
+        <w:tc>
+          <w:tcPr>
+            <w:tcW w:w="7273" w:type="dxa"/>
+            <w:gridSpan w:val="3"/>
+          </w:tcPr>
+          <w:p>
+            <w:r>
+              <w:rPr>
+                <w:b/>
+                <w:bCs/>
+              </w:rPr>
+              <w:t>PRE-1</w:t>
+            </w:r>
+            <w:r>
+              <w:t>: El cliente debe tener acceso a la página del sistema</w:t>
+            </w:r>
+          </w:p>
+        </w:tc>
+      </w:tr>
+      <w:tr>
+        <w:tc>
+          <w:tcPr>
+            <w:tcW w:w="1555" w:type="dxa"/>
+          </w:tcPr>
+          <w:p>
+            <w:pPr>
+              <w:rPr>
+                <w:b/>
+                <w:bCs/>
+              </w:rPr>
+            </w:pPr>
+            <w:r>
+              <w:rPr>
+                <w:b/>
+                <w:bCs/>
+              </w:rPr>
+              <w:t>Postcondiciones</w:t>
+            </w:r>
+            <w:r>
+              <w:rPr>
+                <w:b/>
+                <w:bCs/>
+              </w:rPr>
+              <w:t>:</w:t>
+            </w:r>
+          </w:p>
+        </w:tc>
+        <w:tc>
+          <w:tcPr>
+            <w:tcW w:w="7273" w:type="dxa"/>
+            <w:gridSpan w:val="3"/>
+          </w:tcPr>
+          <w:p>
+            <w:r>
+              <w:rPr>
+                <w:b/>
+                <w:bCs/>
+              </w:rPr>
+              <w:t>POST-1</w:t>
+            </w:r>
+            <w:r>
+              <w:t xml:space="preserve">: El cliente pudo ver la lista actualizada de salidas disponibles </w:t>
+            </w:r>
+          </w:p>
+        </w:tc>
+      </w:tr>
+      <w:tr>
+        <w:tc>
+          <w:tcPr>
+            <w:tcW w:w="1555" w:type="dxa"/>
+          </w:tcPr>
+          <w:p>
+            <w:pPr>
+              <w:rPr>
+                <w:b/>
+                <w:bCs/>
+              </w:rPr>
+            </w:pPr>
+            <w:r>
+              <w:rPr>
+                <w:b/>
+                <w:bCs/>
+              </w:rPr>
+              <w:t>Flujo Normal:</w:t>
+            </w:r>
+          </w:p>
+        </w:tc>
+        <w:tc>
+          <w:tcPr>
+            <w:tcW w:w="7273" w:type="dxa"/>
+            <w:gridSpan w:val="3"/>
+          </w:tcPr>
+          <w:p>
+            <w:pPr>
+              <w:pStyle w:val="Prrafodelista"/>
+              <w:numPr>
+                <w:ilvl w:val="0"/>
+                <w:numId w:val="7"/>
+              </w:numPr>
+              <w:rPr>
+                <w:b/>
+                <w:bCs/>
+              </w:rPr>
+            </w:pPr>
+            <w:r>
+              <w:rPr>
+                <w:b/>
+                <w:bCs/>
+              </w:rPr>
+              <w:t>Ver vuelos disponibles</w:t>
+            </w:r>
+          </w:p>
+          <w:p>
+            <w:pPr>
+              <w:pStyle w:val="Prrafodelista"/>
+              <w:numPr>
+                <w:ilvl w:val="0"/>
+                <w:numId w:val="8"/>
+              </w:numPr>
+              <w:rPr>
+                <w:b/>
+                <w:bCs/>
+              </w:rPr>
+            </w:pPr>
+            <w:r>
+              <w:rPr>
+                <w:b/>
+                <w:bCs/>
+              </w:rPr>
+              <w:t xml:space="preserve">Cliente </w:t>
+            </w:r>
+            <w:r>
+              <w:t>accede a la página del aeropuerto</w:t>
+            </w:r>
+            <w:r>
+              <w:rPr>
+                <w:b/>
+                <w:bCs/>
+              </w:rPr>
+              <w:t>.</w:t>
+            </w:r>
+          </w:p>
+          <w:p>
+            <w:pPr>
+              <w:pStyle w:val="Prrafodelista"/>
+              <w:numPr>
+                <w:ilvl w:val="0"/>
+                <w:numId w:val="8"/>
+              </w:numPr>
+              <w:rPr>
+                <w:b/>
+                <w:bCs/>
+              </w:rPr>
+            </w:pPr>
+            <w:r>
+              <w:rPr>
+                <w:b/>
+                <w:bCs/>
+              </w:rPr>
+              <w:t xml:space="preserve">SCA </w:t>
+            </w:r>
+            <w:r>
+              <w:rPr>
+                <w:b/>
+                <w:bCs/>
+              </w:rPr>
+              <w:t>presenta la página principal d</w:t>
+            </w:r>
+            <w:r>
+              <w:rPr>
+                <w:b/>
+                <w:bCs/>
+              </w:rPr>
+              <w:t xml:space="preserve">el aeropuerto con </w:t>
+            </w:r>
+            <w:r>
+              <w:rPr>
+                <w:b/>
+                <w:bCs/>
+              </w:rPr>
+              <w:t>un formulario para</w:t>
+            </w:r>
+            <w:r>
+              <w:rPr>
+                <w:b/>
+                <w:bCs/>
+              </w:rPr>
+              <w:t xml:space="preserve"> buscar</w:t>
+            </w:r>
+            <w:r>
+              <w:rPr>
+                <w:b/>
+                <w:bCs/>
+              </w:rPr>
+              <w:t xml:space="preserve"> un</w:t>
+            </w:r>
+            <w:r>
+              <w:rPr>
+                <w:b/>
+                <w:bCs/>
+              </w:rPr>
+              <w:t xml:space="preserve"> vuelo.</w:t>
+            </w:r>
+          </w:p>
+          <w:p>
+            <w:pPr>
+              <w:pStyle w:val="Prrafodelista"/>
+              <w:numPr>
+                <w:ilvl w:val="0"/>
+                <w:numId w:val="8"/>
+              </w:numPr>
+              <w:rPr>
+                <w:b/>
+                <w:bCs/>
+              </w:rPr>
+            </w:pPr>
+            <w:r>
+              <w:rPr>
+                <w:b/>
+                <w:bCs/>
+              </w:rPr>
+              <w:t>SCA</w:t>
+            </w:r>
+            <w:r>
+              <w:rPr>
+                <w:b/>
+                <w:bCs/>
+              </w:rPr>
+              <w:t xml:space="preserve"> </w:t>
+            </w:r>
+            <w:r>
+              <w:rPr>
+                <w:b/>
+                <w:bCs/>
+              </w:rPr>
+              <w:t>pide al cliente llenar los campos de lugar de salida y destino.</w:t>
+            </w:r>
+          </w:p>
+          <w:p>
+            <w:pPr>
+              <w:pStyle w:val="Prrafodelista"/>
+              <w:numPr>
+                <w:ilvl w:val="0"/>
+                <w:numId w:val="8"/>
+              </w:numPr>
+              <w:rPr>
+                <w:b/>
+                <w:bCs/>
+              </w:rPr>
+            </w:pPr>
+            <w:r>
+              <w:rPr>
+                <w:b/>
+                <w:bCs/>
+              </w:rPr>
+              <w:t>El cliente completa los campos.</w:t>
+            </w:r>
+          </w:p>
+          <w:p>
+            <w:pPr>
+              <w:pStyle w:val="Prrafodelista"/>
+              <w:numPr>
+                <w:ilvl w:val="0"/>
+                <w:numId w:val="8"/>
+              </w:numPr>
+              <w:rPr>
+                <w:b/>
+                <w:bCs/>
+              </w:rPr>
+            </w:pPr>
+            <w:r>
+              <w:rPr>
+                <w:b/>
+                <w:bCs/>
+              </w:rPr>
+              <w:t xml:space="preserve">SCA </w:t>
+            </w:r>
+            <w:r>
+              <w:rPr>
+                <w:b/>
+                <w:bCs/>
+              </w:rPr>
+              <w:t xml:space="preserve"> </w:t>
+            </w:r>
+          </w:p>
+        </w:tc>
+      </w:tr>
+      <w:tr>
+        <w:tc>
+          <w:tcPr>
+            <w:tcW w:w="1555" w:type="dxa"/>
+          </w:tcPr>
+          <w:p>
+            <w:pPr>
+              <w:rPr>
+                <w:b/>
+                <w:bCs/>
+              </w:rPr>
+            </w:pPr>
+            <w:r>
+              <w:rPr>
+                <w:b/>
+                <w:bCs/>
+              </w:rPr>
+              <w:t>Flujos Alternativos:</w:t>
+            </w:r>
+          </w:p>
+        </w:tc>
+        <w:tc>
+          <w:tcPr>
+            <w:tcW w:w="7273" w:type="dxa"/>
+            <w:gridSpan w:val="3"/>
+          </w:tcPr>
+          <w:p/>
+        </w:tc>
+      </w:tr>
+      <w:tr>
+        <w:tc>
+          <w:tcPr>
+            <w:tcW w:w="1555" w:type="dxa"/>
+          </w:tcPr>
+          <w:p>
+            <w:pPr>
+              <w:rPr>
+                <w:b/>
+                <w:bCs/>
+              </w:rPr>
+            </w:pPr>
+            <w:r>
+              <w:rPr>
+                <w:b/>
+                <w:bCs/>
+              </w:rPr>
+              <w:t>Excepciones:</w:t>
+            </w:r>
+          </w:p>
+        </w:tc>
+        <w:tc>
+          <w:tcPr>
+            <w:tcW w:w="7273" w:type="dxa"/>
+            <w:gridSpan w:val="3"/>
+          </w:tcPr>
+          <w:p/>
+        </w:tc>
+      </w:tr>
+      <w:tr>
+        <w:tc>
+          <w:tcPr>
+            <w:tcW w:w="1555" w:type="dxa"/>
+          </w:tcPr>
+          <w:p>
+            <w:pPr>
+              <w:rPr>
+                <w:b/>
+                <w:bCs/>
+              </w:rPr>
+            </w:pPr>
+            <w:r>
+              <w:rPr>
+                <w:b/>
+                <w:bCs/>
+              </w:rPr>
+              <w:t>Prioridad:</w:t>
+            </w:r>
+          </w:p>
+        </w:tc>
+        <w:tc>
+          <w:tcPr>
+            <w:tcW w:w="7273" w:type="dxa"/>
+            <w:gridSpan w:val="3"/>
+          </w:tcPr>
+          <w:p/>
+        </w:tc>
+      </w:tr>
+      <w:tr>
+        <w:tc>
+          <w:tcPr>
+            <w:tcW w:w="1555" w:type="dxa"/>
+          </w:tcPr>
+          <w:p>
+            <w:pPr>
+              <w:rPr>
+                <w:b/>
+                <w:bCs/>
+              </w:rPr>
+            </w:pPr>
+            <w:r>
+              <w:rPr>
+                <w:b/>
+                <w:bCs/>
+              </w:rPr>
+              <w:t>Bussines Rules:</w:t>
+            </w:r>
+          </w:p>
+        </w:tc>
+        <w:tc>
+          <w:tcPr>
+            <w:tcW w:w="7273" w:type="dxa"/>
+            <w:gridSpan w:val="3"/>
+          </w:tcPr>
+          <w:p/>
+        </w:tc>
+      </w:tr>
+      <w:tr>
+        <w:tc>
+          <w:tcPr>
+            <w:tcW w:w="1555" w:type="dxa"/>
+          </w:tcPr>
+          <w:p>
+            <w:pPr>
+              <w:rPr>
+                <w:b/>
+                <w:bCs/>
+              </w:rPr>
+            </w:pPr>
+            <w:r>
+              <w:rPr>
+                <w:b/>
+                <w:bCs/>
+              </w:rPr>
+              <w:t>Otra información:</w:t>
+            </w:r>
+          </w:p>
+        </w:tc>
+        <w:tc>
+          <w:tcPr>
+            <w:tcW w:w="7273" w:type="dxa"/>
+            <w:gridSpan w:val="3"/>
+          </w:tcPr>
+          <w:p/>
+        </w:tc>
+      </w:tr>
+    </w:tbl>
+    <w:p/>
     <w:p>
       <w:pPr>
         <w:pStyle w:val="Ttulo1"/>
@@ -2778,7 +3563,14 @@
         <w:rPr>
           <w:rFonts w:asciiTheme="minorHAnsi" w:hAnsiTheme="minorHAnsi"/>
         </w:rPr>
-        <w:t xml:space="preserve"> optimizar la gestión de vuelos, boletos y asientos en el aeropuerto, con un enfoque en la eliminación de la sobreventa de boletos y la mejora en la administración de los recursos disponibles. Buscamos ofrecer una experiencia de usuario más eficiente tanto para el personal del aeropuerto como para los pasajeros, a través de un sistema que proporcione mayor control y visibilidad de las operaciones.</w:t>
+        <w:t xml:space="preserve"> optimizar la gestión de vuelos, boletos y asientos en el aeropuerto, con un enfoque en la eliminación de la sobreventa de boletos y la mejora </w:t>
+      </w:r>
+      <w:r>
+        <w:rPr>
+          <w:rFonts w:asciiTheme="minorHAnsi" w:hAnsiTheme="minorHAnsi"/>
+        </w:rPr>
+        <w:lastRenderedPageBreak/>
+        <w:t>en la administración de los recursos disponibles. Buscamos ofrecer una experiencia de usuario más eficiente tanto para el personal del aeropuerto como para los pasajeros, a través de un sistema que proporcione mayor control y visibilidad de las operaciones.</w:t>
       </w:r>
       <w:r>
         <w:rPr>
@@ -2981,6 +3773,7 @@
           <w:sz w:val="36"/>
           <w:szCs w:val="36"/>
         </w:rPr>
+        <w:lastRenderedPageBreak/>
         <w:t>2.1   Oportunidad del Negocio</w:t>
       </w:r>
     </w:p>
@@ -3463,6 +4256,7 @@
           <w:sz w:val="24"/>
           <w:szCs w:val="24"/>
         </w:rPr>
+        <w:lastRenderedPageBreak/>
         <w:t>2.2.1 Pérdida</w:t>
       </w:r>
       <w:r>
@@ -3770,6 +4564,7 @@
           <w:sz w:val="36"/>
           <w:szCs w:val="36"/>
         </w:rPr>
+        <w:lastRenderedPageBreak/>
         <w:t xml:space="preserve">2.3 Catalogo de </w:t>
       </w:r>
       <w:r>
@@ -4279,6 +5074,7 @@
           <w:sz w:val="36"/>
           <w:szCs w:val="36"/>
         </w:rPr>
+        <w:lastRenderedPageBreak/>
         <w:t>3</w:t>
       </w:r>
       <w:r>
@@ -5217,6 +6013,7 @@
           <w:sz w:val="36"/>
           <w:szCs w:val="36"/>
         </w:rPr>
+        <w:lastRenderedPageBreak/>
         <w:t xml:space="preserve">5. Requerimientos no funcionales </w:t>
       </w:r>
     </w:p>
@@ -5289,7 +6086,7 @@
 </file>
 
 <file path=word/numbering.xml><?xml version="1.0" encoding="utf-8"?>
-<w:numbering xmlns:wpc="http://schemas.microsoft.com/office/word/2010/wordprocessingCanvas" xmlns:cx="http://schemas.microsoft.com/office/drawing/2014/chartex" xmlns:cx1="http://schemas.microsoft.com/office/drawing/2015/9/8/chartex" xmlns:cx2="http://schemas.microsoft.com/office/drawing/2015/10/21/chartex" xmlns:cx3="http://schemas.microsoft.com/office/drawing/2016/5/9/chartex" xmlns:cx4="http://schemas.microsoft.com/office/drawing/2016/5/10/chartex" xmlns:cx5="http://schemas.microsoft.com/office/drawing/2016/5/11/chartex" xmlns:cx6="http://schemas.microsoft.com/office/drawing/2016/5/12/chartex" xmlns:cx7="http://schemas.microsoft.com/office/drawing/2016/5/13/chartex" xmlns:cx8="http://schemas.microsoft.com/office/drawing/2016/5/14/chartex" xmlns:mc="http://schemas.openxmlformats.org/markup-compatibility/2006" xmlns:aink="http://schemas.microsoft.com/office/drawing/2016/ink" xmlns:am3d="http://schemas.microsoft.com/office/drawing/2017/model3d" xmlns:o="urn:schemas-microsoft-com:office:office" xmlns:r="http://schemas.openxmlformats.org/officeDocument/2006/relationships" xmlns:m="http://schemas.openxmlformats.org/officeDocument/2006/math" xmlns:v="urn:schemas-microsoft-com:vml" xmlns:wp14="http://schemas.microsoft.com/office/word/2010/wordprocessingDrawing" xmlns:wp="http://schemas.openxmlformats.org/drawingml/2006/wordprocessingDrawing" xmlns:w10="urn:schemas-microsoft-com:office:word" xmlns:w="http://schemas.openxmlformats.org/wordprocessingml/2006/main" xmlns:w14="http://schemas.microsoft.com/office/word/2010/wordml" xmlns:w15="http://schemas.microsoft.com/office/word/2012/wordml" xmlns:w16cex="http://schemas.microsoft.com/office/word/2018/wordml/cex" xmlns:w16cid="http://schemas.microsoft.com/office/word/2016/wordml/cid" xmlns:w16="http://schemas.microsoft.com/office/word/2018/wordml" xmlns:w16se="http://schemas.microsoft.com/office/word/2015/wordml/symex" xmlns:wpg="http://schemas.microsoft.com/office/word/2010/wordprocessingGroup" xmlns:wpi="http://schemas.microsoft.com/office/word/2010/wordprocessingInk" xmlns:wne="http://schemas.microsoft.com/office/word/2006/wordml" xmlns:wps="http://schemas.microsoft.com/office/word/2010/wordprocessingShape" mc:Ignorable="w14 w15 w16se w16cid w16 w16cex wp14">
+<w:numbering xmlns:wpc="http://schemas.microsoft.com/office/word/2010/wordprocessingCanvas" xmlns:cx="http://schemas.microsoft.com/office/drawing/2014/chartex" xmlns:cx1="http://schemas.microsoft.com/office/drawing/2015/9/8/chartex" xmlns:cx2="http://schemas.microsoft.com/office/drawing/2015/10/21/chartex" xmlns:cx3="http://schemas.microsoft.com/office/drawing/2016/5/9/chartex" xmlns:cx4="http://schemas.microsoft.com/office/drawing/2016/5/10/chartex" xmlns:cx5="http://schemas.microsoft.com/office/drawing/2016/5/11/chartex" xmlns:cx6="http://schemas.microsoft.com/office/drawing/2016/5/12/chartex" xmlns:cx7="http://schemas.microsoft.com/office/drawing/2016/5/13/chartex" xmlns:cx8="http://schemas.microsoft.com/office/drawing/2016/5/14/chartex" xmlns:mc="http://schemas.openxmlformats.org/markup-compatibility/2006" xmlns:aink="http://schemas.microsoft.com/office/drawing/2016/ink" xmlns:am3d="http://schemas.microsoft.com/office/drawing/2017/model3d" xmlns:o="urn:schemas-microsoft-com:office:office" xmlns:oel="http://schemas.microsoft.com/office/2019/extlst" xmlns:r="http://schemas.openxmlformats.org/officeDocument/2006/relationships" xmlns:m="http://schemas.openxmlformats.org/officeDocument/2006/math" xmlns:v="urn:schemas-microsoft-com:vml" xmlns:wp14="http://schemas.microsoft.com/office/word/2010/wordprocessingDrawing" xmlns:wp="http://schemas.openxmlformats.org/drawingml/2006/wordprocessingDrawing" xmlns:w10="urn:schemas-microsoft-com:office:word" xmlns:w="http://schemas.openxmlformats.org/wordprocessingml/2006/main" xmlns:w14="http://schemas.microsoft.com/office/word/2010/wordml" xmlns:w15="http://schemas.microsoft.com/office/word/2012/wordml" xmlns:w16cex="http://schemas.microsoft.com/office/word/2018/wordml/cex" xmlns:w16cid="http://schemas.microsoft.com/office/word/2016/wordml/cid" xmlns:w16="http://schemas.microsoft.com/office/word/2018/wordml" xmlns:w16du="http://schemas.microsoft.com/office/word/2023/wordml/word16du" xmlns:w16sdtdh="http://schemas.microsoft.com/office/word/2020/wordml/sdtdatahash" xmlns:w16se="http://schemas.microsoft.com/office/word/2015/wordml/symex" xmlns:wpg="http://schemas.microsoft.com/office/word/2010/wordprocessingGroup" xmlns:wpi="http://schemas.microsoft.com/office/word/2010/wordprocessingInk" xmlns:wne="http://schemas.microsoft.com/office/word/2006/wordml" xmlns:wps="http://schemas.microsoft.com/office/word/2010/wordprocessingShape" mc:Ignorable="w14 w15 w16se w16cid w16 w16cex w16sdtdh w16du wp14">
   <w:abstractNum w:abstractNumId="0" w15:restartNumberingAfterBreak="0">
     <w:nsid w:val="32F17864"/>
     <w:multiLevelType w:val="multilevel"/>
@@ -5490,6 +6287,95 @@
     </w:lvl>
   </w:abstractNum>
   <w:abstractNum w:abstractNumId="2" w15:restartNumberingAfterBreak="0">
+    <w:nsid w:val="3DB87F6E"/>
+    <w:multiLevelType w:val="hybridMultilevel"/>
+    <w:tmpl w:val="333C08B0"/>
+    <w:lvl w:ilvl="0" w:tplc="080A000F">
+      <w:start w:val="1"/>
+      <w:numFmt w:val="decimal"/>
+      <w:lvlText w:val="%1."/>
+      <w:lvlJc w:val="left"/>
+      <w:pPr>
+        <w:ind w:left="720" w:hanging="360"/>
+      </w:pPr>
+      <w:rPr>
+        <w:rFonts w:hint="default"/>
+      </w:rPr>
+    </w:lvl>
+    <w:lvl w:ilvl="1" w:tplc="080A0019" w:tentative="1">
+      <w:start w:val="1"/>
+      <w:numFmt w:val="lowerLetter"/>
+      <w:lvlText w:val="%2."/>
+      <w:lvlJc w:val="left"/>
+      <w:pPr>
+        <w:ind w:left="1440" w:hanging="360"/>
+      </w:pPr>
+    </w:lvl>
+    <w:lvl w:ilvl="2" w:tplc="080A001B" w:tentative="1">
+      <w:start w:val="1"/>
+      <w:numFmt w:val="lowerRoman"/>
+      <w:lvlText w:val="%3."/>
+      <w:lvlJc w:val="right"/>
+      <w:pPr>
+        <w:ind w:left="2160" w:hanging="180"/>
+      </w:pPr>
+    </w:lvl>
+    <w:lvl w:ilvl="3" w:tplc="080A000F" w:tentative="1">
+      <w:start w:val="1"/>
+      <w:numFmt w:val="decimal"/>
+      <w:lvlText w:val="%4."/>
+      <w:lvlJc w:val="left"/>
+      <w:pPr>
+        <w:ind w:left="2880" w:hanging="360"/>
+      </w:pPr>
+    </w:lvl>
+    <w:lvl w:ilvl="4" w:tplc="080A0019" w:tentative="1">
+      <w:start w:val="1"/>
+      <w:numFmt w:val="lowerLetter"/>
+      <w:lvlText w:val="%5."/>
+      <w:lvlJc w:val="left"/>
+      <w:pPr>
+        <w:ind w:left="3600" w:hanging="360"/>
+      </w:pPr>
+    </w:lvl>
+    <w:lvl w:ilvl="5" w:tplc="080A001B" w:tentative="1">
+      <w:start w:val="1"/>
+      <w:numFmt w:val="lowerRoman"/>
+      <w:lvlText w:val="%6."/>
+      <w:lvlJc w:val="right"/>
+      <w:pPr>
+        <w:ind w:left="4320" w:hanging="180"/>
+      </w:pPr>
+    </w:lvl>
+    <w:lvl w:ilvl="6" w:tplc="080A000F" w:tentative="1">
+      <w:start w:val="1"/>
+      <w:numFmt w:val="decimal"/>
+      <w:lvlText w:val="%7."/>
+      <w:lvlJc w:val="left"/>
+      <w:pPr>
+        <w:ind w:left="5040" w:hanging="360"/>
+      </w:pPr>
+    </w:lvl>
+    <w:lvl w:ilvl="7" w:tplc="080A0019" w:tentative="1">
+      <w:start w:val="1"/>
+      <w:numFmt w:val="lowerLetter"/>
+      <w:lvlText w:val="%8."/>
+      <w:lvlJc w:val="left"/>
+      <w:pPr>
+        <w:ind w:left="5760" w:hanging="360"/>
+      </w:pPr>
+    </w:lvl>
+    <w:lvl w:ilvl="8" w:tplc="080A001B" w:tentative="1">
+      <w:start w:val="1"/>
+      <w:numFmt w:val="lowerRoman"/>
+      <w:lvlText w:val="%9."/>
+      <w:lvlJc w:val="right"/>
+      <w:pPr>
+        <w:ind w:left="6480" w:hanging="180"/>
+      </w:pPr>
+    </w:lvl>
+  </w:abstractNum>
+  <w:abstractNum w:abstractNumId="3" w15:restartNumberingAfterBreak="0">
     <w:nsid w:val="452137A0"/>
     <w:multiLevelType w:val="multilevel"/>
     <w:tmpl w:val="45068502"/>
@@ -5602,7 +6488,7 @@
       </w:rPr>
     </w:lvl>
   </w:abstractNum>
-  <w:abstractNum w:abstractNumId="3" w15:restartNumberingAfterBreak="0">
+  <w:abstractNum w:abstractNumId="4" w15:restartNumberingAfterBreak="0">
     <w:nsid w:val="4C977655"/>
     <w:multiLevelType w:val="multilevel"/>
     <w:tmpl w:val="080A001F"/>
@@ -5688,7 +6574,7 @@
       </w:pPr>
     </w:lvl>
   </w:abstractNum>
-  <w:abstractNum w:abstractNumId="4" w15:restartNumberingAfterBreak="0">
+  <w:abstractNum w:abstractNumId="5" w15:restartNumberingAfterBreak="0">
     <w:nsid w:val="509764C6"/>
     <w:multiLevelType w:val="multilevel"/>
     <w:tmpl w:val="BCAA7A2A"/>
@@ -5801,7 +6687,7 @@
       </w:rPr>
     </w:lvl>
   </w:abstractNum>
-  <w:abstractNum w:abstractNumId="5" w15:restartNumberingAfterBreak="0">
+  <w:abstractNum w:abstractNumId="6" w15:restartNumberingAfterBreak="0">
     <w:nsid w:val="5C920D10"/>
     <w:multiLevelType w:val="hybridMultilevel"/>
     <w:tmpl w:val="813AF526"/>
@@ -5887,29 +6773,148 @@
       </w:pPr>
     </w:lvl>
   </w:abstractNum>
-  <w:num w:numId="1">
+  <w:abstractNum w:abstractNumId="7" w15:restartNumberingAfterBreak="0">
+    <w:nsid w:val="6EE04C77"/>
+    <w:multiLevelType w:val="multilevel"/>
+    <w:tmpl w:val="72CEBC04"/>
+    <w:lvl w:ilvl="0">
+      <w:start w:val="1"/>
+      <w:numFmt w:val="decimal"/>
+      <w:lvlText w:val="%1.0"/>
+      <w:lvlJc w:val="left"/>
+      <w:pPr>
+        <w:ind w:left="360" w:hanging="360"/>
+      </w:pPr>
+      <w:rPr>
+        <w:rFonts w:hint="default"/>
+      </w:rPr>
+    </w:lvl>
+    <w:lvl w:ilvl="1">
+      <w:start w:val="1"/>
+      <w:numFmt w:val="decimal"/>
+      <w:lvlText w:val="%1.%2"/>
+      <w:lvlJc w:val="left"/>
+      <w:pPr>
+        <w:ind w:left="1068" w:hanging="360"/>
+      </w:pPr>
+      <w:rPr>
+        <w:rFonts w:hint="default"/>
+      </w:rPr>
+    </w:lvl>
+    <w:lvl w:ilvl="2">
+      <w:start w:val="1"/>
+      <w:numFmt w:val="decimal"/>
+      <w:lvlText w:val="%1.%2.%3"/>
+      <w:lvlJc w:val="left"/>
+      <w:pPr>
+        <w:ind w:left="2136" w:hanging="720"/>
+      </w:pPr>
+      <w:rPr>
+        <w:rFonts w:hint="default"/>
+      </w:rPr>
+    </w:lvl>
+    <w:lvl w:ilvl="3">
+      <w:start w:val="1"/>
+      <w:numFmt w:val="decimal"/>
+      <w:lvlText w:val="%1.%2.%3.%4"/>
+      <w:lvlJc w:val="left"/>
+      <w:pPr>
+        <w:ind w:left="2844" w:hanging="720"/>
+      </w:pPr>
+      <w:rPr>
+        <w:rFonts w:hint="default"/>
+      </w:rPr>
+    </w:lvl>
+    <w:lvl w:ilvl="4">
+      <w:start w:val="1"/>
+      <w:numFmt w:val="decimal"/>
+      <w:lvlText w:val="%1.%2.%3.%4.%5"/>
+      <w:lvlJc w:val="left"/>
+      <w:pPr>
+        <w:ind w:left="3912" w:hanging="1080"/>
+      </w:pPr>
+      <w:rPr>
+        <w:rFonts w:hint="default"/>
+      </w:rPr>
+    </w:lvl>
+    <w:lvl w:ilvl="5">
+      <w:start w:val="1"/>
+      <w:numFmt w:val="decimal"/>
+      <w:lvlText w:val="%1.%2.%3.%4.%5.%6"/>
+      <w:lvlJc w:val="left"/>
+      <w:pPr>
+        <w:ind w:left="4620" w:hanging="1080"/>
+      </w:pPr>
+      <w:rPr>
+        <w:rFonts w:hint="default"/>
+      </w:rPr>
+    </w:lvl>
+    <w:lvl w:ilvl="6">
+      <w:start w:val="1"/>
+      <w:numFmt w:val="decimal"/>
+      <w:lvlText w:val="%1.%2.%3.%4.%5.%6.%7"/>
+      <w:lvlJc w:val="left"/>
+      <w:pPr>
+        <w:ind w:left="5688" w:hanging="1440"/>
+      </w:pPr>
+      <w:rPr>
+        <w:rFonts w:hint="default"/>
+      </w:rPr>
+    </w:lvl>
+    <w:lvl w:ilvl="7">
+      <w:start w:val="1"/>
+      <w:numFmt w:val="decimal"/>
+      <w:lvlText w:val="%1.%2.%3.%4.%5.%6.%7.%8"/>
+      <w:lvlJc w:val="left"/>
+      <w:pPr>
+        <w:ind w:left="6396" w:hanging="1440"/>
+      </w:pPr>
+      <w:rPr>
+        <w:rFonts w:hint="default"/>
+      </w:rPr>
+    </w:lvl>
+    <w:lvl w:ilvl="8">
+      <w:start w:val="1"/>
+      <w:numFmt w:val="decimal"/>
+      <w:lvlText w:val="%1.%2.%3.%4.%5.%6.%7.%8.%9"/>
+      <w:lvlJc w:val="left"/>
+      <w:pPr>
+        <w:ind w:left="7464" w:hanging="1800"/>
+      </w:pPr>
+      <w:rPr>
+        <w:rFonts w:hint="default"/>
+      </w:rPr>
+    </w:lvl>
+  </w:abstractNum>
+  <w:num w:numId="1" w16cid:durableId="1559514553">
+    <w:abstractNumId w:val="5"/>
+  </w:num>
+  <w:num w:numId="2" w16cid:durableId="1879661480">
+    <w:abstractNumId w:val="6"/>
+  </w:num>
+  <w:num w:numId="3" w16cid:durableId="1773357633">
     <w:abstractNumId w:val="4"/>
   </w:num>
-  <w:num w:numId="2">
-    <w:abstractNumId w:val="5"/>
+  <w:num w:numId="4" w16cid:durableId="730923861">
+    <w:abstractNumId w:val="0"/>
   </w:num>
-  <w:num w:numId="3">
+  <w:num w:numId="5" w16cid:durableId="1669942320">
     <w:abstractNumId w:val="3"/>
   </w:num>
-  <w:num w:numId="4">
-    <w:abstractNumId w:val="0"/>
+  <w:num w:numId="6" w16cid:durableId="578446424">
+    <w:abstractNumId w:val="1"/>
   </w:num>
-  <w:num w:numId="5">
+  <w:num w:numId="7" w16cid:durableId="724717202">
+    <w:abstractNumId w:val="7"/>
+  </w:num>
+  <w:num w:numId="8" w16cid:durableId="1285770795">
     <w:abstractNumId w:val="2"/>
-  </w:num>
-  <w:num w:numId="6">
-    <w:abstractNumId w:val="1"/>
   </w:num>
 </w:numbering>
 </file>
 
 <file path=word/styles.xml><?xml version="1.0" encoding="utf-8"?>
-<w:styles xmlns:mc="http://schemas.openxmlformats.org/markup-compatibility/2006" xmlns:r="http://schemas.openxmlformats.org/officeDocument/2006/relationships" xmlns:w="http://schemas.openxmlformats.org/wordprocessingml/2006/main" xmlns:w14="http://schemas.microsoft.com/office/word/2010/wordml" xmlns:w15="http://schemas.microsoft.com/office/word/2012/wordml" xmlns:w16cex="http://schemas.microsoft.com/office/word/2018/wordml/cex" xmlns:w16cid="http://schemas.microsoft.com/office/word/2016/wordml/cid" xmlns:w16="http://schemas.microsoft.com/office/word/2018/wordml" xmlns:w16se="http://schemas.microsoft.com/office/word/2015/wordml/symex" mc:Ignorable="w14 w15 w16se w16cid w16 w16cex">
+<w:styles xmlns:mc="http://schemas.openxmlformats.org/markup-compatibility/2006" xmlns:r="http://schemas.openxmlformats.org/officeDocument/2006/relationships" xmlns:w="http://schemas.openxmlformats.org/wordprocessingml/2006/main" xmlns:w14="http://schemas.microsoft.com/office/word/2010/wordml" xmlns:w15="http://schemas.microsoft.com/office/word/2012/wordml" xmlns:w16cex="http://schemas.microsoft.com/office/word/2018/wordml/cex" xmlns:w16cid="http://schemas.microsoft.com/office/word/2016/wordml/cid" xmlns:w16="http://schemas.microsoft.com/office/word/2018/wordml" xmlns:w16du="http://schemas.microsoft.com/office/word/2023/wordml/word16du" xmlns:w16sdtdh="http://schemas.microsoft.com/office/word/2020/wordml/sdtdatahash" xmlns:w16se="http://schemas.microsoft.com/office/word/2015/wordml/symex" mc:Ignorable="w14 w15 w16se w16cid w16 w16cex w16sdtdh w16du">
   <w:docDefaults>
     <w:rPrDefault>
       <w:rPr>

</xml_diff>